<commit_message>
WIP: edit rules (fix #33, fix #35, fix #36, wontfix #37)
</commit_message>
<xml_diff>
--- a/RRS/rules.docx
+++ b/RRS/rules.docx
@@ -18,9 +18,9 @@
         <w:tblLook w:val="04a0" w:noVBand="1" w:noHBand="0" w:lastColumn="0" w:firstColumn="1" w:lastRow="0" w:firstRow="1"/>
       </w:tblPr>
       <w:tblGrid>
-        <w:gridCol w:w="2165"/>
-        <w:gridCol w:w="801"/>
-        <w:gridCol w:w="7034"/>
+        <w:gridCol w:w="2263"/>
+        <w:gridCol w:w="838"/>
+        <w:gridCol w:w="7355"/>
       </w:tblGrid>
       <w:tr>
         <w:trPr>
@@ -28,7 +28,7 @@
         </w:trPr>
         <w:tc>
           <w:tcPr>
-            <w:tcW w:w="2165" w:type="dxa"/>
+            <w:tcW w:w="2263" w:type="dxa"/>
             <w:tcBorders>
               <w:top w:val="single" w:sz="4" w:space="0" w:color="1F4E79"/>
               <w:left w:val="single" w:sz="4" w:space="0" w:color="1F4E79"/>
@@ -69,7 +69,7 @@
         </w:tc>
         <w:tc>
           <w:tcPr>
-            <w:tcW w:w="801" w:type="dxa"/>
+            <w:tcW w:w="838" w:type="dxa"/>
             <w:tcBorders>
               <w:top w:val="single" w:sz="4" w:space="0" w:color="1F4E79"/>
               <w:left w:val="single" w:sz="4" w:space="0" w:color="1F4E79"/>
@@ -113,7 +113,7 @@
         </w:tc>
         <w:tc>
           <w:tcPr>
-            <w:tcW w:w="7034" w:type="dxa"/>
+            <w:tcW w:w="7355" w:type="dxa"/>
             <w:tcBorders>
               <w:top w:val="single" w:sz="4" w:space="0" w:color="1F4E79"/>
               <w:left w:val="single" w:sz="4" w:space="0" w:color="1F4E79"/>
@@ -160,9 +160,9 @@
         <w:trPr/>
         <w:tc>
           <w:tcPr>
-            <w:tcW w:w="2165" w:type="dxa"/>
-            <w:tcBorders>
-              <w:top w:val="single" w:sz="4" w:space="0" w:color="1F4E79"/>
+            <w:tcW w:w="2263" w:type="dxa"/>
+            <w:tcBorders>
+              <w:top w:val="nil"/>
               <w:left w:val="single" w:sz="4" w:space="0" w:color="1F4E79"/>
               <w:bottom w:val="single" w:sz="4" w:space="0" w:color="1F4E79"/>
               <w:right w:val="single" w:sz="4" w:space="0" w:color="1F4E79"/>
@@ -192,15 +192,15 @@
                 <w:sz w:val="20"/>
                 <w:szCs w:val="20"/>
               </w:rPr>
-              <w:t>General</w:t>
-            </w:r>
-          </w:p>
-        </w:tc>
-        <w:tc>
-          <w:tcPr>
-            <w:tcW w:w="801" w:type="dxa"/>
-            <w:tcBorders>
-              <w:top w:val="single" w:sz="4" w:space="0" w:color="1F4E79"/>
+              <w:t>Primary data</w:t>
+            </w:r>
+          </w:p>
+        </w:tc>
+        <w:tc>
+          <w:tcPr>
+            <w:tcW w:w="838" w:type="dxa"/>
+            <w:tcBorders>
+              <w:top w:val="nil"/>
               <w:left w:val="single" w:sz="4" w:space="0" w:color="1F4E79"/>
               <w:bottom w:val="single" w:sz="4" w:space="0" w:color="1F4E79"/>
               <w:right w:val="single" w:sz="4" w:space="0" w:color="1F4E79"/>
@@ -231,15 +231,15 @@
                 <w:sz w:val="20"/>
                 <w:szCs w:val="20"/>
               </w:rPr>
-              <w:t>1</w:t>
-            </w:r>
-          </w:p>
-        </w:tc>
-        <w:tc>
-          <w:tcPr>
-            <w:tcW w:w="7034" w:type="dxa"/>
-            <w:tcBorders>
-              <w:top w:val="single" w:sz="4" w:space="0" w:color="1F4E79"/>
+              <w:t>2</w:t>
+            </w:r>
+          </w:p>
+        </w:tc>
+        <w:tc>
+          <w:tcPr>
+            <w:tcW w:w="7355" w:type="dxa"/>
+            <w:tcBorders>
+              <w:top w:val="nil"/>
               <w:left w:val="single" w:sz="4" w:space="0" w:color="1F4E79"/>
               <w:bottom w:val="single" w:sz="4" w:space="0" w:color="1F4E79"/>
               <w:right w:val="single" w:sz="4" w:space="0" w:color="1F4E79"/>
@@ -270,15 +270,31 @@
                 <w:sz w:val="20"/>
                 <w:szCs w:val="20"/>
               </w:rPr>
-              <w:t xml:space="preserve">Data are </w:t>
-            </w:r>
-            <w:r>
-              <w:rPr>
-                <w:rFonts w:eastAsia="Lato" w:cs="Lato" w:ascii="Lato" w:hAnsi="Lato"/>
-                <w:sz w:val="20"/>
-                <w:szCs w:val="20"/>
-              </w:rPr>
-              <w:t>made publicly accessible.</w:t>
+              <w:t>Primary</w:t>
+            </w:r>
+            <w:r>
+              <w:rPr>
+                <w:rFonts w:eastAsia="Lato" w:cs="Lato" w:ascii="Lato" w:hAnsi="Lato"/>
+                <w:sz w:val="20"/>
+                <w:szCs w:val="20"/>
+              </w:rPr>
+              <w:t xml:space="preserve"> data collected </w:t>
+            </w:r>
+            <w:r>
+              <w:rPr>
+                <w:rFonts w:eastAsia="Lato" w:cs="Lato" w:ascii="Lato" w:hAnsi="Lato"/>
+                <w:sz w:val="20"/>
+                <w:szCs w:val="20"/>
+              </w:rPr>
+              <w:t>by the researchers is made publicly accessible</w:t>
+            </w:r>
+            <w:r>
+              <w:rPr>
+                <w:rFonts w:eastAsia="Lato" w:cs="Lato" w:ascii="Lato" w:hAnsi="Lato"/>
+                <w:sz w:val="20"/>
+                <w:szCs w:val="20"/>
+              </w:rPr>
+              <w:t>.</w:t>
             </w:r>
           </w:p>
         </w:tc>
@@ -287,9 +303,10 @@
         <w:trPr/>
         <w:tc>
           <w:tcPr>
-            <w:tcW w:w="2165" w:type="dxa"/>
-            <w:tcBorders>
-              <w:top w:val="nil"/>
+            <w:tcW w:w="2263" w:type="dxa"/>
+            <w:vMerge w:val="restart"/>
+            <w:tcBorders>
+              <w:top w:val="single" w:sz="4" w:space="0" w:color="1F4E79"/>
               <w:left w:val="single" w:sz="4" w:space="0" w:color="1F4E79"/>
               <w:bottom w:val="single" w:sz="4" w:space="0" w:color="1F4E79"/>
               <w:right w:val="single" w:sz="4" w:space="0" w:color="1F4E79"/>
@@ -319,15 +336,15 @@
                 <w:sz w:val="20"/>
                 <w:szCs w:val="20"/>
               </w:rPr>
-              <w:t>Primary data</w:t>
-            </w:r>
-          </w:p>
-        </w:tc>
-        <w:tc>
-          <w:tcPr>
-            <w:tcW w:w="801" w:type="dxa"/>
-            <w:tcBorders>
-              <w:top w:val="nil"/>
+              <w:t>Secondary data</w:t>
+            </w:r>
+          </w:p>
+        </w:tc>
+        <w:tc>
+          <w:tcPr>
+            <w:tcW w:w="838" w:type="dxa"/>
+            <w:tcBorders>
+              <w:top w:val="single" w:sz="4" w:space="0" w:color="1F4E79"/>
               <w:left w:val="single" w:sz="4" w:space="0" w:color="1F4E79"/>
               <w:bottom w:val="single" w:sz="4" w:space="0" w:color="1F4E79"/>
               <w:right w:val="single" w:sz="4" w:space="0" w:color="1F4E79"/>
@@ -358,15 +375,15 @@
                 <w:sz w:val="20"/>
                 <w:szCs w:val="20"/>
               </w:rPr>
-              <w:t>2</w:t>
-            </w:r>
-          </w:p>
-        </w:tc>
-        <w:tc>
-          <w:tcPr>
-            <w:tcW w:w="7034" w:type="dxa"/>
-            <w:tcBorders>
-              <w:top w:val="nil"/>
+              <w:t>3a</w:t>
+            </w:r>
+          </w:p>
+        </w:tc>
+        <w:tc>
+          <w:tcPr>
+            <w:tcW w:w="7355" w:type="dxa"/>
+            <w:tcBorders>
+              <w:top w:val="single" w:sz="4" w:space="0" w:color="1F4E79"/>
               <w:left w:val="single" w:sz="4" w:space="0" w:color="1F4E79"/>
               <w:bottom w:val="single" w:sz="4" w:space="0" w:color="1F4E79"/>
               <w:right w:val="single" w:sz="4" w:space="0" w:color="1F4E79"/>
@@ -397,7 +414,31 @@
                 <w:sz w:val="20"/>
                 <w:szCs w:val="20"/>
               </w:rPr>
-              <w:t>This includes original data collected through surveys or experiments.</w:t>
+              <w:t>Legal terms permitting</w:t>
+            </w:r>
+            <w:r>
+              <w:rPr>
+                <w:rFonts w:eastAsia="Lato" w:cs="Lato" w:ascii="Lato" w:hAnsi="Lato"/>
+                <w:sz w:val="20"/>
+                <w:szCs w:val="20"/>
+              </w:rPr>
+              <w:t xml:space="preserve">, raw secondary data </w:t>
+            </w:r>
+            <w:r>
+              <w:rPr>
+                <w:rFonts w:eastAsia="Lato" w:cs="Lato" w:ascii="Lato" w:hAnsi="Lato"/>
+                <w:sz w:val="20"/>
+                <w:szCs w:val="20"/>
+              </w:rPr>
+              <w:t>is made publicly accessible</w:t>
+            </w:r>
+            <w:r>
+              <w:rPr>
+                <w:rFonts w:eastAsia="Lato" w:cs="Lato" w:ascii="Lato" w:hAnsi="Lato"/>
+                <w:sz w:val="20"/>
+                <w:szCs w:val="20"/>
+              </w:rPr>
+              <w:t>.</w:t>
             </w:r>
           </w:p>
         </w:tc>
@@ -406,8 +447,8 @@
         <w:trPr/>
         <w:tc>
           <w:tcPr>
-            <w:tcW w:w="2165" w:type="dxa"/>
-            <w:vMerge w:val="restart"/>
+            <w:tcW w:w="2263" w:type="dxa"/>
+            <w:vMerge w:val="continue"/>
             <w:tcBorders>
               <w:top w:val="single" w:sz="4" w:space="0" w:color="1F4E79"/>
               <w:left w:val="single" w:sz="4" w:space="0" w:color="1F4E79"/>
@@ -439,15 +480,14 @@
                 <w:sz w:val="20"/>
                 <w:szCs w:val="20"/>
               </w:rPr>
-              <w:t>Secondary data</w:t>
-            </w:r>
-          </w:p>
-        </w:tc>
-        <w:tc>
-          <w:tcPr>
-            <w:tcW w:w="801" w:type="dxa"/>
-            <w:tcBorders>
-              <w:top w:val="single" w:sz="4" w:space="0" w:color="1F4E79"/>
+            </w:r>
+          </w:p>
+        </w:tc>
+        <w:tc>
+          <w:tcPr>
+            <w:tcW w:w="838" w:type="dxa"/>
+            <w:tcBorders>
+              <w:top w:val="nil"/>
               <w:left w:val="single" w:sz="4" w:space="0" w:color="1F4E79"/>
               <w:bottom w:val="single" w:sz="4" w:space="0" w:color="1F4E79"/>
               <w:right w:val="single" w:sz="4" w:space="0" w:color="1F4E79"/>
@@ -478,15 +518,15 @@
                 <w:sz w:val="20"/>
                 <w:szCs w:val="20"/>
               </w:rPr>
-              <w:t>3a</w:t>
-            </w:r>
-          </w:p>
-        </w:tc>
-        <w:tc>
-          <w:tcPr>
-            <w:tcW w:w="7034" w:type="dxa"/>
-            <w:tcBorders>
-              <w:top w:val="single" w:sz="4" w:space="0" w:color="1F4E79"/>
+              <w:t>3b</w:t>
+            </w:r>
+          </w:p>
+        </w:tc>
+        <w:tc>
+          <w:tcPr>
+            <w:tcW w:w="7355" w:type="dxa"/>
+            <w:tcBorders>
+              <w:top w:val="nil"/>
               <w:left w:val="single" w:sz="4" w:space="0" w:color="1F4E79"/>
               <w:bottom w:val="single" w:sz="4" w:space="0" w:color="1F4E79"/>
               <w:right w:val="single" w:sz="4" w:space="0" w:color="1F4E79"/>
@@ -517,7 +557,7 @@
                 <w:sz w:val="20"/>
                 <w:szCs w:val="20"/>
               </w:rPr>
-              <w:t>Whenever usage terms permit, raw secondary data are included.</w:t>
+              <w:t>If secondary data cannot be published, the rest of the policy still applies.</w:t>
             </w:r>
           </w:p>
         </w:tc>
@@ -526,8 +566,7 @@
         <w:trPr/>
         <w:tc>
           <w:tcPr>
-            <w:tcW w:w="2165" w:type="dxa"/>
-            <w:vMerge w:val="continue"/>
+            <w:tcW w:w="2263" w:type="dxa"/>
             <w:tcBorders>
               <w:top w:val="single" w:sz="4" w:space="0" w:color="1F4E79"/>
               <w:left w:val="single" w:sz="4" w:space="0" w:color="1F4E79"/>
@@ -559,14 +598,15 @@
                 <w:sz w:val="20"/>
                 <w:szCs w:val="20"/>
               </w:rPr>
-            </w:r>
-          </w:p>
-        </w:tc>
-        <w:tc>
-          <w:tcPr>
-            <w:tcW w:w="801" w:type="dxa"/>
-            <w:tcBorders>
-              <w:top w:val="nil"/>
+              <w:t>Data extracts</w:t>
+            </w:r>
+          </w:p>
+        </w:tc>
+        <w:tc>
+          <w:tcPr>
+            <w:tcW w:w="838" w:type="dxa"/>
+            <w:tcBorders>
+              <w:top w:val="single" w:sz="4" w:space="0" w:color="1F4E79"/>
               <w:left w:val="single" w:sz="4" w:space="0" w:color="1F4E79"/>
               <w:bottom w:val="single" w:sz="4" w:space="0" w:color="1F4E79"/>
               <w:right w:val="single" w:sz="4" w:space="0" w:color="1F4E79"/>
@@ -597,15 +637,15 @@
                 <w:sz w:val="20"/>
                 <w:szCs w:val="20"/>
               </w:rPr>
-              <w:t>3b</w:t>
-            </w:r>
-          </w:p>
-        </w:tc>
-        <w:tc>
-          <w:tcPr>
-            <w:tcW w:w="7034" w:type="dxa"/>
-            <w:tcBorders>
-              <w:top w:val="nil"/>
+              <w:t>4</w:t>
+            </w:r>
+          </w:p>
+        </w:tc>
+        <w:tc>
+          <w:tcPr>
+            <w:tcW w:w="7355" w:type="dxa"/>
+            <w:tcBorders>
+              <w:top w:val="single" w:sz="4" w:space="0" w:color="1F4E79"/>
               <w:left w:val="single" w:sz="4" w:space="0" w:color="1F4E79"/>
               <w:bottom w:val="single" w:sz="4" w:space="0" w:color="1F4E79"/>
               <w:right w:val="single" w:sz="4" w:space="0" w:color="1F4E79"/>
@@ -636,7 +676,23 @@
                 <w:sz w:val="20"/>
                 <w:szCs w:val="20"/>
               </w:rPr>
-              <w:t>If secondary data cannot be published, the rest of the policy still applies.</w:t>
+              <w:t>Data extract</w:t>
+            </w:r>
+            <w:r>
+              <w:rPr>
+                <w:rFonts w:eastAsia="Lato" w:cs="Lato" w:ascii="Lato" w:hAnsi="Lato"/>
+                <w:sz w:val="20"/>
+                <w:szCs w:val="20"/>
+              </w:rPr>
+              <w:t>s</w:t>
+            </w:r>
+            <w:r>
+              <w:rPr>
+                <w:rFonts w:eastAsia="Lato" w:cs="Lato" w:ascii="Lato" w:hAnsi="Lato"/>
+                <w:sz w:val="20"/>
+                <w:szCs w:val="20"/>
+              </w:rPr>
+              <w:t xml:space="preserve"> used for analysis (analysis data) are provided as part of the replication package.</w:t>
             </w:r>
           </w:p>
         </w:tc>
@@ -645,7 +701,8 @@
         <w:trPr/>
         <w:tc>
           <w:tcPr>
-            <w:tcW w:w="2165" w:type="dxa"/>
+            <w:tcW w:w="2263" w:type="dxa"/>
+            <w:vMerge w:val="restart"/>
             <w:tcBorders>
               <w:top w:val="single" w:sz="4" w:space="0" w:color="1F4E79"/>
               <w:left w:val="single" w:sz="4" w:space="0" w:color="1F4E79"/>
@@ -677,13 +734,13 @@
                 <w:sz w:val="20"/>
                 <w:szCs w:val="20"/>
               </w:rPr>
-              <w:t>Data extracts</w:t>
-            </w:r>
-          </w:p>
-        </w:tc>
-        <w:tc>
-          <w:tcPr>
-            <w:tcW w:w="801" w:type="dxa"/>
+              <w:t>Format</w:t>
+            </w:r>
+          </w:p>
+        </w:tc>
+        <w:tc>
+          <w:tcPr>
+            <w:tcW w:w="838" w:type="dxa"/>
             <w:tcBorders>
               <w:top w:val="single" w:sz="4" w:space="0" w:color="1F4E79"/>
               <w:left w:val="single" w:sz="4" w:space="0" w:color="1F4E79"/>
@@ -716,13 +773,13 @@
                 <w:sz w:val="20"/>
                 <w:szCs w:val="20"/>
               </w:rPr>
-              <w:t>4</w:t>
-            </w:r>
-          </w:p>
-        </w:tc>
-        <w:tc>
-          <w:tcPr>
-            <w:tcW w:w="7034" w:type="dxa"/>
+              <w:t>5a</w:t>
+            </w:r>
+          </w:p>
+        </w:tc>
+        <w:tc>
+          <w:tcPr>
+            <w:tcW w:w="7355" w:type="dxa"/>
             <w:tcBorders>
               <w:top w:val="single" w:sz="4" w:space="0" w:color="1F4E79"/>
               <w:left w:val="single" w:sz="4" w:space="0" w:color="1F4E79"/>
@@ -755,7 +812,7 @@
                 <w:sz w:val="20"/>
                 <w:szCs w:val="20"/>
               </w:rPr>
-              <w:t>Data extract used for analysis (analysis data) are provided as part of the replication package.</w:t>
+              <w:t>The data files are provided in a commonly used format.</w:t>
             </w:r>
           </w:p>
         </w:tc>
@@ -764,8 +821,8 @@
         <w:trPr/>
         <w:tc>
           <w:tcPr>
-            <w:tcW w:w="2165" w:type="dxa"/>
-            <w:vMerge w:val="restart"/>
+            <w:tcW w:w="2263" w:type="dxa"/>
+            <w:vMerge w:val="continue"/>
             <w:tcBorders>
               <w:top w:val="single" w:sz="4" w:space="0" w:color="1F4E79"/>
               <w:left w:val="single" w:sz="4" w:space="0" w:color="1F4E79"/>
@@ -797,15 +854,14 @@
                 <w:sz w:val="20"/>
                 <w:szCs w:val="20"/>
               </w:rPr>
-              <w:t>Format</w:t>
-            </w:r>
-          </w:p>
-        </w:tc>
-        <w:tc>
-          <w:tcPr>
-            <w:tcW w:w="801" w:type="dxa"/>
-            <w:tcBorders>
-              <w:top w:val="single" w:sz="4" w:space="0" w:color="1F4E79"/>
+            </w:r>
+          </w:p>
+        </w:tc>
+        <w:tc>
+          <w:tcPr>
+            <w:tcW w:w="838" w:type="dxa"/>
+            <w:tcBorders>
+              <w:top w:val="nil"/>
               <w:left w:val="single" w:sz="4" w:space="0" w:color="1F4E79"/>
               <w:bottom w:val="single" w:sz="4" w:space="0" w:color="1F4E79"/>
               <w:right w:val="single" w:sz="4" w:space="0" w:color="1F4E79"/>
@@ -836,15 +892,15 @@
                 <w:sz w:val="20"/>
                 <w:szCs w:val="20"/>
               </w:rPr>
-              <w:t>5a</w:t>
-            </w:r>
-          </w:p>
-        </w:tc>
-        <w:tc>
-          <w:tcPr>
-            <w:tcW w:w="7034" w:type="dxa"/>
-            <w:tcBorders>
-              <w:top w:val="single" w:sz="4" w:space="0" w:color="1F4E79"/>
+              <w:t>5b</w:t>
+            </w:r>
+          </w:p>
+        </w:tc>
+        <w:tc>
+          <w:tcPr>
+            <w:tcW w:w="7355" w:type="dxa"/>
+            <w:tcBorders>
+              <w:top w:val="nil"/>
               <w:left w:val="single" w:sz="4" w:space="0" w:color="1F4E79"/>
               <w:bottom w:val="single" w:sz="4" w:space="0" w:color="1F4E79"/>
               <w:right w:val="single" w:sz="4" w:space="0" w:color="1F4E79"/>
@@ -875,31 +931,23 @@
                 <w:sz w:val="20"/>
                 <w:szCs w:val="20"/>
               </w:rPr>
-              <w:t xml:space="preserve">The data files are provided in </w:t>
-            </w:r>
-            <w:r>
-              <w:rPr>
-                <w:rFonts w:eastAsia="Lato" w:cs="Lato" w:ascii="Lato" w:hAnsi="Lato"/>
-                <w:sz w:val="20"/>
-                <w:szCs w:val="20"/>
-              </w:rPr>
-              <w:t>a commonly used</w:t>
-            </w:r>
-            <w:r>
-              <w:rPr>
-                <w:rFonts w:eastAsia="Lato" w:cs="Lato" w:ascii="Lato" w:hAnsi="Lato"/>
-                <w:sz w:val="20"/>
-                <w:szCs w:val="20"/>
-              </w:rPr>
-              <w:t xml:space="preserve"> format</w:t>
-            </w:r>
-            <w:r>
-              <w:rPr>
-                <w:rFonts w:eastAsia="Lato" w:cs="Lato" w:ascii="Lato" w:hAnsi="Lato"/>
-                <w:sz w:val="20"/>
-                <w:szCs w:val="20"/>
-              </w:rPr>
-              <w:t>.</w:t>
+              <w:t xml:space="preserve">Description of variables and their allowed values </w:t>
+            </w:r>
+            <w:r>
+              <w:rPr>
+                <w:rFonts w:eastAsia="Lato" w:cs="Lato" w:ascii="Lato" w:hAnsi="Lato"/>
+                <w:sz w:val="20"/>
+                <w:szCs w:val="20"/>
+              </w:rPr>
+              <w:t>are</w:t>
+            </w:r>
+            <w:r>
+              <w:rPr>
+                <w:rFonts w:eastAsia="Lato" w:cs="Lato" w:ascii="Lato" w:hAnsi="Lato"/>
+                <w:sz w:val="20"/>
+                <w:szCs w:val="20"/>
+              </w:rPr>
+              <w:t xml:space="preserve"> made publicly accessible.</w:t>
             </w:r>
           </w:p>
         </w:tc>
@@ -908,134 +956,7 @@
         <w:trPr/>
         <w:tc>
           <w:tcPr>
-            <w:tcW w:w="2165" w:type="dxa"/>
-            <w:vMerge w:val="continue"/>
-            <w:tcBorders>
-              <w:top w:val="single" w:sz="4" w:space="0" w:color="1F4E79"/>
-              <w:left w:val="single" w:sz="4" w:space="0" w:color="1F4E79"/>
-              <w:bottom w:val="single" w:sz="4" w:space="0" w:color="1F4E79"/>
-              <w:right w:val="single" w:sz="4" w:space="0" w:color="1F4E79"/>
-            </w:tcBorders>
-            <w:shd w:color="auto" w:fill="auto" w:val="clear"/>
-          </w:tcPr>
-          <w:p>
-            <w:pPr>
-              <w:pStyle w:val="Normal"/>
-              <w:widowControl w:val="false"/>
-              <w:tabs>
-                <w:tab w:val="clear" w:pos="720"/>
-                <w:tab w:val="left" w:pos="5274" w:leader="none"/>
-              </w:tabs>
-              <w:suppressAutoHyphens w:val="true"/>
-              <w:spacing w:lineRule="auto" w:line="240" w:before="0" w:after="0"/>
-              <w:ind w:left="0" w:hanging="0"/>
-              <w:rPr>
-                <w:rFonts w:ascii="Lato" w:hAnsi="Lato" w:eastAsia="Lato" w:cs="Lato"/>
-                <w:sz w:val="20"/>
-                <w:szCs w:val="20"/>
-              </w:rPr>
-            </w:pPr>
-            <w:r>
-              <w:rPr>
-                <w:rFonts w:eastAsia="Lato" w:cs="Lato" w:ascii="Lato" w:hAnsi="Lato"/>
-                <w:sz w:val="20"/>
-                <w:szCs w:val="20"/>
-              </w:rPr>
-            </w:r>
-          </w:p>
-        </w:tc>
-        <w:tc>
-          <w:tcPr>
-            <w:tcW w:w="801" w:type="dxa"/>
-            <w:tcBorders>
-              <w:top w:val="nil"/>
-              <w:left w:val="single" w:sz="4" w:space="0" w:color="1F4E79"/>
-              <w:bottom w:val="single" w:sz="4" w:space="0" w:color="1F4E79"/>
-              <w:right w:val="single" w:sz="4" w:space="0" w:color="1F4E79"/>
-            </w:tcBorders>
-            <w:shd w:color="auto" w:fill="auto" w:val="clear"/>
-          </w:tcPr>
-          <w:p>
-            <w:pPr>
-              <w:pStyle w:val="Normal"/>
-              <w:widowControl w:val="false"/>
-              <w:tabs>
-                <w:tab w:val="clear" w:pos="720"/>
-                <w:tab w:val="left" w:pos="5274" w:leader="none"/>
-              </w:tabs>
-              <w:suppressAutoHyphens w:val="true"/>
-              <w:spacing w:lineRule="auto" w:line="240" w:before="0" w:after="0"/>
-              <w:ind w:left="0" w:hanging="0"/>
-              <w:jc w:val="center"/>
-              <w:rPr>
-                <w:rFonts w:ascii="Lato" w:hAnsi="Lato" w:eastAsia="Lato" w:cs="Lato"/>
-                <w:sz w:val="20"/>
-                <w:szCs w:val="20"/>
-              </w:rPr>
-            </w:pPr>
-            <w:r>
-              <w:rPr>
-                <w:rFonts w:eastAsia="Lato" w:cs="Lato" w:ascii="Lato" w:hAnsi="Lato"/>
-                <w:sz w:val="20"/>
-                <w:szCs w:val="20"/>
-              </w:rPr>
-              <w:t>5</w:t>
-            </w:r>
-            <w:r>
-              <w:rPr>
-                <w:rFonts w:eastAsia="Lato" w:cs="Lato" w:ascii="Lato" w:hAnsi="Lato"/>
-                <w:sz w:val="20"/>
-                <w:szCs w:val="20"/>
-              </w:rPr>
-              <w:t>b</w:t>
-            </w:r>
-          </w:p>
-        </w:tc>
-        <w:tc>
-          <w:tcPr>
-            <w:tcW w:w="7034" w:type="dxa"/>
-            <w:tcBorders>
-              <w:top w:val="nil"/>
-              <w:left w:val="single" w:sz="4" w:space="0" w:color="1F4E79"/>
-              <w:bottom w:val="single" w:sz="4" w:space="0" w:color="1F4E79"/>
-              <w:right w:val="single" w:sz="4" w:space="0" w:color="1F4E79"/>
-            </w:tcBorders>
-            <w:shd w:color="auto" w:fill="auto" w:val="clear"/>
-          </w:tcPr>
-          <w:p>
-            <w:pPr>
-              <w:pStyle w:val="Normal"/>
-              <w:widowControl w:val="false"/>
-              <w:tabs>
-                <w:tab w:val="clear" w:pos="720"/>
-                <w:tab w:val="left" w:pos="5274" w:leader="none"/>
-              </w:tabs>
-              <w:suppressAutoHyphens w:val="true"/>
-              <w:spacing w:lineRule="auto" w:line="240" w:before="0" w:after="0"/>
-              <w:ind w:left="0" w:hanging="0"/>
-              <w:jc w:val="left"/>
-              <w:rPr>
-                <w:rFonts w:ascii="Lato" w:hAnsi="Lato" w:eastAsia="Lato" w:cs="Lato"/>
-                <w:sz w:val="20"/>
-                <w:szCs w:val="20"/>
-              </w:rPr>
-            </w:pPr>
-            <w:r>
-              <w:rPr>
-                <w:rFonts w:eastAsia="Lato" w:cs="Lato" w:ascii="Lato" w:hAnsi="Lato"/>
-                <w:sz w:val="20"/>
-                <w:szCs w:val="20"/>
-              </w:rPr>
-              <w:t>Description of variables and their allowed values is made publicly accessible.</w:t>
-            </w:r>
-          </w:p>
-        </w:tc>
-      </w:tr>
-      <w:tr>
-        <w:trPr/>
-        <w:tc>
-          <w:tcPr>
-            <w:tcW w:w="2165" w:type="dxa"/>
+            <w:tcW w:w="2263" w:type="dxa"/>
             <w:tcBorders>
               <w:top w:val="single" w:sz="4" w:space="0" w:color="1F4E79"/>
               <w:left w:val="single" w:sz="4" w:space="0" w:color="1F4E79"/>
@@ -1079,7 +1000,7 @@
         </w:tc>
         <w:tc>
           <w:tcPr>
-            <w:tcW w:w="801" w:type="dxa"/>
+            <w:tcW w:w="838" w:type="dxa"/>
             <w:tcBorders>
               <w:top w:val="single" w:sz="4" w:space="0" w:color="1F4E79"/>
               <w:left w:val="single" w:sz="4" w:space="0" w:color="1F4E79"/>
@@ -1122,7 +1043,7 @@
         </w:tc>
         <w:tc>
           <w:tcPr>
-            <w:tcW w:w="7034" w:type="dxa"/>
+            <w:tcW w:w="7355" w:type="dxa"/>
             <w:tcBorders>
               <w:top w:val="single" w:sz="4" w:space="0" w:color="1F4E79"/>
               <w:left w:val="single" w:sz="4" w:space="0" w:color="1F4E79"/>
@@ -1168,7 +1089,7 @@
         <w:trPr/>
         <w:tc>
           <w:tcPr>
-            <w:tcW w:w="2165" w:type="dxa"/>
+            <w:tcW w:w="2263" w:type="dxa"/>
             <w:tcBorders>
               <w:top w:val="single" w:sz="4" w:space="0" w:color="1F4E79"/>
               <w:left w:val="single" w:sz="4" w:space="0" w:color="1F4E79"/>
@@ -1206,7 +1127,7 @@
         </w:tc>
         <w:tc>
           <w:tcPr>
-            <w:tcW w:w="801" w:type="dxa"/>
+            <w:tcW w:w="838" w:type="dxa"/>
             <w:tcBorders>
               <w:top w:val="single" w:sz="4" w:space="0" w:color="1F4E79"/>
               <w:left w:val="single" w:sz="4" w:space="0" w:color="1F4E79"/>
@@ -1246,7 +1167,7 @@
         </w:tc>
         <w:tc>
           <w:tcPr>
-            <w:tcW w:w="7034" w:type="dxa"/>
+            <w:tcW w:w="7355" w:type="dxa"/>
             <w:tcBorders>
               <w:top w:val="single" w:sz="4" w:space="0" w:color="1F4E79"/>
               <w:left w:val="single" w:sz="4" w:space="0" w:color="1F4E79"/>
@@ -1279,7 +1200,23 @@
                 <w:sz w:val="20"/>
                 <w:szCs w:val="20"/>
               </w:rPr>
-              <w:t>Include programs used to create any final and analysis data sets from raw data.</w:t>
+              <w:t>Legal terms permitting, p</w:t>
+            </w:r>
+            <w:r>
+              <w:rPr>
+                <w:rFonts w:eastAsia="Lato" w:cs="Lato" w:ascii="Lato" w:hAnsi="Lato"/>
+                <w:sz w:val="20"/>
+                <w:szCs w:val="20"/>
+              </w:rPr>
+              <w:t>rograms used to create any final and analysis data sets from raw data</w:t>
+            </w:r>
+            <w:r>
+              <w:rPr>
+                <w:rFonts w:eastAsia="Lato" w:cs="Lato" w:ascii="Lato" w:hAnsi="Lato"/>
+                <w:sz w:val="20"/>
+                <w:szCs w:val="20"/>
+              </w:rPr>
+              <w:t xml:space="preserve"> are included.</w:t>
             </w:r>
           </w:p>
         </w:tc>
@@ -1288,7 +1225,7 @@
         <w:trPr/>
         <w:tc>
           <w:tcPr>
-            <w:tcW w:w="2165" w:type="dxa"/>
+            <w:tcW w:w="2263" w:type="dxa"/>
             <w:tcBorders>
               <w:top w:val="single" w:sz="4" w:space="0" w:color="1F4E79"/>
               <w:left w:val="single" w:sz="4" w:space="0" w:color="1F4E79"/>
@@ -1326,7 +1263,7 @@
         </w:tc>
         <w:tc>
           <w:tcPr>
-            <w:tcW w:w="801" w:type="dxa"/>
+            <w:tcW w:w="838" w:type="dxa"/>
             <w:tcBorders>
               <w:top w:val="single" w:sz="4" w:space="0" w:color="1F4E79"/>
               <w:left w:val="single" w:sz="4" w:space="0" w:color="1F4E79"/>
@@ -1366,7 +1303,7 @@
         </w:tc>
         <w:tc>
           <w:tcPr>
-            <w:tcW w:w="7034" w:type="dxa"/>
+            <w:tcW w:w="7355" w:type="dxa"/>
             <w:tcBorders>
               <w:top w:val="single" w:sz="4" w:space="0" w:color="1F4E79"/>
               <w:left w:val="single" w:sz="4" w:space="0" w:color="1F4E79"/>
@@ -1399,7 +1336,23 @@
                 <w:sz w:val="20"/>
                 <w:szCs w:val="20"/>
               </w:rPr>
-              <w:t>Include programs used to run the final models.</w:t>
+              <w:t>P</w:t>
+            </w:r>
+            <w:r>
+              <w:rPr>
+                <w:rFonts w:eastAsia="Lato" w:cs="Lato" w:ascii="Lato" w:hAnsi="Lato"/>
+                <w:sz w:val="20"/>
+                <w:szCs w:val="20"/>
+              </w:rPr>
+              <w:t>rograms used to run the final models</w:t>
+            </w:r>
+            <w:r>
+              <w:rPr>
+                <w:rFonts w:eastAsia="Lato" w:cs="Lato" w:ascii="Lato" w:hAnsi="Lato"/>
+                <w:sz w:val="20"/>
+                <w:szCs w:val="20"/>
+              </w:rPr>
+              <w:t xml:space="preserve"> are included.</w:t>
             </w:r>
           </w:p>
         </w:tc>
@@ -1408,7 +1361,7 @@
         <w:trPr/>
         <w:tc>
           <w:tcPr>
-            <w:tcW w:w="2165" w:type="dxa"/>
+            <w:tcW w:w="2263" w:type="dxa"/>
             <w:vMerge w:val="restart"/>
             <w:tcBorders>
               <w:top w:val="single" w:sz="4" w:space="0" w:color="1F4E79"/>
@@ -1447,7 +1400,7 @@
         </w:tc>
         <w:tc>
           <w:tcPr>
-            <w:tcW w:w="801" w:type="dxa"/>
+            <w:tcW w:w="838" w:type="dxa"/>
             <w:tcBorders>
               <w:top w:val="single" w:sz="4" w:space="0" w:color="1F4E79"/>
               <w:left w:val="single" w:sz="4" w:space="0" w:color="1F4E79"/>
@@ -1486,7 +1439,7 @@
         </w:tc>
         <w:tc>
           <w:tcPr>
-            <w:tcW w:w="7034" w:type="dxa"/>
+            <w:tcW w:w="7355" w:type="dxa"/>
             <w:tcBorders>
               <w:top w:val="single" w:sz="4" w:space="0" w:color="1F4E79"/>
               <w:left w:val="single" w:sz="4" w:space="0" w:color="1F4E79"/>
@@ -1519,23 +1472,7 @@
                 <w:sz w:val="20"/>
                 <w:szCs w:val="20"/>
               </w:rPr>
-              <w:t xml:space="preserve">The programs are provided in </w:t>
-            </w:r>
-            <w:r>
-              <w:rPr>
-                <w:rFonts w:eastAsia="Lato" w:cs="Lato" w:ascii="Lato" w:hAnsi="Lato"/>
-                <w:sz w:val="20"/>
-                <w:szCs w:val="20"/>
-              </w:rPr>
-              <w:t xml:space="preserve">a commonly used </w:t>
-            </w:r>
-            <w:r>
-              <w:rPr>
-                <w:rFonts w:eastAsia="Lato" w:cs="Lato" w:ascii="Lato" w:hAnsi="Lato"/>
-                <w:sz w:val="20"/>
-                <w:szCs w:val="20"/>
-              </w:rPr>
-              <w:t xml:space="preserve">format. </w:t>
+              <w:t xml:space="preserve">The programs are provided in a commonly used format. </w:t>
             </w:r>
           </w:p>
         </w:tc>
@@ -1544,7 +1481,7 @@
         <w:trPr/>
         <w:tc>
           <w:tcPr>
-            <w:tcW w:w="2165" w:type="dxa"/>
+            <w:tcW w:w="2263" w:type="dxa"/>
             <w:vMerge w:val="continue"/>
             <w:tcBorders>
               <w:top w:val="single" w:sz="4" w:space="0" w:color="1F4E79"/>
@@ -1582,7 +1519,7 @@
         </w:tc>
         <w:tc>
           <w:tcPr>
-            <w:tcW w:w="801" w:type="dxa"/>
+            <w:tcW w:w="838" w:type="dxa"/>
             <w:tcBorders>
               <w:top w:val="nil"/>
               <w:left w:val="single" w:sz="4" w:space="0" w:color="1F4E79"/>
@@ -1615,21 +1552,13 @@
                 <w:sz w:val="20"/>
                 <w:szCs w:val="20"/>
               </w:rPr>
-              <w:t>8</w:t>
-            </w:r>
-            <w:r>
-              <w:rPr>
-                <w:rFonts w:eastAsia="Lato" w:cs="Lato" w:ascii="Lato" w:hAnsi="Lato"/>
-                <w:sz w:val="20"/>
-                <w:szCs w:val="20"/>
-              </w:rPr>
-              <w:t>b</w:t>
-            </w:r>
-          </w:p>
-        </w:tc>
-        <w:tc>
-          <w:tcPr>
-            <w:tcW w:w="7034" w:type="dxa"/>
+              <w:t>8b</w:t>
+            </w:r>
+          </w:p>
+        </w:tc>
+        <w:tc>
+          <w:tcPr>
+            <w:tcW w:w="7355" w:type="dxa"/>
             <w:tcBorders>
               <w:top w:val="nil"/>
               <w:left w:val="single" w:sz="4" w:space="0" w:color="1F4E79"/>
@@ -1662,7 +1591,23 @@
                 <w:sz w:val="20"/>
                 <w:szCs w:val="20"/>
               </w:rPr>
-              <w:t>If collecting original data through surveys or experiments, include computer code for experiment or survey collection mechanisms.</w:t>
+              <w:t xml:space="preserve">If collecting original data through surveys or experiments, computer code for experiment </w:t>
+            </w:r>
+            <w:r>
+              <w:rPr>
+                <w:rFonts w:eastAsia="Lato" w:cs="Lato" w:ascii="Lato" w:hAnsi="Lato"/>
+                <w:sz w:val="20"/>
+                <w:szCs w:val="20"/>
+              </w:rPr>
+              <w:t>is included</w:t>
+            </w:r>
+            <w:r>
+              <w:rPr>
+                <w:rFonts w:eastAsia="Lato" w:cs="Lato" w:ascii="Lato" w:hAnsi="Lato"/>
+                <w:sz w:val="20"/>
+                <w:szCs w:val="20"/>
+              </w:rPr>
+              <w:t>.</w:t>
             </w:r>
           </w:p>
         </w:tc>
@@ -1673,7 +1618,7 @@
         </w:trPr>
         <w:tc>
           <w:tcPr>
-            <w:tcW w:w="2165" w:type="dxa"/>
+            <w:tcW w:w="2263" w:type="dxa"/>
             <w:tcBorders>
               <w:top w:val="single" w:sz="4" w:space="0" w:color="1F4E79"/>
               <w:left w:val="single" w:sz="4" w:space="0" w:color="1F4E79"/>
@@ -1717,7 +1662,7 @@
         </w:tc>
         <w:tc>
           <w:tcPr>
-            <w:tcW w:w="801" w:type="dxa"/>
+            <w:tcW w:w="838" w:type="dxa"/>
             <w:tcBorders>
               <w:top w:val="single" w:sz="4" w:space="0" w:color="1F4E79"/>
               <w:left w:val="single" w:sz="4" w:space="0" w:color="1F4E79"/>
@@ -1760,7 +1705,7 @@
         </w:tc>
         <w:tc>
           <w:tcPr>
-            <w:tcW w:w="7034" w:type="dxa"/>
+            <w:tcW w:w="7355" w:type="dxa"/>
             <w:tcBorders>
               <w:top w:val="single" w:sz="4" w:space="0" w:color="1F4E79"/>
               <w:left w:val="single" w:sz="4" w:space="0" w:color="1F4E79"/>
@@ -1806,7 +1751,7 @@
         <w:trPr/>
         <w:tc>
           <w:tcPr>
-            <w:tcW w:w="2165" w:type="dxa"/>
+            <w:tcW w:w="2263" w:type="dxa"/>
             <w:tcBorders>
               <w:top w:val="single" w:sz="4" w:space="0" w:color="1F4E79"/>
               <w:left w:val="single" w:sz="4" w:space="0" w:color="1F4E79"/>
@@ -1844,7 +1789,7 @@
         </w:tc>
         <w:tc>
           <w:tcPr>
-            <w:tcW w:w="801" w:type="dxa"/>
+            <w:tcW w:w="838" w:type="dxa"/>
             <w:tcBorders>
               <w:top w:val="single" w:sz="4" w:space="0" w:color="1F4E79"/>
               <w:left w:val="single" w:sz="4" w:space="0" w:color="1F4E79"/>
@@ -1883,7 +1828,7 @@
         </w:tc>
         <w:tc>
           <w:tcPr>
-            <w:tcW w:w="7034" w:type="dxa"/>
+            <w:tcW w:w="7355" w:type="dxa"/>
             <w:tcBorders>
               <w:top w:val="single" w:sz="4" w:space="0" w:color="1F4E79"/>
               <w:left w:val="single" w:sz="4" w:space="0" w:color="1F4E79"/>
@@ -1916,15 +1861,15 @@
                 <w:sz w:val="20"/>
                 <w:szCs w:val="20"/>
               </w:rPr>
-              <w:t>If collecting original data through surveys or experiments, include survey instruments or experiment instructions</w:t>
-            </w:r>
-            <w:r>
-              <w:rPr>
-                <w:rFonts w:eastAsia="Lato" w:cs="Lato" w:ascii="Lato" w:hAnsi="Lato"/>
-                <w:sz w:val="20"/>
-                <w:szCs w:val="20"/>
-              </w:rPr>
-              <w:t xml:space="preserve"> as well as  details on subject selection.</w:t>
+              <w:t>If collecting original data through surveys or experiments, survey instruments or experiment instructions as well as  details on subject selection</w:t>
+            </w:r>
+            <w:r>
+              <w:rPr>
+                <w:rFonts w:eastAsia="Lato" w:cs="Lato" w:ascii="Lato" w:hAnsi="Lato"/>
+                <w:sz w:val="20"/>
+                <w:szCs w:val="20"/>
+              </w:rPr>
+              <w:t xml:space="preserve"> are included.</w:t>
             </w:r>
           </w:p>
         </w:tc>
@@ -1935,7 +1880,7 @@
         </w:trPr>
         <w:tc>
           <w:tcPr>
-            <w:tcW w:w="2165" w:type="dxa"/>
+            <w:tcW w:w="2263" w:type="dxa"/>
             <w:tcBorders>
               <w:top w:val="single" w:sz="4" w:space="0" w:color="1F4E79"/>
               <w:left w:val="single" w:sz="4" w:space="0" w:color="1F4E79"/>
@@ -1973,7 +1918,7 @@
         </w:tc>
         <w:tc>
           <w:tcPr>
-            <w:tcW w:w="801" w:type="dxa"/>
+            <w:tcW w:w="838" w:type="dxa"/>
             <w:tcBorders>
               <w:top w:val="single" w:sz="4" w:space="0" w:color="1F4E79"/>
               <w:left w:val="single" w:sz="4" w:space="0" w:color="1F4E79"/>
@@ -2012,7 +1957,7 @@
         </w:tc>
         <w:tc>
           <w:tcPr>
-            <w:tcW w:w="7034" w:type="dxa"/>
+            <w:tcW w:w="7355" w:type="dxa"/>
             <w:tcBorders>
               <w:top w:val="single" w:sz="4" w:space="0" w:color="1F4E79"/>
               <w:left w:val="single" w:sz="4" w:space="0" w:color="1F4E79"/>
@@ -2045,23 +1990,39 @@
                 <w:sz w:val="20"/>
                 <w:szCs w:val="20"/>
               </w:rPr>
-              <w:t xml:space="preserve">Save all the output of the analysis in a </w:t>
-            </w:r>
-            <w:r>
-              <w:rPr>
-                <w:rFonts w:eastAsia="Lato" w:cs="Lato" w:ascii="Lato" w:hAnsi="Lato"/>
-                <w:sz w:val="20"/>
-                <w:szCs w:val="20"/>
-              </w:rPr>
-              <w:t>commonly used</w:t>
-            </w:r>
-            <w:r>
-              <w:rPr>
-                <w:rFonts w:eastAsia="Lato" w:cs="Lato" w:ascii="Lato" w:hAnsi="Lato"/>
-                <w:sz w:val="20"/>
-                <w:szCs w:val="20"/>
-              </w:rPr>
-              <w:t xml:space="preserve"> format into the replication package. </w:t>
+              <w:t>A</w:t>
+            </w:r>
+            <w:r>
+              <w:rPr>
+                <w:rFonts w:eastAsia="Lato" w:cs="Lato" w:ascii="Lato" w:hAnsi="Lato"/>
+                <w:sz w:val="20"/>
+                <w:szCs w:val="20"/>
+              </w:rPr>
+              <w:t>ll the output of the analysis</w:t>
+            </w:r>
+            <w:r>
+              <w:rPr>
+                <w:rFonts w:eastAsia="Lato" w:cs="Lato" w:ascii="Lato" w:hAnsi="Lato"/>
+                <w:sz w:val="20"/>
+                <w:szCs w:val="20"/>
+              </w:rPr>
+              <w:t xml:space="preserve"> are included in</w:t>
+            </w:r>
+            <w:r>
+              <w:rPr>
+                <w:rFonts w:eastAsia="Lato" w:cs="Lato" w:ascii="Lato" w:hAnsi="Lato"/>
+                <w:sz w:val="20"/>
+                <w:szCs w:val="20"/>
+              </w:rPr>
+              <w:t xml:space="preserve"> the replication package</w:t>
+            </w:r>
+            <w:r>
+              <w:rPr>
+                <w:rFonts w:eastAsia="Lato" w:cs="Lato" w:ascii="Lato" w:hAnsi="Lato"/>
+                <w:sz w:val="20"/>
+                <w:szCs w:val="20"/>
+              </w:rPr>
+              <w:t xml:space="preserve"> in a commonly used format.</w:t>
             </w:r>
           </w:p>
         </w:tc>
@@ -2072,7 +2033,7 @@
         </w:trPr>
         <w:tc>
           <w:tcPr>
-            <w:tcW w:w="2165" w:type="dxa"/>
+            <w:tcW w:w="2263" w:type="dxa"/>
             <w:tcBorders>
               <w:top w:val="nil"/>
               <w:left w:val="single" w:sz="4" w:space="0" w:color="1F4E79"/>
@@ -2118,7 +2079,7 @@
         </w:tc>
         <w:tc>
           <w:tcPr>
-            <w:tcW w:w="801" w:type="dxa"/>
+            <w:tcW w:w="838" w:type="dxa"/>
             <w:tcBorders>
               <w:top w:val="nil"/>
               <w:left w:val="single" w:sz="4" w:space="0" w:color="1F4E79"/>
@@ -2156,7 +2117,7 @@
         </w:tc>
         <w:tc>
           <w:tcPr>
-            <w:tcW w:w="7034" w:type="dxa"/>
+            <w:tcW w:w="7355" w:type="dxa"/>
             <w:tcBorders>
               <w:top w:val="nil"/>
               <w:left w:val="single" w:sz="4" w:space="0" w:color="1F4E79"/>
@@ -2199,7 +2160,7 @@
         </w:trPr>
         <w:tc>
           <w:tcPr>
-            <w:tcW w:w="2165" w:type="dxa"/>
+            <w:tcW w:w="2263" w:type="dxa"/>
             <w:vMerge w:val="restart"/>
             <w:tcBorders>
               <w:top w:val="nil"/>
@@ -2238,7 +2199,7 @@
         </w:tc>
         <w:tc>
           <w:tcPr>
-            <w:tcW w:w="801" w:type="dxa"/>
+            <w:tcW w:w="838" w:type="dxa"/>
             <w:tcBorders>
               <w:top w:val="nil"/>
               <w:left w:val="single" w:sz="4" w:space="0" w:color="1F4E79"/>
@@ -2277,7 +2238,7 @@
         </w:tc>
         <w:tc>
           <w:tcPr>
-            <w:tcW w:w="7034" w:type="dxa"/>
+            <w:tcW w:w="7355" w:type="dxa"/>
             <w:tcBorders>
               <w:top w:val="nil"/>
               <w:left w:val="single" w:sz="4" w:space="0" w:color="1F4E79"/>
@@ -2310,7 +2271,31 @@
                 <w:sz w:val="20"/>
                 <w:szCs w:val="20"/>
               </w:rPr>
-              <w:t>Cite all source data used in the paper, following journal guidelines.</w:t>
+              <w:t>A</w:t>
+            </w:r>
+            <w:r>
+              <w:rPr>
+                <w:rFonts w:ascii="Lato" w:hAnsi="Lato"/>
+                <w:sz w:val="20"/>
+                <w:szCs w:val="20"/>
+              </w:rPr>
+              <w:t>ll source data used in the paper</w:t>
+            </w:r>
+            <w:r>
+              <w:rPr>
+                <w:rFonts w:ascii="Lato" w:hAnsi="Lato"/>
+                <w:sz w:val="20"/>
+                <w:szCs w:val="20"/>
+              </w:rPr>
+              <w:t xml:space="preserve"> are cited</w:t>
+            </w:r>
+            <w:r>
+              <w:rPr>
+                <w:rFonts w:ascii="Lato" w:hAnsi="Lato"/>
+                <w:sz w:val="20"/>
+                <w:szCs w:val="20"/>
+              </w:rPr>
+              <w:t>, following journal guidelines.</w:t>
             </w:r>
           </w:p>
         </w:tc>
@@ -2321,7 +2306,7 @@
         </w:trPr>
         <w:tc>
           <w:tcPr>
-            <w:tcW w:w="2165" w:type="dxa"/>
+            <w:tcW w:w="2263" w:type="dxa"/>
             <w:vMerge w:val="continue"/>
             <w:tcBorders>
               <w:top w:val="nil"/>
@@ -2359,7 +2344,7 @@
         </w:tc>
         <w:tc>
           <w:tcPr>
-            <w:tcW w:w="801" w:type="dxa"/>
+            <w:tcW w:w="838" w:type="dxa"/>
             <w:tcBorders>
               <w:top w:val="nil"/>
               <w:left w:val="single" w:sz="4" w:space="0" w:color="1F4E79"/>
@@ -2398,7 +2383,7 @@
         </w:tc>
         <w:tc>
           <w:tcPr>
-            <w:tcW w:w="7034" w:type="dxa"/>
+            <w:tcW w:w="7355" w:type="dxa"/>
             <w:tcBorders>
               <w:top w:val="nil"/>
               <w:left w:val="single" w:sz="4" w:space="0" w:color="1F4E79"/>
@@ -2431,7 +2416,23 @@
                 <w:sz w:val="20"/>
                 <w:szCs w:val="20"/>
               </w:rPr>
-              <w:t>Cite all software packages used, following journal guidelines.</w:t>
+              <w:t xml:space="preserve">If journal guidelines require, </w:t>
+            </w:r>
+            <w:r>
+              <w:rPr>
+                <w:rFonts w:ascii="Lato" w:hAnsi="Lato"/>
+                <w:sz w:val="20"/>
+                <w:szCs w:val="20"/>
+              </w:rPr>
+              <w:t>all software packages used</w:t>
+            </w:r>
+            <w:r>
+              <w:rPr>
+                <w:rFonts w:ascii="Lato" w:hAnsi="Lato"/>
+                <w:sz w:val="20"/>
+                <w:szCs w:val="20"/>
+              </w:rPr>
+              <w:t xml:space="preserve"> in the paper are cited.</w:t>
             </w:r>
           </w:p>
         </w:tc>
@@ -2442,7 +2443,7 @@
         </w:trPr>
         <w:tc>
           <w:tcPr>
-            <w:tcW w:w="2165" w:type="dxa"/>
+            <w:tcW w:w="2263" w:type="dxa"/>
             <w:vMerge w:val="restart"/>
             <w:tcBorders>
               <w:top w:val="nil"/>
@@ -2463,6 +2464,83 @@
               <w:suppressAutoHyphens w:val="true"/>
               <w:spacing w:lineRule="auto" w:line="240" w:before="0" w:after="0"/>
               <w:ind w:left="0" w:hanging="0"/>
+              <w:rPr>
+                <w:rFonts w:ascii="Lato" w:hAnsi="Lato"/>
+                <w:sz w:val="20"/>
+                <w:szCs w:val="20"/>
+              </w:rPr>
+            </w:pPr>
+            <w:r>
+              <w:rPr>
+                <w:rFonts w:ascii="Lato" w:hAnsi="Lato"/>
+                <w:sz w:val="20"/>
+                <w:szCs w:val="20"/>
+              </w:rPr>
+              <w:t>Dependencies</w:t>
+            </w:r>
+          </w:p>
+        </w:tc>
+        <w:tc>
+          <w:tcPr>
+            <w:tcW w:w="838" w:type="dxa"/>
+            <w:tcBorders>
+              <w:top w:val="nil"/>
+              <w:left w:val="single" w:sz="4" w:space="0" w:color="1F4E79"/>
+              <w:bottom w:val="single" w:sz="4" w:space="0" w:color="1F4E79"/>
+              <w:right w:val="single" w:sz="4" w:space="0" w:color="1F4E79"/>
+            </w:tcBorders>
+            <w:shd w:color="auto" w:fill="auto" w:val="clear"/>
+          </w:tcPr>
+          <w:p>
+            <w:pPr>
+              <w:pStyle w:val="Normal"/>
+              <w:widowControl w:val="false"/>
+              <w:tabs>
+                <w:tab w:val="clear" w:pos="720"/>
+                <w:tab w:val="left" w:pos="5274" w:leader="none"/>
+              </w:tabs>
+              <w:suppressAutoHyphens w:val="true"/>
+              <w:spacing w:lineRule="auto" w:line="240" w:before="0" w:after="0"/>
+              <w:ind w:left="0" w:hanging="0"/>
+              <w:jc w:val="center"/>
+              <w:rPr>
+                <w:rFonts w:ascii="Lato" w:hAnsi="Lato"/>
+                <w:sz w:val="20"/>
+                <w:szCs w:val="20"/>
+              </w:rPr>
+            </w:pPr>
+            <w:r>
+              <w:rPr>
+                <w:rFonts w:ascii="Lato" w:hAnsi="Lato"/>
+                <w:sz w:val="20"/>
+                <w:szCs w:val="20"/>
+              </w:rPr>
+              <w:t>12b</w:t>
+            </w:r>
+          </w:p>
+        </w:tc>
+        <w:tc>
+          <w:tcPr>
+            <w:tcW w:w="7355" w:type="dxa"/>
+            <w:tcBorders>
+              <w:top w:val="nil"/>
+              <w:left w:val="single" w:sz="4" w:space="0" w:color="1F4E79"/>
+              <w:bottom w:val="single" w:sz="4" w:space="0" w:color="1F4E79"/>
+              <w:right w:val="single" w:sz="4" w:space="0" w:color="1F4E79"/>
+            </w:tcBorders>
+            <w:shd w:color="auto" w:fill="auto" w:val="clear"/>
+          </w:tcPr>
+          <w:p>
+            <w:pPr>
+              <w:pStyle w:val="Normal"/>
+              <w:widowControl w:val="false"/>
+              <w:tabs>
+                <w:tab w:val="clear" w:pos="720"/>
+                <w:tab w:val="left" w:pos="5274" w:leader="none"/>
+              </w:tabs>
+              <w:suppressAutoHyphens w:val="true"/>
+              <w:spacing w:lineRule="auto" w:line="240" w:before="0" w:after="0"/>
+              <w:ind w:left="0" w:hanging="0"/>
               <w:jc w:val="left"/>
               <w:rPr>
                 <w:rFonts w:ascii="Lato" w:hAnsi="Lato"/>
@@ -2476,150 +2554,64 @@
                 <w:sz w:val="20"/>
                 <w:szCs w:val="20"/>
               </w:rPr>
-              <w:t>Dependencies</w:t>
-            </w:r>
-          </w:p>
-        </w:tc>
-        <w:tc>
-          <w:tcPr>
-            <w:tcW w:w="801" w:type="dxa"/>
-            <w:tcBorders>
-              <w:top w:val="nil"/>
-              <w:left w:val="single" w:sz="4" w:space="0" w:color="1F4E79"/>
-              <w:bottom w:val="single" w:sz="4" w:space="0" w:color="1F4E79"/>
-              <w:right w:val="single" w:sz="4" w:space="0" w:color="1F4E79"/>
-            </w:tcBorders>
-            <w:shd w:color="auto" w:fill="auto" w:val="clear"/>
-          </w:tcPr>
-          <w:p>
-            <w:pPr>
-              <w:pStyle w:val="Normal"/>
-              <w:widowControl w:val="false"/>
-              <w:tabs>
-                <w:tab w:val="clear" w:pos="720"/>
-                <w:tab w:val="left" w:pos="5274" w:leader="none"/>
-              </w:tabs>
-              <w:suppressAutoHyphens w:val="true"/>
-              <w:spacing w:lineRule="auto" w:line="240" w:before="0" w:after="0"/>
-              <w:ind w:left="0" w:hanging="0"/>
-              <w:jc w:val="center"/>
-              <w:rPr>
-                <w:rFonts w:ascii="Lato" w:hAnsi="Lato"/>
-                <w:sz w:val="20"/>
-                <w:szCs w:val="20"/>
-              </w:rPr>
-            </w:pPr>
-            <w:r>
-              <w:rPr>
-                <w:rFonts w:ascii="Lato" w:hAnsi="Lato"/>
-                <w:sz w:val="20"/>
-                <w:szCs w:val="20"/>
-              </w:rPr>
-              <w:t>12a</w:t>
-            </w:r>
-          </w:p>
-        </w:tc>
-        <w:tc>
-          <w:tcPr>
-            <w:tcW w:w="7034" w:type="dxa"/>
-            <w:tcBorders>
-              <w:top w:val="nil"/>
-              <w:left w:val="single" w:sz="4" w:space="0" w:color="1F4E79"/>
-              <w:bottom w:val="single" w:sz="4" w:space="0" w:color="1F4E79"/>
-              <w:right w:val="single" w:sz="4" w:space="0" w:color="1F4E79"/>
-            </w:tcBorders>
-            <w:shd w:color="auto" w:fill="auto" w:val="clear"/>
-          </w:tcPr>
-          <w:p>
-            <w:pPr>
-              <w:pStyle w:val="Normal"/>
-              <w:widowControl w:val="false"/>
-              <w:tabs>
-                <w:tab w:val="clear" w:pos="720"/>
-                <w:tab w:val="left" w:pos="5274" w:leader="none"/>
-              </w:tabs>
-              <w:suppressAutoHyphens w:val="true"/>
-              <w:spacing w:lineRule="auto" w:line="240" w:before="0" w:after="0"/>
-              <w:ind w:left="0" w:hanging="0"/>
-              <w:jc w:val="left"/>
-              <w:rPr>
-                <w:rFonts w:ascii="Lato" w:hAnsi="Lato"/>
-                <w:sz w:val="20"/>
-                <w:szCs w:val="20"/>
-              </w:rPr>
-            </w:pPr>
-            <w:bookmarkStart w:id="0" w:name="__DdeLink__3485_28448198281"/>
-            <w:r>
-              <w:rPr>
-                <w:rFonts w:ascii="Lato" w:hAnsi="Lato"/>
-                <w:sz w:val="20"/>
-                <w:szCs w:val="20"/>
-              </w:rPr>
-              <w:t>The replication package includes a README</w:t>
-            </w:r>
-            <w:r>
-              <w:rPr>
-                <w:rFonts w:ascii="Lato" w:hAnsi="Lato"/>
-                <w:sz w:val="20"/>
-                <w:szCs w:val="20"/>
-              </w:rPr>
-              <w:t xml:space="preserve"> document</w:t>
-            </w:r>
-            <w:r>
-              <w:rPr>
-                <w:rFonts w:ascii="Lato" w:hAnsi="Lato"/>
-                <w:sz w:val="20"/>
-                <w:szCs w:val="20"/>
-              </w:rPr>
-              <w:t xml:space="preserve"> that contains </w:t>
-            </w:r>
-            <w:r>
-              <w:rPr>
-                <w:rFonts w:ascii="Lato" w:hAnsi="Lato"/>
-                <w:sz w:val="20"/>
-                <w:szCs w:val="20"/>
-              </w:rPr>
-              <w:t>D</w:t>
-            </w:r>
-            <w:r>
-              <w:rPr>
-                <w:rFonts w:ascii="Lato" w:hAnsi="Lato"/>
-                <w:sz w:val="20"/>
-                <w:szCs w:val="20"/>
-              </w:rPr>
-              <w:t xml:space="preserve">ata </w:t>
-            </w:r>
-            <w:r>
-              <w:rPr>
-                <w:rFonts w:ascii="Lato" w:hAnsi="Lato"/>
-                <w:sz w:val="20"/>
-                <w:szCs w:val="20"/>
-              </w:rPr>
               <w:t>A</w:t>
             </w:r>
-            <w:r>
-              <w:rPr>
-                <w:rFonts w:ascii="Lato" w:hAnsi="Lato"/>
-                <w:sz w:val="20"/>
-                <w:szCs w:val="20"/>
-              </w:rPr>
-              <w:t xml:space="preserve">vailability </w:t>
-            </w:r>
-            <w:r>
-              <w:rPr>
-                <w:rFonts w:ascii="Lato" w:hAnsi="Lato"/>
-                <w:sz w:val="20"/>
-                <w:szCs w:val="20"/>
-              </w:rPr>
-              <w:t>S</w:t>
-            </w:r>
-            <w:r>
-              <w:rPr>
-                <w:rFonts w:ascii="Lato" w:hAnsi="Lato"/>
-                <w:sz w:val="20"/>
-                <w:szCs w:val="20"/>
-              </w:rPr>
-              <w:t>tatements, instructions on obtaining data, and on executing code.</w:t>
+            <w:bookmarkStart w:id="0" w:name="__DdeLink__3485_284481982813"/>
+            <w:r>
+              <w:rPr>
+                <w:rFonts w:ascii="Lato" w:hAnsi="Lato"/>
+                <w:sz w:val="20"/>
+                <w:szCs w:val="20"/>
+              </w:rPr>
+              <w:t xml:space="preserve"> Data Availability Statement </w:t>
+            </w:r>
+            <w:r>
+              <w:rPr>
+                <w:rFonts w:ascii="Lato" w:hAnsi="Lato"/>
+                <w:sz w:val="20"/>
+                <w:szCs w:val="20"/>
+              </w:rPr>
+              <w:t xml:space="preserve">is provided </w:t>
+            </w:r>
+            <w:r>
+              <w:rPr>
+                <w:rFonts w:ascii="Lato" w:hAnsi="Lato"/>
+                <w:sz w:val="20"/>
+                <w:szCs w:val="20"/>
+              </w:rPr>
+              <w:t xml:space="preserve">with detailed information on how, where, and under what conditions an independent researcher can access the original </w:t>
+            </w:r>
+            <w:r>
+              <w:rPr>
+                <w:rFonts w:ascii="Lato" w:hAnsi="Lato"/>
+                <w:sz w:val="20"/>
+                <w:szCs w:val="20"/>
+              </w:rPr>
+              <w:t>primary and secondary</w:t>
+            </w:r>
+            <w:r>
+              <w:rPr>
+                <w:rFonts w:ascii="Lato" w:hAnsi="Lato"/>
+                <w:sz w:val="20"/>
+                <w:szCs w:val="20"/>
+              </w:rPr>
+              <w:t xml:space="preserve"> data, as well as author-generated data</w:t>
+            </w:r>
+            <w:r>
+              <w:rPr>
+                <w:rFonts w:ascii="Lato" w:hAnsi="Lato"/>
+                <w:sz w:val="20"/>
+                <w:szCs w:val="20"/>
+              </w:rPr>
+              <w:t xml:space="preserve"> extracts</w:t>
+            </w:r>
+            <w:r>
+              <w:rPr>
+                <w:rFonts w:ascii="Lato" w:hAnsi="Lato"/>
+                <w:sz w:val="20"/>
+                <w:szCs w:val="20"/>
+              </w:rPr>
+              <w:t>.</w:t>
             </w:r>
             <w:bookmarkEnd w:id="0"/>
           </w:p>
@@ -2631,7 +2623,7 @@
         </w:trPr>
         <w:tc>
           <w:tcPr>
-            <w:tcW w:w="2165" w:type="dxa"/>
+            <w:tcW w:w="2263" w:type="dxa"/>
             <w:vMerge w:val="continue"/>
             <w:tcBorders>
               <w:top w:val="nil"/>
@@ -2669,7 +2661,7 @@
         </w:tc>
         <w:tc>
           <w:tcPr>
-            <w:tcW w:w="801" w:type="dxa"/>
+            <w:tcW w:w="838" w:type="dxa"/>
             <w:tcBorders>
               <w:top w:val="nil"/>
               <w:left w:val="single" w:sz="4" w:space="0" w:color="1F4E79"/>
@@ -2702,21 +2694,13 @@
                 <w:sz w:val="20"/>
                 <w:szCs w:val="20"/>
               </w:rPr>
-              <w:t>12</w:t>
-            </w:r>
-            <w:r>
-              <w:rPr>
-                <w:rFonts w:ascii="Lato" w:hAnsi="Lato"/>
-                <w:sz w:val="20"/>
-                <w:szCs w:val="20"/>
-              </w:rPr>
-              <w:t>b</w:t>
-            </w:r>
-          </w:p>
-        </w:tc>
-        <w:tc>
-          <w:tcPr>
-            <w:tcW w:w="7034" w:type="dxa"/>
+              <w:t>12c</w:t>
+            </w:r>
+          </w:p>
+        </w:tc>
+        <w:tc>
+          <w:tcPr>
+            <w:tcW w:w="7355" w:type="dxa"/>
             <w:tcBorders>
               <w:top w:val="nil"/>
               <w:left w:val="single" w:sz="4" w:space="0" w:color="1F4E79"/>
@@ -2743,102 +2727,14 @@
                 <w:szCs w:val="20"/>
               </w:rPr>
             </w:pPr>
-            <w:r>
-              <w:rPr>
-                <w:rFonts w:ascii="Lato" w:hAnsi="Lato"/>
-                <w:sz w:val="20"/>
-                <w:szCs w:val="20"/>
-              </w:rPr>
-              <w:t>Provide</w:t>
-            </w:r>
-            <w:r>
-              <w:rPr>
-                <w:rFonts w:ascii="Lato" w:hAnsi="Lato"/>
-                <w:sz w:val="20"/>
-                <w:szCs w:val="20"/>
-              </w:rPr>
-              <w:t xml:space="preserve"> a</w:t>
-            </w:r>
-            <w:bookmarkStart w:id="1" w:name="__DdeLink__3485_284481982813"/>
-            <w:r>
-              <w:rPr>
-                <w:rFonts w:ascii="Lato" w:hAnsi="Lato"/>
-                <w:sz w:val="20"/>
-                <w:szCs w:val="20"/>
-              </w:rPr>
-              <w:t xml:space="preserve"> </w:t>
-            </w:r>
-            <w:r>
-              <w:rPr>
-                <w:rFonts w:ascii="Lato" w:hAnsi="Lato"/>
-                <w:sz w:val="20"/>
-                <w:szCs w:val="20"/>
-              </w:rPr>
-              <w:t>D</w:t>
-            </w:r>
-            <w:r>
-              <w:rPr>
-                <w:rFonts w:ascii="Lato" w:hAnsi="Lato"/>
-                <w:sz w:val="20"/>
-                <w:szCs w:val="20"/>
-              </w:rPr>
-              <w:t xml:space="preserve">ata </w:t>
-            </w:r>
-            <w:r>
-              <w:rPr>
-                <w:rFonts w:ascii="Lato" w:hAnsi="Lato"/>
-                <w:sz w:val="20"/>
-                <w:szCs w:val="20"/>
-              </w:rPr>
-              <w:t>A</w:t>
-            </w:r>
-            <w:r>
-              <w:rPr>
-                <w:rFonts w:ascii="Lato" w:hAnsi="Lato"/>
-                <w:sz w:val="20"/>
-                <w:szCs w:val="20"/>
-              </w:rPr>
-              <w:t xml:space="preserve">vailability </w:t>
-            </w:r>
-            <w:r>
-              <w:rPr>
-                <w:rFonts w:ascii="Lato" w:hAnsi="Lato"/>
-                <w:sz w:val="20"/>
-                <w:szCs w:val="20"/>
-              </w:rPr>
-              <w:t>S</w:t>
-            </w:r>
-            <w:r>
-              <w:rPr>
-                <w:rFonts w:ascii="Lato" w:hAnsi="Lato"/>
-                <w:sz w:val="20"/>
-                <w:szCs w:val="20"/>
-              </w:rPr>
-              <w:t xml:space="preserve">tatement </w:t>
-            </w:r>
-            <w:r>
-              <w:rPr>
-                <w:rFonts w:ascii="Lato" w:hAnsi="Lato"/>
-                <w:sz w:val="20"/>
-                <w:szCs w:val="20"/>
-              </w:rPr>
-              <w:t>with</w:t>
-            </w:r>
-            <w:r>
-              <w:rPr>
-                <w:rFonts w:ascii="Lato" w:hAnsi="Lato"/>
-                <w:sz w:val="20"/>
-                <w:szCs w:val="20"/>
-              </w:rPr>
-              <w:t xml:space="preserve"> detailed information on how, where, and under what conditions an independent researcher can access the original source data, as well as author-generated derivative data</w:t>
-            </w:r>
-            <w:r>
-              <w:rPr>
-                <w:rFonts w:ascii="Lato" w:hAnsi="Lato"/>
-                <w:sz w:val="20"/>
-                <w:szCs w:val="20"/>
-              </w:rPr>
-              <w:t>.</w:t>
+            <w:bookmarkStart w:id="1" w:name="__DdeLink__3485_284481982815"/>
+            <w:r>
+              <w:rPr>
+                <w:rFonts w:ascii="Lato" w:hAnsi="Lato"/>
+                <w:sz w:val="20"/>
+                <w:szCs w:val="20"/>
+              </w:rPr>
+              <w:t>List all software packages, libraries, toolboxes that you use with instructions on how to install them.</w:t>
             </w:r>
             <w:bookmarkEnd w:id="1"/>
           </w:p>
@@ -2850,7 +2746,7 @@
         </w:trPr>
         <w:tc>
           <w:tcPr>
-            <w:tcW w:w="2165" w:type="dxa"/>
+            <w:tcW w:w="2263" w:type="dxa"/>
             <w:vMerge w:val="continue"/>
             <w:tcBorders>
               <w:top w:val="nil"/>
@@ -2888,7 +2784,7 @@
         </w:tc>
         <w:tc>
           <w:tcPr>
-            <w:tcW w:w="801" w:type="dxa"/>
+            <w:tcW w:w="838" w:type="dxa"/>
             <w:tcBorders>
               <w:top w:val="nil"/>
               <w:left w:val="single" w:sz="4" w:space="0" w:color="1F4E79"/>
@@ -2921,21 +2817,13 @@
                 <w:sz w:val="20"/>
                 <w:szCs w:val="20"/>
               </w:rPr>
-              <w:t>12</w:t>
-            </w:r>
-            <w:r>
-              <w:rPr>
-                <w:rFonts w:ascii="Lato" w:hAnsi="Lato"/>
-                <w:sz w:val="20"/>
-                <w:szCs w:val="20"/>
-              </w:rPr>
-              <w:t>c</w:t>
-            </w:r>
-          </w:p>
-        </w:tc>
-        <w:tc>
-          <w:tcPr>
-            <w:tcW w:w="7034" w:type="dxa"/>
+              <w:t>12d</w:t>
+            </w:r>
+          </w:p>
+        </w:tc>
+        <w:tc>
+          <w:tcPr>
+            <w:tcW w:w="7355" w:type="dxa"/>
             <w:tcBorders>
               <w:top w:val="nil"/>
               <w:left w:val="single" w:sz="4" w:space="0" w:color="1F4E79"/>
@@ -2962,14 +2850,14 @@
                 <w:szCs w:val="20"/>
               </w:rPr>
             </w:pPr>
-            <w:bookmarkStart w:id="2" w:name="__DdeLink__3485_284481982815"/>
-            <w:r>
-              <w:rPr>
-                <w:rFonts w:ascii="Lato" w:hAnsi="Lato"/>
-                <w:sz w:val="20"/>
-                <w:szCs w:val="20"/>
-              </w:rPr>
-              <w:t>List all software packages, libraries, toolboxes that you use with instructions on how to install them.</w:t>
+            <w:bookmarkStart w:id="2" w:name="__DdeLink__3485_284481982816"/>
+            <w:r>
+              <w:rPr>
+                <w:rFonts w:ascii="Lato" w:hAnsi="Lato"/>
+                <w:sz w:val="20"/>
+                <w:szCs w:val="20"/>
+              </w:rPr>
+              <w:t>Describe the hardware and operating system on which the code was last run.</w:t>
             </w:r>
             <w:bookmarkEnd w:id="2"/>
           </w:p>
@@ -2981,8 +2869,8 @@
         </w:trPr>
         <w:tc>
           <w:tcPr>
-            <w:tcW w:w="2165" w:type="dxa"/>
-            <w:vMerge w:val="continue"/>
+            <w:tcW w:w="2263" w:type="dxa"/>
+            <w:vMerge w:val="restart"/>
             <w:tcBorders>
               <w:top w:val="nil"/>
               <w:left w:val="single" w:sz="4" w:space="0" w:color="1F4E79"/>
@@ -3002,24 +2890,26 @@
               <w:suppressAutoHyphens w:val="true"/>
               <w:spacing w:lineRule="auto" w:line="240" w:before="0" w:after="0"/>
               <w:ind w:left="0" w:hanging="0"/>
-              <w:rPr>
-                <w:rFonts w:ascii="Lato" w:hAnsi="Lato"/>
-                <w:sz w:val="20"/>
-                <w:szCs w:val="20"/>
-              </w:rPr>
-            </w:pPr>
-            <w:r>
-              <w:rPr>
-                <w:rFonts w:ascii="Lato" w:hAnsi="Lato"/>
-                <w:sz w:val="20"/>
-                <w:szCs w:val="20"/>
-              </w:rPr>
-            </w:r>
-          </w:p>
-        </w:tc>
-        <w:tc>
-          <w:tcPr>
-            <w:tcW w:w="801" w:type="dxa"/>
+              <w:jc w:val="left"/>
+              <w:rPr>
+                <w:rFonts w:ascii="Lato" w:hAnsi="Lato"/>
+                <w:sz w:val="20"/>
+                <w:szCs w:val="20"/>
+              </w:rPr>
+            </w:pPr>
+            <w:r>
+              <w:rPr>
+                <w:rFonts w:ascii="Lato" w:hAnsi="Lato"/>
+                <w:sz w:val="20"/>
+                <w:szCs w:val="20"/>
+              </w:rPr>
+              <w:t>Guidance</w:t>
+            </w:r>
+          </w:p>
+        </w:tc>
+        <w:tc>
+          <w:tcPr>
+            <w:tcW w:w="838" w:type="dxa"/>
             <w:tcBorders>
               <w:top w:val="nil"/>
               <w:left w:val="single" w:sz="4" w:space="0" w:color="1F4E79"/>
@@ -3052,21 +2942,13 @@
                 <w:sz w:val="20"/>
                 <w:szCs w:val="20"/>
               </w:rPr>
-              <w:t>12</w:t>
-            </w:r>
-            <w:r>
-              <w:rPr>
-                <w:rFonts w:ascii="Lato" w:hAnsi="Lato"/>
-                <w:sz w:val="20"/>
-                <w:szCs w:val="20"/>
-              </w:rPr>
-              <w:t>d</w:t>
-            </w:r>
-          </w:p>
-        </w:tc>
-        <w:tc>
-          <w:tcPr>
-            <w:tcW w:w="7034" w:type="dxa"/>
+              <w:t>13a</w:t>
+            </w:r>
+          </w:p>
+        </w:tc>
+        <w:tc>
+          <w:tcPr>
+            <w:tcW w:w="7355" w:type="dxa"/>
             <w:tcBorders>
               <w:top w:val="nil"/>
               <w:left w:val="single" w:sz="4" w:space="0" w:color="1F4E79"/>
@@ -3093,16 +2975,14 @@
                 <w:szCs w:val="20"/>
               </w:rPr>
             </w:pPr>
-            <w:bookmarkStart w:id="3" w:name="__DdeLink__3485_284481982816"/>
-            <w:r>
-              <w:rPr>
-                <w:rFonts w:ascii="Lato" w:hAnsi="Lato"/>
-                <w:sz w:val="20"/>
-                <w:szCs w:val="20"/>
-              </w:rPr>
-              <w:t>Describe the hardware and operating system on which the code was last run.</w:t>
-            </w:r>
-            <w:bookmarkEnd w:id="3"/>
+            <w:r>
+              <w:rPr>
+                <w:rFonts w:ascii="Lato" w:hAnsi="Lato"/>
+                <w:sz w:val="20"/>
+                <w:szCs w:val="20"/>
+              </w:rPr>
+              <w:t>Provide description sufficient to allow all programs to be run.</w:t>
+            </w:r>
           </w:p>
         </w:tc>
       </w:tr>
@@ -3112,8 +2992,8 @@
         </w:trPr>
         <w:tc>
           <w:tcPr>
-            <w:tcW w:w="2165" w:type="dxa"/>
-            <w:vMerge w:val="restart"/>
+            <w:tcW w:w="2263" w:type="dxa"/>
+            <w:vMerge w:val="continue"/>
             <w:tcBorders>
               <w:top w:val="nil"/>
               <w:left w:val="single" w:sz="4" w:space="0" w:color="1F4E79"/>
@@ -3133,6 +3013,82 @@
               <w:suppressAutoHyphens w:val="true"/>
               <w:spacing w:lineRule="auto" w:line="240" w:before="0" w:after="0"/>
               <w:ind w:left="0" w:hanging="0"/>
+              <w:rPr>
+                <w:rFonts w:ascii="Lato" w:hAnsi="Lato"/>
+                <w:sz w:val="20"/>
+                <w:szCs w:val="20"/>
+              </w:rPr>
+            </w:pPr>
+            <w:r>
+              <w:rPr>
+                <w:rFonts w:ascii="Lato" w:hAnsi="Lato"/>
+                <w:sz w:val="20"/>
+                <w:szCs w:val="20"/>
+              </w:rPr>
+            </w:r>
+          </w:p>
+        </w:tc>
+        <w:tc>
+          <w:tcPr>
+            <w:tcW w:w="838" w:type="dxa"/>
+            <w:tcBorders>
+              <w:top w:val="nil"/>
+              <w:left w:val="single" w:sz="4" w:space="0" w:color="1F4E79"/>
+              <w:bottom w:val="single" w:sz="4" w:space="0" w:color="1F4E79"/>
+              <w:right w:val="single" w:sz="4" w:space="0" w:color="1F4E79"/>
+            </w:tcBorders>
+            <w:shd w:color="auto" w:fill="auto" w:val="clear"/>
+          </w:tcPr>
+          <w:p>
+            <w:pPr>
+              <w:pStyle w:val="Normal"/>
+              <w:widowControl w:val="false"/>
+              <w:tabs>
+                <w:tab w:val="clear" w:pos="720"/>
+                <w:tab w:val="left" w:pos="5274" w:leader="none"/>
+              </w:tabs>
+              <w:suppressAutoHyphens w:val="true"/>
+              <w:spacing w:lineRule="auto" w:line="240" w:before="0" w:after="0"/>
+              <w:ind w:left="0" w:hanging="0"/>
+              <w:jc w:val="center"/>
+              <w:rPr>
+                <w:rFonts w:ascii="Lato" w:hAnsi="Lato"/>
+                <w:sz w:val="20"/>
+                <w:szCs w:val="20"/>
+              </w:rPr>
+            </w:pPr>
+            <w:r>
+              <w:rPr>
+                <w:rFonts w:ascii="Lato" w:hAnsi="Lato"/>
+                <w:sz w:val="20"/>
+                <w:szCs w:val="20"/>
+              </w:rPr>
+              <w:t>13b</w:t>
+            </w:r>
+          </w:p>
+        </w:tc>
+        <w:tc>
+          <w:tcPr>
+            <w:tcW w:w="7355" w:type="dxa"/>
+            <w:tcBorders>
+              <w:top w:val="nil"/>
+              <w:left w:val="single" w:sz="4" w:space="0" w:color="1F4E79"/>
+              <w:bottom w:val="single" w:sz="4" w:space="0" w:color="1F4E79"/>
+              <w:right w:val="single" w:sz="4" w:space="0" w:color="1F4E79"/>
+            </w:tcBorders>
+            <w:shd w:color="auto" w:fill="auto" w:val="clear"/>
+          </w:tcPr>
+          <w:p>
+            <w:pPr>
+              <w:pStyle w:val="Normal"/>
+              <w:widowControl w:val="false"/>
+              <w:tabs>
+                <w:tab w:val="clear" w:pos="720"/>
+                <w:tab w:val="left" w:pos="5274" w:leader="none"/>
+              </w:tabs>
+              <w:suppressAutoHyphens w:val="true"/>
+              <w:spacing w:lineRule="auto" w:line="240" w:before="0" w:after="0"/>
+              <w:ind w:left="0" w:hanging="0"/>
               <w:jc w:val="left"/>
               <w:rPr>
                 <w:rFonts w:ascii="Lato" w:hAnsi="Lato"/>
@@ -3146,85 +3102,7 @@
                 <w:sz w:val="20"/>
                 <w:szCs w:val="20"/>
               </w:rPr>
-              <w:t>Guidance</w:t>
-            </w:r>
-          </w:p>
-        </w:tc>
-        <w:tc>
-          <w:tcPr>
-            <w:tcW w:w="801" w:type="dxa"/>
-            <w:tcBorders>
-              <w:top w:val="nil"/>
-              <w:left w:val="single" w:sz="4" w:space="0" w:color="1F4E79"/>
-              <w:bottom w:val="single" w:sz="4" w:space="0" w:color="1F4E79"/>
-              <w:right w:val="single" w:sz="4" w:space="0" w:color="1F4E79"/>
-            </w:tcBorders>
-            <w:shd w:color="auto" w:fill="auto" w:val="clear"/>
-          </w:tcPr>
-          <w:p>
-            <w:pPr>
-              <w:pStyle w:val="Normal"/>
-              <w:widowControl w:val="false"/>
-              <w:tabs>
-                <w:tab w:val="clear" w:pos="720"/>
-                <w:tab w:val="left" w:pos="5274" w:leader="none"/>
-              </w:tabs>
-              <w:suppressAutoHyphens w:val="true"/>
-              <w:spacing w:lineRule="auto" w:line="240" w:before="0" w:after="0"/>
-              <w:ind w:left="0" w:hanging="0"/>
-              <w:jc w:val="center"/>
-              <w:rPr>
-                <w:rFonts w:ascii="Lato" w:hAnsi="Lato"/>
-                <w:sz w:val="20"/>
-                <w:szCs w:val="20"/>
-              </w:rPr>
-            </w:pPr>
-            <w:r>
-              <w:rPr>
-                <w:rFonts w:ascii="Lato" w:hAnsi="Lato"/>
-                <w:sz w:val="20"/>
-                <w:szCs w:val="20"/>
-              </w:rPr>
-              <w:t>13a</w:t>
-            </w:r>
-          </w:p>
-        </w:tc>
-        <w:tc>
-          <w:tcPr>
-            <w:tcW w:w="7034" w:type="dxa"/>
-            <w:tcBorders>
-              <w:top w:val="nil"/>
-              <w:left w:val="single" w:sz="4" w:space="0" w:color="1F4E79"/>
-              <w:bottom w:val="single" w:sz="4" w:space="0" w:color="1F4E79"/>
-              <w:right w:val="single" w:sz="4" w:space="0" w:color="1F4E79"/>
-            </w:tcBorders>
-            <w:shd w:color="auto" w:fill="auto" w:val="clear"/>
-          </w:tcPr>
-          <w:p>
-            <w:pPr>
-              <w:pStyle w:val="Normal"/>
-              <w:widowControl w:val="false"/>
-              <w:tabs>
-                <w:tab w:val="clear" w:pos="720"/>
-                <w:tab w:val="left" w:pos="5274" w:leader="none"/>
-              </w:tabs>
-              <w:suppressAutoHyphens w:val="true"/>
-              <w:spacing w:lineRule="auto" w:line="240" w:before="0" w:after="0"/>
-              <w:ind w:left="0" w:hanging="0"/>
-              <w:jc w:val="left"/>
-              <w:rPr>
-                <w:rFonts w:ascii="Lato" w:hAnsi="Lato"/>
-                <w:sz w:val="20"/>
-                <w:szCs w:val="20"/>
-              </w:rPr>
-            </w:pPr>
-            <w:r>
-              <w:rPr>
-                <w:rFonts w:ascii="Lato" w:hAnsi="Lato"/>
-                <w:sz w:val="20"/>
-                <w:szCs w:val="20"/>
-              </w:rPr>
-              <w:t>Provide description sufficient to allow all programs to be run.</w:t>
+              <w:t>List all the data sets used with their bibliographic citation, referring to their specific file names if included.</w:t>
             </w:r>
           </w:p>
         </w:tc>
@@ -3235,7 +3113,7 @@
         </w:trPr>
         <w:tc>
           <w:tcPr>
-            <w:tcW w:w="2165" w:type="dxa"/>
+            <w:tcW w:w="2263" w:type="dxa"/>
             <w:vMerge w:val="continue"/>
             <w:tcBorders>
               <w:top w:val="nil"/>
@@ -3273,7 +3151,7 @@
         </w:tc>
         <w:tc>
           <w:tcPr>
-            <w:tcW w:w="801" w:type="dxa"/>
+            <w:tcW w:w="838" w:type="dxa"/>
             <w:tcBorders>
               <w:top w:val="nil"/>
               <w:left w:val="single" w:sz="4" w:space="0" w:color="1F4E79"/>
@@ -3306,13 +3184,13 @@
                 <w:sz w:val="20"/>
                 <w:szCs w:val="20"/>
               </w:rPr>
-              <w:t>13b</w:t>
-            </w:r>
-          </w:p>
-        </w:tc>
-        <w:tc>
-          <w:tcPr>
-            <w:tcW w:w="7034" w:type="dxa"/>
+              <w:t>13c</w:t>
+            </w:r>
+          </w:p>
+        </w:tc>
+        <w:tc>
+          <w:tcPr>
+            <w:tcW w:w="7355" w:type="dxa"/>
             <w:tcBorders>
               <w:top w:val="nil"/>
               <w:left w:val="single" w:sz="4" w:space="0" w:color="1F4E79"/>
@@ -3345,7 +3223,7 @@
                 <w:sz w:val="20"/>
                 <w:szCs w:val="20"/>
               </w:rPr>
-              <w:t>List all the data sets used with their bibliographic citation, referring to their specific file names if included.</w:t>
+              <w:t xml:space="preserve">Create a list of exhibits and state which one is produced by which script. </w:t>
             </w:r>
           </w:p>
         </w:tc>
@@ -3356,8 +3234,8 @@
         </w:trPr>
         <w:tc>
           <w:tcPr>
-            <w:tcW w:w="2165" w:type="dxa"/>
-            <w:vMerge w:val="continue"/>
+            <w:tcW w:w="2263" w:type="dxa"/>
+            <w:vMerge w:val="restart"/>
             <w:tcBorders>
               <w:top w:val="nil"/>
               <w:left w:val="single" w:sz="4" w:space="0" w:color="1F4E79"/>
@@ -3377,24 +3255,26 @@
               <w:suppressAutoHyphens w:val="true"/>
               <w:spacing w:lineRule="auto" w:line="240" w:before="0" w:after="0"/>
               <w:ind w:left="0" w:hanging="0"/>
-              <w:rPr>
-                <w:rFonts w:ascii="Lato" w:hAnsi="Lato"/>
-                <w:sz w:val="20"/>
-                <w:szCs w:val="20"/>
-              </w:rPr>
-            </w:pPr>
-            <w:r>
-              <w:rPr>
-                <w:rFonts w:ascii="Lato" w:hAnsi="Lato"/>
-                <w:sz w:val="20"/>
-                <w:szCs w:val="20"/>
-              </w:rPr>
-            </w:r>
-          </w:p>
-        </w:tc>
-        <w:tc>
-          <w:tcPr>
-            <w:tcW w:w="801" w:type="dxa"/>
+              <w:jc w:val="left"/>
+              <w:rPr>
+                <w:rFonts w:ascii="Lato" w:hAnsi="Lato"/>
+                <w:sz w:val="20"/>
+                <w:szCs w:val="20"/>
+              </w:rPr>
+            </w:pPr>
+            <w:r>
+              <w:rPr>
+                <w:rFonts w:ascii="Lato" w:hAnsi="Lato"/>
+                <w:sz w:val="20"/>
+                <w:szCs w:val="20"/>
+              </w:rPr>
+              <w:t>Format</w:t>
+            </w:r>
+          </w:p>
+        </w:tc>
+        <w:tc>
+          <w:tcPr>
+            <w:tcW w:w="838" w:type="dxa"/>
             <w:tcBorders>
               <w:top w:val="nil"/>
               <w:left w:val="single" w:sz="4" w:space="0" w:color="1F4E79"/>
@@ -3427,13 +3307,13 @@
                 <w:sz w:val="20"/>
                 <w:szCs w:val="20"/>
               </w:rPr>
-              <w:t>13c</w:t>
-            </w:r>
-          </w:p>
-        </w:tc>
-        <w:tc>
-          <w:tcPr>
-            <w:tcW w:w="7034" w:type="dxa"/>
+              <w:t>14a</w:t>
+            </w:r>
+          </w:p>
+        </w:tc>
+        <w:tc>
+          <w:tcPr>
+            <w:tcW w:w="7355" w:type="dxa"/>
             <w:tcBorders>
               <w:top w:val="nil"/>
               <w:left w:val="single" w:sz="4" w:space="0" w:color="1F4E79"/>
@@ -3466,7 +3346,7 @@
                 <w:sz w:val="20"/>
                 <w:szCs w:val="20"/>
               </w:rPr>
-              <w:t xml:space="preserve">Create a list of exhibits and state which one is produced by which script. </w:t>
+              <w:t>The README document should list the title and authors of the replication package, its preparation date, and clear reference to the journal article to which it belongs.</w:t>
             </w:r>
           </w:p>
         </w:tc>
@@ -3477,8 +3357,8 @@
         </w:trPr>
         <w:tc>
           <w:tcPr>
-            <w:tcW w:w="2165" w:type="dxa"/>
-            <w:vMerge w:val="restart"/>
+            <w:tcW w:w="2263" w:type="dxa"/>
+            <w:vMerge w:val="continue"/>
             <w:tcBorders>
               <w:top w:val="nil"/>
               <w:left w:val="single" w:sz="4" w:space="0" w:color="1F4E79"/>
@@ -3498,6 +3378,82 @@
               <w:suppressAutoHyphens w:val="true"/>
               <w:spacing w:lineRule="auto" w:line="240" w:before="0" w:after="0"/>
               <w:ind w:left="0" w:hanging="0"/>
+              <w:rPr>
+                <w:rFonts w:ascii="Lato" w:hAnsi="Lato"/>
+                <w:sz w:val="20"/>
+                <w:szCs w:val="20"/>
+              </w:rPr>
+            </w:pPr>
+            <w:r>
+              <w:rPr>
+                <w:rFonts w:ascii="Lato" w:hAnsi="Lato"/>
+                <w:sz w:val="20"/>
+                <w:szCs w:val="20"/>
+              </w:rPr>
+            </w:r>
+          </w:p>
+        </w:tc>
+        <w:tc>
+          <w:tcPr>
+            <w:tcW w:w="838" w:type="dxa"/>
+            <w:tcBorders>
+              <w:top w:val="nil"/>
+              <w:left w:val="single" w:sz="4" w:space="0" w:color="1F4E79"/>
+              <w:bottom w:val="single" w:sz="4" w:space="0" w:color="1F4E79"/>
+              <w:right w:val="single" w:sz="4" w:space="0" w:color="1F4E79"/>
+            </w:tcBorders>
+            <w:shd w:color="auto" w:fill="auto" w:val="clear"/>
+          </w:tcPr>
+          <w:p>
+            <w:pPr>
+              <w:pStyle w:val="Normal"/>
+              <w:widowControl w:val="false"/>
+              <w:tabs>
+                <w:tab w:val="clear" w:pos="720"/>
+                <w:tab w:val="left" w:pos="5274" w:leader="none"/>
+              </w:tabs>
+              <w:suppressAutoHyphens w:val="true"/>
+              <w:spacing w:lineRule="auto" w:line="240" w:before="0" w:after="0"/>
+              <w:ind w:left="0" w:hanging="0"/>
+              <w:jc w:val="center"/>
+              <w:rPr>
+                <w:rFonts w:ascii="Lato" w:hAnsi="Lato"/>
+                <w:sz w:val="20"/>
+                <w:szCs w:val="20"/>
+              </w:rPr>
+            </w:pPr>
+            <w:r>
+              <w:rPr>
+                <w:rFonts w:ascii="Lato" w:hAnsi="Lato"/>
+                <w:sz w:val="20"/>
+                <w:szCs w:val="20"/>
+              </w:rPr>
+              <w:t>14b</w:t>
+            </w:r>
+          </w:p>
+        </w:tc>
+        <w:tc>
+          <w:tcPr>
+            <w:tcW w:w="7355" w:type="dxa"/>
+            <w:tcBorders>
+              <w:top w:val="nil"/>
+              <w:left w:val="single" w:sz="4" w:space="0" w:color="1F4E79"/>
+              <w:bottom w:val="single" w:sz="4" w:space="0" w:color="1F4E79"/>
+              <w:right w:val="single" w:sz="4" w:space="0" w:color="1F4E79"/>
+            </w:tcBorders>
+            <w:shd w:color="auto" w:fill="auto" w:val="clear"/>
+          </w:tcPr>
+          <w:p>
+            <w:pPr>
+              <w:pStyle w:val="Normal"/>
+              <w:widowControl w:val="false"/>
+              <w:tabs>
+                <w:tab w:val="clear" w:pos="720"/>
+                <w:tab w:val="left" w:pos="5274" w:leader="none"/>
+              </w:tabs>
+              <w:suppressAutoHyphens w:val="true"/>
+              <w:spacing w:lineRule="auto" w:line="240" w:before="0" w:after="0"/>
+              <w:ind w:left="0" w:hanging="0"/>
               <w:jc w:val="left"/>
               <w:rPr>
                 <w:rFonts w:ascii="Lato" w:hAnsi="Lato"/>
@@ -3511,85 +3467,7 @@
                 <w:sz w:val="20"/>
                 <w:szCs w:val="20"/>
               </w:rPr>
-              <w:t>Format</w:t>
-            </w:r>
-          </w:p>
-        </w:tc>
-        <w:tc>
-          <w:tcPr>
-            <w:tcW w:w="801" w:type="dxa"/>
-            <w:tcBorders>
-              <w:top w:val="nil"/>
-              <w:left w:val="single" w:sz="4" w:space="0" w:color="1F4E79"/>
-              <w:bottom w:val="single" w:sz="4" w:space="0" w:color="1F4E79"/>
-              <w:right w:val="single" w:sz="4" w:space="0" w:color="1F4E79"/>
-            </w:tcBorders>
-            <w:shd w:color="auto" w:fill="auto" w:val="clear"/>
-          </w:tcPr>
-          <w:p>
-            <w:pPr>
-              <w:pStyle w:val="Normal"/>
-              <w:widowControl w:val="false"/>
-              <w:tabs>
-                <w:tab w:val="clear" w:pos="720"/>
-                <w:tab w:val="left" w:pos="5274" w:leader="none"/>
-              </w:tabs>
-              <w:suppressAutoHyphens w:val="true"/>
-              <w:spacing w:lineRule="auto" w:line="240" w:before="0" w:after="0"/>
-              <w:ind w:left="0" w:hanging="0"/>
-              <w:jc w:val="center"/>
-              <w:rPr>
-                <w:rFonts w:ascii="Lato" w:hAnsi="Lato"/>
-                <w:sz w:val="20"/>
-                <w:szCs w:val="20"/>
-              </w:rPr>
-            </w:pPr>
-            <w:r>
-              <w:rPr>
-                <w:rFonts w:ascii="Lato" w:hAnsi="Lato"/>
-                <w:sz w:val="20"/>
-                <w:szCs w:val="20"/>
-              </w:rPr>
-              <w:t>14a</w:t>
-            </w:r>
-          </w:p>
-        </w:tc>
-        <w:tc>
-          <w:tcPr>
-            <w:tcW w:w="7034" w:type="dxa"/>
-            <w:tcBorders>
-              <w:top w:val="nil"/>
-              <w:left w:val="single" w:sz="4" w:space="0" w:color="1F4E79"/>
-              <w:bottom w:val="single" w:sz="4" w:space="0" w:color="1F4E79"/>
-              <w:right w:val="single" w:sz="4" w:space="0" w:color="1F4E79"/>
-            </w:tcBorders>
-            <w:shd w:color="auto" w:fill="auto" w:val="clear"/>
-          </w:tcPr>
-          <w:p>
-            <w:pPr>
-              <w:pStyle w:val="Normal"/>
-              <w:widowControl w:val="false"/>
-              <w:tabs>
-                <w:tab w:val="clear" w:pos="720"/>
-                <w:tab w:val="left" w:pos="5274" w:leader="none"/>
-              </w:tabs>
-              <w:suppressAutoHyphens w:val="true"/>
-              <w:spacing w:lineRule="auto" w:line="240" w:before="0" w:after="0"/>
-              <w:ind w:left="0" w:hanging="0"/>
-              <w:jc w:val="left"/>
-              <w:rPr>
-                <w:rFonts w:ascii="Lato" w:hAnsi="Lato"/>
-                <w:sz w:val="20"/>
-                <w:szCs w:val="20"/>
-              </w:rPr>
-            </w:pPr>
-            <w:r>
-              <w:rPr>
-                <w:rFonts w:ascii="Lato" w:hAnsi="Lato"/>
-                <w:sz w:val="20"/>
-                <w:szCs w:val="20"/>
-              </w:rPr>
-              <w:t>The README document should list the title and authors of the replication package, its preparation date, and clear reference to the journal article to which it belongs.</w:t>
+              <w:t>Follow the schema provided by the Social Science Data Editors template README (https://social-science-data-editors.github.io/template_README/)</w:t>
             </w:r>
           </w:p>
         </w:tc>
@@ -3600,7 +3478,7 @@
         </w:trPr>
         <w:tc>
           <w:tcPr>
-            <w:tcW w:w="2165" w:type="dxa"/>
+            <w:tcW w:w="2263" w:type="dxa"/>
             <w:vMerge w:val="continue"/>
             <w:tcBorders>
               <w:top w:val="nil"/>
@@ -3638,7 +3516,7 @@
         </w:tc>
         <w:tc>
           <w:tcPr>
-            <w:tcW w:w="801" w:type="dxa"/>
+            <w:tcW w:w="838" w:type="dxa"/>
             <w:tcBorders>
               <w:top w:val="nil"/>
               <w:left w:val="single" w:sz="4" w:space="0" w:color="1F4E79"/>
@@ -3671,13 +3549,13 @@
                 <w:sz w:val="20"/>
                 <w:szCs w:val="20"/>
               </w:rPr>
-              <w:t>14b</w:t>
-            </w:r>
-          </w:p>
-        </w:tc>
-        <w:tc>
-          <w:tcPr>
-            <w:tcW w:w="7034" w:type="dxa"/>
+              <w:t>14c</w:t>
+            </w:r>
+          </w:p>
+        </w:tc>
+        <w:tc>
+          <w:tcPr>
+            <w:tcW w:w="7355" w:type="dxa"/>
             <w:tcBorders>
               <w:top w:val="nil"/>
               <w:left w:val="single" w:sz="4" w:space="0" w:color="1F4E79"/>
@@ -3710,7 +3588,7 @@
                 <w:sz w:val="20"/>
                 <w:szCs w:val="20"/>
               </w:rPr>
-              <w:t>Follow the schema provided by the Social Science Data Editors template README (https://social-science-data-editors.github.io/template_README/)</w:t>
+              <w:t>Common formats are txt, PDF, and Markdown. The README file should not require proprietary software to view.</w:t>
             </w:r>
           </w:p>
         </w:tc>
@@ -3721,8 +3599,7 @@
         </w:trPr>
         <w:tc>
           <w:tcPr>
-            <w:tcW w:w="2165" w:type="dxa"/>
-            <w:vMerge w:val="continue"/>
+            <w:tcW w:w="2263" w:type="dxa"/>
             <w:tcBorders>
               <w:top w:val="nil"/>
               <w:left w:val="single" w:sz="4" w:space="0" w:color="1F4E79"/>
@@ -3743,23 +3620,32 @@
               <w:spacing w:lineRule="auto" w:line="240" w:before="0" w:after="0"/>
               <w:ind w:left="0" w:hanging="0"/>
               <w:rPr>
-                <w:rFonts w:ascii="Lato" w:hAnsi="Lato"/>
-                <w:sz w:val="20"/>
-                <w:szCs w:val="20"/>
-              </w:rPr>
-            </w:pPr>
-            <w:r>
-              <w:rPr>
-                <w:rFonts w:ascii="Lato" w:hAnsi="Lato"/>
-                <w:sz w:val="20"/>
-                <w:szCs w:val="20"/>
-              </w:rPr>
-            </w:r>
-          </w:p>
-        </w:tc>
-        <w:tc>
-          <w:tcPr>
-            <w:tcW w:w="801" w:type="dxa"/>
+                <w:rFonts w:ascii="Lato" w:hAnsi="Lato" w:eastAsia="Calibri" w:cs=""/>
+                <w:b/>
+                <w:b/>
+                <w:bCs/>
+                <w:sz w:val="20"/>
+                <w:szCs w:val="20"/>
+              </w:rPr>
+            </w:pPr>
+            <w:r>
+              <w:rPr>
+                <w:rFonts w:eastAsia="Calibri" w:cs="" w:ascii="Lato" w:hAnsi="Lato"/>
+                <w:b/>
+                <w:bCs/>
+                <w:color w:val="E4211F"/>
+                <w:kern w:val="0"/>
+                <w:sz w:val="20"/>
+                <w:szCs w:val="20"/>
+                <w:lang w:val="en-US" w:eastAsia="en-US" w:bidi="ar-SA"/>
+              </w:rPr>
+              <w:t>Deposits</w:t>
+            </w:r>
+          </w:p>
+        </w:tc>
+        <w:tc>
+          <w:tcPr>
+            <w:tcW w:w="838" w:type="dxa"/>
             <w:tcBorders>
               <w:top w:val="nil"/>
               <w:left w:val="single" w:sz="4" w:space="0" w:color="1F4E79"/>
@@ -3782,23 +3668,25 @@
               <w:jc w:val="center"/>
               <w:rPr>
                 <w:rFonts w:ascii="Lato" w:hAnsi="Lato"/>
-                <w:sz w:val="20"/>
-                <w:szCs w:val="20"/>
-              </w:rPr>
-            </w:pPr>
-            <w:r>
-              <w:rPr>
-                <w:rFonts w:ascii="Lato" w:hAnsi="Lato"/>
-                <w:sz w:val="20"/>
-                <w:szCs w:val="20"/>
-              </w:rPr>
-              <w:t>14c</w:t>
-            </w:r>
-          </w:p>
-        </w:tc>
-        <w:tc>
-          <w:tcPr>
-            <w:tcW w:w="7034" w:type="dxa"/>
+                <w:b/>
+                <w:b/>
+                <w:sz w:val="20"/>
+                <w:szCs w:val="20"/>
+              </w:rPr>
+            </w:pPr>
+            <w:r>
+              <w:rPr>
+                <w:rFonts w:ascii="Lato" w:hAnsi="Lato"/>
+                <w:b/>
+                <w:sz w:val="20"/>
+                <w:szCs w:val="20"/>
+              </w:rPr>
+            </w:r>
+          </w:p>
+        </w:tc>
+        <w:tc>
+          <w:tcPr>
+            <w:tcW w:w="7355" w:type="dxa"/>
             <w:tcBorders>
               <w:top w:val="nil"/>
               <w:left w:val="single" w:sz="4" w:space="0" w:color="1F4E79"/>
@@ -3818,20 +3706,22 @@
               <w:suppressAutoHyphens w:val="true"/>
               <w:spacing w:lineRule="auto" w:line="240" w:before="0" w:after="0"/>
               <w:ind w:left="0" w:hanging="0"/>
-              <w:jc w:val="left"/>
-              <w:rPr>
-                <w:rFonts w:ascii="Lato" w:hAnsi="Lato"/>
-                <w:sz w:val="20"/>
-                <w:szCs w:val="20"/>
-              </w:rPr>
-            </w:pPr>
-            <w:r>
-              <w:rPr>
-                <w:rFonts w:ascii="Lato" w:hAnsi="Lato"/>
-                <w:sz w:val="20"/>
-                <w:szCs w:val="20"/>
-              </w:rPr>
-              <w:t>Common formats are txt, PDF, and Markdown. The README file should not require proprietary software to view.</w:t>
+              <w:jc w:val="center"/>
+              <w:rPr>
+                <w:rFonts w:ascii="Lato" w:hAnsi="Lato"/>
+                <w:b/>
+                <w:b/>
+                <w:sz w:val="20"/>
+                <w:szCs w:val="20"/>
+              </w:rPr>
+            </w:pPr>
+            <w:r>
+              <w:rPr>
+                <w:rFonts w:ascii="Lato" w:hAnsi="Lato"/>
+                <w:b/>
+                <w:sz w:val="20"/>
+                <w:szCs w:val="20"/>
+              </w:rPr>
             </w:r>
           </w:p>
         </w:tc>
@@ -3842,7 +3732,7 @@
         </w:trPr>
         <w:tc>
           <w:tcPr>
-            <w:tcW w:w="2165" w:type="dxa"/>
+            <w:tcW w:w="2263" w:type="dxa"/>
             <w:tcBorders>
               <w:top w:val="nil"/>
               <w:left w:val="single" w:sz="4" w:space="0" w:color="1F4E79"/>
@@ -3862,33 +3752,26 @@
               <w:suppressAutoHyphens w:val="true"/>
               <w:spacing w:lineRule="auto" w:line="240" w:before="0" w:after="0"/>
               <w:ind w:left="0" w:hanging="0"/>
-              <w:rPr>
-                <w:rFonts w:ascii="Lato" w:hAnsi="Lato" w:eastAsia="Calibri" w:cs=""/>
-                <w:b/>
-                <w:b/>
-                <w:bCs/>
-                <w:sz w:val="20"/>
-                <w:szCs w:val="20"/>
-              </w:rPr>
-            </w:pPr>
-            <w:r>
-              <w:rPr>
-                <w:rFonts w:eastAsia="Calibri" w:cs="" w:ascii="Lato" w:hAnsi="Lato"/>
-                <w:b/>
-                <w:bCs/>
-                <w:color w:val="E4211F"/>
-                <w:kern w:val="0"/>
-                <w:sz w:val="20"/>
-                <w:szCs w:val="20"/>
-                <w:lang w:val="en-US" w:eastAsia="en-US" w:bidi="ar-SA"/>
-              </w:rPr>
-              <w:t>Deposits</w:t>
-            </w:r>
-          </w:p>
-        </w:tc>
-        <w:tc>
-          <w:tcPr>
-            <w:tcW w:w="801" w:type="dxa"/>
+              <w:jc w:val="left"/>
+              <w:rPr>
+                <w:rFonts w:ascii="Lato" w:hAnsi="Lato"/>
+                <w:sz w:val="20"/>
+                <w:szCs w:val="20"/>
+              </w:rPr>
+            </w:pPr>
+            <w:r>
+              <w:rPr>
+                <w:rFonts w:ascii="Lato" w:hAnsi="Lato"/>
+                <w:sz w:val="20"/>
+                <w:szCs w:val="20"/>
+              </w:rPr>
+              <w:t>Location</w:t>
+            </w:r>
+          </w:p>
+        </w:tc>
+        <w:tc>
+          <w:tcPr>
+            <w:tcW w:w="838" w:type="dxa"/>
             <w:tcBorders>
               <w:top w:val="nil"/>
               <w:left w:val="single" w:sz="4" w:space="0" w:color="1F4E79"/>
@@ -3911,132 +3794,6 @@
               <w:jc w:val="center"/>
               <w:rPr>
                 <w:rFonts w:ascii="Lato" w:hAnsi="Lato"/>
-                <w:b/>
-                <w:b/>
-                <w:sz w:val="20"/>
-                <w:szCs w:val="20"/>
-              </w:rPr>
-            </w:pPr>
-            <w:r>
-              <w:rPr>
-                <w:rFonts w:ascii="Lato" w:hAnsi="Lato"/>
-                <w:b/>
-                <w:sz w:val="20"/>
-                <w:szCs w:val="20"/>
-              </w:rPr>
-            </w:r>
-          </w:p>
-        </w:tc>
-        <w:tc>
-          <w:tcPr>
-            <w:tcW w:w="7034" w:type="dxa"/>
-            <w:tcBorders>
-              <w:top w:val="nil"/>
-              <w:left w:val="single" w:sz="4" w:space="0" w:color="1F4E79"/>
-              <w:bottom w:val="single" w:sz="4" w:space="0" w:color="1F4E79"/>
-              <w:right w:val="single" w:sz="4" w:space="0" w:color="1F4E79"/>
-            </w:tcBorders>
-            <w:shd w:color="auto" w:fill="auto" w:val="clear"/>
-          </w:tcPr>
-          <w:p>
-            <w:pPr>
-              <w:pStyle w:val="Normal"/>
-              <w:widowControl w:val="false"/>
-              <w:tabs>
-                <w:tab w:val="clear" w:pos="720"/>
-                <w:tab w:val="left" w:pos="5274" w:leader="none"/>
-              </w:tabs>
-              <w:suppressAutoHyphens w:val="true"/>
-              <w:spacing w:lineRule="auto" w:line="240" w:before="0" w:after="0"/>
-              <w:ind w:left="0" w:hanging="0"/>
-              <w:jc w:val="center"/>
-              <w:rPr>
-                <w:rFonts w:ascii="Lato" w:hAnsi="Lato"/>
-                <w:b/>
-                <w:b/>
-                <w:sz w:val="20"/>
-                <w:szCs w:val="20"/>
-              </w:rPr>
-            </w:pPr>
-            <w:r>
-              <w:rPr>
-                <w:rFonts w:ascii="Lato" w:hAnsi="Lato"/>
-                <w:b/>
-                <w:sz w:val="20"/>
-                <w:szCs w:val="20"/>
-              </w:rPr>
-            </w:r>
-          </w:p>
-        </w:tc>
-      </w:tr>
-      <w:tr>
-        <w:trPr>
-          <w:trHeight w:val="82" w:hRule="atLeast"/>
-        </w:trPr>
-        <w:tc>
-          <w:tcPr>
-            <w:tcW w:w="2165" w:type="dxa"/>
-            <w:tcBorders>
-              <w:top w:val="nil"/>
-              <w:left w:val="single" w:sz="4" w:space="0" w:color="1F4E79"/>
-              <w:bottom w:val="single" w:sz="4" w:space="0" w:color="1F4E79"/>
-              <w:right w:val="single" w:sz="4" w:space="0" w:color="1F4E79"/>
-            </w:tcBorders>
-            <w:shd w:color="auto" w:fill="auto" w:val="clear"/>
-          </w:tcPr>
-          <w:p>
-            <w:pPr>
-              <w:pStyle w:val="Normal"/>
-              <w:widowControl w:val="false"/>
-              <w:tabs>
-                <w:tab w:val="clear" w:pos="720"/>
-                <w:tab w:val="left" w:pos="5274" w:leader="none"/>
-              </w:tabs>
-              <w:suppressAutoHyphens w:val="true"/>
-              <w:spacing w:lineRule="auto" w:line="240" w:before="0" w:after="0"/>
-              <w:ind w:left="0" w:hanging="0"/>
-              <w:jc w:val="left"/>
-              <w:rPr>
-                <w:rFonts w:ascii="Lato" w:hAnsi="Lato"/>
-                <w:sz w:val="20"/>
-                <w:szCs w:val="20"/>
-              </w:rPr>
-            </w:pPr>
-            <w:r>
-              <w:rPr>
-                <w:rFonts w:ascii="Lato" w:hAnsi="Lato"/>
-                <w:sz w:val="20"/>
-                <w:szCs w:val="20"/>
-              </w:rPr>
-              <w:t>Location</w:t>
-            </w:r>
-          </w:p>
-        </w:tc>
-        <w:tc>
-          <w:tcPr>
-            <w:tcW w:w="801" w:type="dxa"/>
-            <w:tcBorders>
-              <w:top w:val="nil"/>
-              <w:left w:val="single" w:sz="4" w:space="0" w:color="1F4E79"/>
-              <w:bottom w:val="single" w:sz="4" w:space="0" w:color="1F4E79"/>
-              <w:right w:val="single" w:sz="4" w:space="0" w:color="1F4E79"/>
-            </w:tcBorders>
-            <w:shd w:color="auto" w:fill="auto" w:val="clear"/>
-          </w:tcPr>
-          <w:p>
-            <w:pPr>
-              <w:pStyle w:val="Normal"/>
-              <w:widowControl w:val="false"/>
-              <w:tabs>
-                <w:tab w:val="clear" w:pos="720"/>
-                <w:tab w:val="left" w:pos="5274" w:leader="none"/>
-              </w:tabs>
-              <w:suppressAutoHyphens w:val="true"/>
-              <w:spacing w:lineRule="auto" w:line="240" w:before="0" w:after="0"/>
-              <w:ind w:left="0" w:hanging="0"/>
-              <w:jc w:val="center"/>
-              <w:rPr>
-                <w:rFonts w:ascii="Lato" w:hAnsi="Lato"/>
                 <w:sz w:val="20"/>
                 <w:szCs w:val="20"/>
               </w:rPr>
@@ -4053,7 +3810,7 @@
         </w:tc>
         <w:tc>
           <w:tcPr>
-            <w:tcW w:w="7034" w:type="dxa"/>
+            <w:tcW w:w="7355" w:type="dxa"/>
             <w:tcBorders>
               <w:top w:val="nil"/>
               <w:left w:val="single" w:sz="4" w:space="0" w:color="1F4E79"/>
@@ -4100,9 +3857,7 @@
         </w:rPr>
       </w:pPr>
       <w:r>
-        <w:rPr>
-          <w:rFonts w:ascii="Lato" w:hAnsi="Lato"/>
-        </w:rPr>
+        <w:rPr/>
       </w:r>
     </w:p>
     <w:sectPr>
@@ -4151,7 +3906,7 @@
       <mc:AlternateContent>
         <mc:Choice Requires="wps">
           <w:drawing>
-            <wp:anchor behindDoc="1" distT="6350" distB="6350" distL="6350" distR="6350" simplePos="0" locked="0" layoutInCell="0" allowOverlap="1" relativeHeight="3">
+            <wp:anchor behindDoc="1" distT="6350" distB="6350" distL="6350" distR="6350" simplePos="0" locked="0" layoutInCell="0" allowOverlap="1" relativeHeight="2">
               <wp:simplePos x="0" y="0"/>
               <wp:positionH relativeFrom="column">
                 <wp:posOffset>-459740</wp:posOffset>
@@ -4159,7 +3914,7 @@
               <wp:positionV relativeFrom="paragraph">
                 <wp:posOffset>129540</wp:posOffset>
               </wp:positionV>
-              <wp:extent cx="7584440" cy="196215"/>
+              <wp:extent cx="7585075" cy="196850"/>
               <wp:effectExtent l="0" t="0" r="0" b="0"/>
               <wp:wrapNone/>
               <wp:docPr id="2" name="Rectangle 2"/>
@@ -4170,7 +3925,7 @@
                     <wps:spPr>
                       <a:xfrm>
                         <a:off x="0" y="0"/>
-                        <a:ext cx="7583760" cy="195480"/>
+                        <a:ext cx="7584480" cy="196200"/>
                       </a:xfrm>
                       <a:prstGeom prst="rect">
                         <a:avLst/>
@@ -4200,7 +3955,7 @@
         </mc:Choice>
         <mc:Fallback>
           <w:pict>
-            <v:rect id="shape_0" ID="Rectangle 2" path="m0,0l-2147483645,0l-2147483645,-2147483646l0,-2147483646xe" fillcolor="#e4211f" stroked="t" o:allowincell="f" style="position:absolute;margin-left:-36.2pt;margin-top:10.2pt;width:597.1pt;height:15.35pt;mso-wrap-style:none;v-text-anchor:middle">
+            <v:rect id="shape_0" ID="Rectangle 2" path="m0,0l-2147483645,0l-2147483645,-2147483646l0,-2147483646xe" fillcolor="#e4211f" stroked="t" o:allowincell="f" style="position:absolute;margin-left:-36.2pt;margin-top:10.2pt;width:597.15pt;height:15.4pt;mso-wrap-style:none;v-text-anchor:middle">
               <v:fill o:detectmouseclick="t" type="solid" color2="#1bdee0"/>
               <v:stroke color="#e4211f" weight="12600" joinstyle="miter" endcap="flat"/>
               <w10:wrap type="none"/>
@@ -4271,7 +4026,7 @@
       <mc:AlternateContent>
         <mc:Choice Requires="wps">
           <w:drawing>
-            <wp:anchor behindDoc="1" distT="6350" distB="6350" distL="6350" distR="6350" simplePos="0" locked="0" layoutInCell="0" allowOverlap="1" relativeHeight="5">
+            <wp:anchor behindDoc="1" distT="6350" distB="6350" distL="6350" distR="6350" simplePos="0" locked="0" layoutInCell="0" allowOverlap="1" relativeHeight="4">
               <wp:simplePos x="0" y="0"/>
               <wp:positionH relativeFrom="column">
                 <wp:posOffset>-459740</wp:posOffset>
@@ -4279,7 +4034,7 @@
               <wp:positionV relativeFrom="paragraph">
                 <wp:posOffset>129540</wp:posOffset>
               </wp:positionV>
-              <wp:extent cx="7584440" cy="196215"/>
+              <wp:extent cx="7585075" cy="196850"/>
               <wp:effectExtent l="0" t="0" r="0" b="0"/>
               <wp:wrapNone/>
               <wp:docPr id="3" name="Rectangle 3"/>
@@ -4290,7 +4045,7 @@
                     <wps:spPr>
                       <a:xfrm>
                         <a:off x="0" y="0"/>
-                        <a:ext cx="7583760" cy="195480"/>
+                        <a:ext cx="7584480" cy="196200"/>
                       </a:xfrm>
                       <a:prstGeom prst="rect">
                         <a:avLst/>
@@ -4320,7 +4075,7 @@
         </mc:Choice>
         <mc:Fallback>
           <w:pict>
-            <v:rect id="shape_0" ID="Rectangle 3" path="m0,0l-2147483645,0l-2147483645,-2147483646l0,-2147483646xe" fillcolor="#e4211f" stroked="t" o:allowincell="f" style="position:absolute;margin-left:-36.2pt;margin-top:10.2pt;width:597.1pt;height:15.35pt;mso-wrap-style:none;v-text-anchor:middle">
+            <v:rect id="shape_0" ID="Rectangle 3" path="m0,0l-2147483645,0l-2147483645,-2147483646l0,-2147483646xe" fillcolor="#e4211f" stroked="t" o:allowincell="f" style="position:absolute;margin-left:-36.2pt;margin-top:10.2pt;width:597.15pt;height:15.4pt;mso-wrap-style:none;v-text-anchor:middle">
               <v:fill o:detectmouseclick="t" type="solid" color2="#1bdee0"/>
               <v:stroke color="#e4211f" weight="12600" joinstyle="miter" endcap="flat"/>
               <w10:wrap type="none"/>
@@ -4411,7 +4166,7 @@
     </w:pPr>
     <w:r>
       <w:drawing>
-        <wp:anchor behindDoc="1" distT="0" distB="0" distL="0" distR="0" simplePos="0" locked="0" layoutInCell="0" allowOverlap="1" relativeHeight="4">
+        <wp:anchor behindDoc="1" distT="0" distB="0" distL="0" distR="0" simplePos="0" locked="0" layoutInCell="0" allowOverlap="1" relativeHeight="3">
           <wp:simplePos x="0" y="0"/>
           <wp:positionH relativeFrom="column">
             <wp:align>left</wp:align>
@@ -4471,7 +4226,7 @@
   <w:p>
     <w:pPr>
       <w:pStyle w:val="Header"/>
-      <w:ind w:hanging="0"/>
+      <w:ind w:left="216" w:hanging="0"/>
       <w:jc w:val="right"/>
       <w:rPr>
         <w:rFonts w:ascii="Lato" w:hAnsi="Lato" w:eastAsia="Calibri" w:cs=""/>
@@ -4497,7 +4252,7 @@
   <w:p>
     <w:pPr>
       <w:pStyle w:val="Header"/>
-      <w:ind w:hanging="0"/>
+      <w:ind w:left="216" w:hanging="0"/>
       <w:jc w:val="right"/>
       <w:rPr>
         <w:rFonts w:ascii="Lato" w:hAnsi="Lato" w:eastAsia="Calibri" w:cs=""/>

</xml_diff>

<commit_message>
Add a rules on licensing (resolves #29)
</commit_message>
<xml_diff>
--- a/RRS/rules.docx
+++ b/RRS/rules.docx
@@ -18,8 +18,8 @@
         <w:tblLook w:val="04a0" w:noVBand="1" w:noHBand="0" w:lastColumn="0" w:firstColumn="1" w:lastRow="0" w:firstRow="1"/>
       </w:tblPr>
       <w:tblGrid>
-        <w:gridCol w:w="2262"/>
-        <w:gridCol w:w="839"/>
+        <w:gridCol w:w="2261"/>
+        <w:gridCol w:w="840"/>
         <w:gridCol w:w="7355"/>
       </w:tblGrid>
       <w:tr>
@@ -28,7 +28,7 @@
         </w:trPr>
         <w:tc>
           <w:tcPr>
-            <w:tcW w:w="2262" w:type="dxa"/>
+            <w:tcW w:w="2261" w:type="dxa"/>
             <w:tcBorders>
               <w:top w:val="single" w:sz="4" w:space="0" w:color="1F4E79"/>
               <w:left w:val="single" w:sz="4" w:space="0" w:color="1F4E79"/>
@@ -69,7 +69,7 @@
         </w:tc>
         <w:tc>
           <w:tcPr>
-            <w:tcW w:w="839" w:type="dxa"/>
+            <w:tcW w:w="840" w:type="dxa"/>
             <w:tcBorders>
               <w:top w:val="single" w:sz="4" w:space="0" w:color="1F4E79"/>
               <w:left w:val="single" w:sz="4" w:space="0" w:color="1F4E79"/>
@@ -160,7 +160,7 @@
         <w:trPr/>
         <w:tc>
           <w:tcPr>
-            <w:tcW w:w="2262" w:type="dxa"/>
+            <w:tcW w:w="2261" w:type="dxa"/>
             <w:tcBorders>
               <w:top w:val="nil"/>
               <w:left w:val="single" w:sz="4" w:space="0" w:color="1F4E79"/>
@@ -198,7 +198,7 @@
         </w:tc>
         <w:tc>
           <w:tcPr>
-            <w:tcW w:w="839" w:type="dxa"/>
+            <w:tcW w:w="840" w:type="dxa"/>
             <w:tcBorders>
               <w:top w:val="nil"/>
               <w:left w:val="single" w:sz="4" w:space="0" w:color="1F4E79"/>
@@ -279,7 +279,7 @@
         <w:trPr/>
         <w:tc>
           <w:tcPr>
-            <w:tcW w:w="2262" w:type="dxa"/>
+            <w:tcW w:w="2261" w:type="dxa"/>
             <w:vMerge w:val="restart"/>
             <w:tcBorders>
               <w:top w:val="single" w:sz="4" w:space="0" w:color="1F4E79"/>
@@ -318,7 +318,7 @@
         </w:tc>
         <w:tc>
           <w:tcPr>
-            <w:tcW w:w="839" w:type="dxa"/>
+            <w:tcW w:w="840" w:type="dxa"/>
             <w:tcBorders>
               <w:top w:val="single" w:sz="4" w:space="0" w:color="1F4E79"/>
               <w:left w:val="single" w:sz="4" w:space="0" w:color="1F4E79"/>
@@ -399,7 +399,7 @@
         <w:trPr/>
         <w:tc>
           <w:tcPr>
-            <w:tcW w:w="2262" w:type="dxa"/>
+            <w:tcW w:w="2261" w:type="dxa"/>
             <w:vMerge w:val="continue"/>
             <w:tcBorders>
               <w:top w:val="single" w:sz="4" w:space="0" w:color="1F4E79"/>
@@ -437,7 +437,7 @@
         </w:tc>
         <w:tc>
           <w:tcPr>
-            <w:tcW w:w="839" w:type="dxa"/>
+            <w:tcW w:w="840" w:type="dxa"/>
             <w:tcBorders>
               <w:top w:val="nil"/>
               <w:left w:val="single" w:sz="4" w:space="0" w:color="1F4E79"/>
@@ -518,7 +518,7 @@
         <w:trPr/>
         <w:tc>
           <w:tcPr>
-            <w:tcW w:w="2262" w:type="dxa"/>
+            <w:tcW w:w="2261" w:type="dxa"/>
             <w:tcBorders>
               <w:top w:val="single" w:sz="4" w:space="0" w:color="1F4E79"/>
               <w:left w:val="single" w:sz="4" w:space="0" w:color="1F4E79"/>
@@ -556,7 +556,7 @@
         </w:tc>
         <w:tc>
           <w:tcPr>
-            <w:tcW w:w="839" w:type="dxa"/>
+            <w:tcW w:w="840" w:type="dxa"/>
             <w:tcBorders>
               <w:top w:val="single" w:sz="4" w:space="0" w:color="1F4E79"/>
               <w:left w:val="single" w:sz="4" w:space="0" w:color="1F4E79"/>
@@ -637,7 +637,7 @@
         <w:trPr/>
         <w:tc>
           <w:tcPr>
-            <w:tcW w:w="2262" w:type="dxa"/>
+            <w:tcW w:w="2261" w:type="dxa"/>
             <w:vMerge w:val="restart"/>
             <w:tcBorders>
               <w:top w:val="single" w:sz="4" w:space="0" w:color="1F4E79"/>
@@ -676,7 +676,7 @@
         </w:tc>
         <w:tc>
           <w:tcPr>
-            <w:tcW w:w="839" w:type="dxa"/>
+            <w:tcW w:w="840" w:type="dxa"/>
             <w:tcBorders>
               <w:top w:val="single" w:sz="4" w:space="0" w:color="1F4E79"/>
               <w:left w:val="single" w:sz="4" w:space="0" w:color="1F4E79"/>
@@ -757,7 +757,7 @@
         <w:trPr/>
         <w:tc>
           <w:tcPr>
-            <w:tcW w:w="2262" w:type="dxa"/>
+            <w:tcW w:w="2261" w:type="dxa"/>
             <w:vMerge w:val="continue"/>
             <w:tcBorders>
               <w:top w:val="single" w:sz="4" w:space="0" w:color="1F4E79"/>
@@ -795,7 +795,7 @@
         </w:tc>
         <w:tc>
           <w:tcPr>
-            <w:tcW w:w="839" w:type="dxa"/>
+            <w:tcW w:w="840" w:type="dxa"/>
             <w:tcBorders>
               <w:top w:val="nil"/>
               <w:left w:val="single" w:sz="4" w:space="0" w:color="1F4E79"/>
@@ -876,7 +876,7 @@
         <w:trPr/>
         <w:tc>
           <w:tcPr>
-            <w:tcW w:w="2262" w:type="dxa"/>
+            <w:tcW w:w="2261" w:type="dxa"/>
             <w:tcBorders>
               <w:top w:val="single" w:sz="4" w:space="0" w:color="1F4E79"/>
               <w:left w:val="single" w:sz="4" w:space="0" w:color="1F4E79"/>
@@ -920,7 +920,7 @@
         </w:tc>
         <w:tc>
           <w:tcPr>
-            <w:tcW w:w="839" w:type="dxa"/>
+            <w:tcW w:w="840" w:type="dxa"/>
             <w:tcBorders>
               <w:top w:val="single" w:sz="4" w:space="0" w:color="1F4E79"/>
               <w:left w:val="single" w:sz="4" w:space="0" w:color="1F4E79"/>
@@ -1009,7 +1009,7 @@
         <w:trPr/>
         <w:tc>
           <w:tcPr>
-            <w:tcW w:w="2262" w:type="dxa"/>
+            <w:tcW w:w="2261" w:type="dxa"/>
             <w:tcBorders>
               <w:top w:val="single" w:sz="4" w:space="0" w:color="1F4E79"/>
               <w:left w:val="single" w:sz="4" w:space="0" w:color="1F4E79"/>
@@ -1047,7 +1047,7 @@
         </w:tc>
         <w:tc>
           <w:tcPr>
-            <w:tcW w:w="839" w:type="dxa"/>
+            <w:tcW w:w="840" w:type="dxa"/>
             <w:tcBorders>
               <w:top w:val="single" w:sz="4" w:space="0" w:color="1F4E79"/>
               <w:left w:val="single" w:sz="4" w:space="0" w:color="1F4E79"/>
@@ -1129,7 +1129,7 @@
         <w:trPr/>
         <w:tc>
           <w:tcPr>
-            <w:tcW w:w="2262" w:type="dxa"/>
+            <w:tcW w:w="2261" w:type="dxa"/>
             <w:tcBorders>
               <w:top w:val="single" w:sz="4" w:space="0" w:color="1F4E79"/>
               <w:left w:val="single" w:sz="4" w:space="0" w:color="1F4E79"/>
@@ -1167,7 +1167,7 @@
         </w:tc>
         <w:tc>
           <w:tcPr>
-            <w:tcW w:w="839" w:type="dxa"/>
+            <w:tcW w:w="840" w:type="dxa"/>
             <w:tcBorders>
               <w:top w:val="single" w:sz="4" w:space="0" w:color="1F4E79"/>
               <w:left w:val="single" w:sz="4" w:space="0" w:color="1F4E79"/>
@@ -1249,7 +1249,7 @@
         <w:trPr/>
         <w:tc>
           <w:tcPr>
-            <w:tcW w:w="2262" w:type="dxa"/>
+            <w:tcW w:w="2261" w:type="dxa"/>
             <w:vMerge w:val="restart"/>
             <w:tcBorders>
               <w:top w:val="single" w:sz="4" w:space="0" w:color="1F4E79"/>
@@ -1288,7 +1288,7 @@
         </w:tc>
         <w:tc>
           <w:tcPr>
-            <w:tcW w:w="839" w:type="dxa"/>
+            <w:tcW w:w="840" w:type="dxa"/>
             <w:tcBorders>
               <w:top w:val="single" w:sz="4" w:space="0" w:color="1F4E79"/>
               <w:left w:val="single" w:sz="4" w:space="0" w:color="1F4E79"/>
@@ -1369,7 +1369,7 @@
         <w:trPr/>
         <w:tc>
           <w:tcPr>
-            <w:tcW w:w="2262" w:type="dxa"/>
+            <w:tcW w:w="2261" w:type="dxa"/>
             <w:vMerge w:val="continue"/>
             <w:tcBorders>
               <w:top w:val="single" w:sz="4" w:space="0" w:color="1F4E79"/>
@@ -1407,7 +1407,7 @@
         </w:tc>
         <w:tc>
           <w:tcPr>
-            <w:tcW w:w="839" w:type="dxa"/>
+            <w:tcW w:w="840" w:type="dxa"/>
             <w:tcBorders>
               <w:top w:val="nil"/>
               <w:left w:val="single" w:sz="4" w:space="0" w:color="1F4E79"/>
@@ -1490,7 +1490,7 @@
         </w:trPr>
         <w:tc>
           <w:tcPr>
-            <w:tcW w:w="2262" w:type="dxa"/>
+            <w:tcW w:w="2261" w:type="dxa"/>
             <w:tcBorders>
               <w:top w:val="single" w:sz="4" w:space="0" w:color="1F4E79"/>
               <w:left w:val="single" w:sz="4" w:space="0" w:color="1F4E79"/>
@@ -1534,7 +1534,7 @@
         </w:tc>
         <w:tc>
           <w:tcPr>
-            <w:tcW w:w="839" w:type="dxa"/>
+            <w:tcW w:w="840" w:type="dxa"/>
             <w:tcBorders>
               <w:top w:val="single" w:sz="4" w:space="0" w:color="1F4E79"/>
               <w:left w:val="single" w:sz="4" w:space="0" w:color="1F4E79"/>
@@ -1623,7 +1623,7 @@
         <w:trPr/>
         <w:tc>
           <w:tcPr>
-            <w:tcW w:w="2262" w:type="dxa"/>
+            <w:tcW w:w="2261" w:type="dxa"/>
             <w:tcBorders>
               <w:top w:val="single" w:sz="4" w:space="0" w:color="1F4E79"/>
               <w:left w:val="single" w:sz="4" w:space="0" w:color="1F4E79"/>
@@ -1661,7 +1661,7 @@
         </w:tc>
         <w:tc>
           <w:tcPr>
-            <w:tcW w:w="839" w:type="dxa"/>
+            <w:tcW w:w="840" w:type="dxa"/>
             <w:tcBorders>
               <w:top w:val="single" w:sz="4" w:space="0" w:color="1F4E79"/>
               <w:left w:val="single" w:sz="4" w:space="0" w:color="1F4E79"/>
@@ -1744,7 +1744,7 @@
         </w:trPr>
         <w:tc>
           <w:tcPr>
-            <w:tcW w:w="2262" w:type="dxa"/>
+            <w:tcW w:w="2261" w:type="dxa"/>
             <w:tcBorders>
               <w:top w:val="single" w:sz="4" w:space="0" w:color="1F4E79"/>
               <w:left w:val="single" w:sz="4" w:space="0" w:color="1F4E79"/>
@@ -1782,7 +1782,7 @@
         </w:tc>
         <w:tc>
           <w:tcPr>
-            <w:tcW w:w="839" w:type="dxa"/>
+            <w:tcW w:w="840" w:type="dxa"/>
             <w:tcBorders>
               <w:top w:val="single" w:sz="4" w:space="0" w:color="1F4E79"/>
               <w:left w:val="single" w:sz="4" w:space="0" w:color="1F4E79"/>
@@ -1865,7 +1865,7 @@
         </w:trPr>
         <w:tc>
           <w:tcPr>
-            <w:tcW w:w="2262" w:type="dxa"/>
+            <w:tcW w:w="2261" w:type="dxa"/>
             <w:tcBorders>
               <w:top w:val="nil"/>
               <w:left w:val="single" w:sz="4" w:space="0" w:color="1F4E79"/>
@@ -1911,7 +1911,7 @@
         </w:tc>
         <w:tc>
           <w:tcPr>
-            <w:tcW w:w="839" w:type="dxa"/>
+            <w:tcW w:w="840" w:type="dxa"/>
             <w:tcBorders>
               <w:top w:val="nil"/>
               <w:left w:val="single" w:sz="4" w:space="0" w:color="1F4E79"/>
@@ -1992,7 +1992,7 @@
         </w:trPr>
         <w:tc>
           <w:tcPr>
-            <w:tcW w:w="2262" w:type="dxa"/>
+            <w:tcW w:w="2261" w:type="dxa"/>
             <w:vMerge w:val="restart"/>
             <w:tcBorders>
               <w:top w:val="nil"/>
@@ -2031,7 +2031,7 @@
         </w:tc>
         <w:tc>
           <w:tcPr>
-            <w:tcW w:w="839" w:type="dxa"/>
+            <w:tcW w:w="840" w:type="dxa"/>
             <w:tcBorders>
               <w:top w:val="nil"/>
               <w:left w:val="single" w:sz="4" w:space="0" w:color="1F4E79"/>
@@ -2114,7 +2114,7 @@
         </w:trPr>
         <w:tc>
           <w:tcPr>
-            <w:tcW w:w="2262" w:type="dxa"/>
+            <w:tcW w:w="2261" w:type="dxa"/>
             <w:vMerge w:val="continue"/>
             <w:tcBorders>
               <w:top w:val="nil"/>
@@ -2152,7 +2152,7 @@
         </w:tc>
         <w:tc>
           <w:tcPr>
-            <w:tcW w:w="839" w:type="dxa"/>
+            <w:tcW w:w="840" w:type="dxa"/>
             <w:tcBorders>
               <w:top w:val="nil"/>
               <w:left w:val="single" w:sz="4" w:space="0" w:color="1F4E79"/>
@@ -2235,7 +2235,7 @@
         </w:trPr>
         <w:tc>
           <w:tcPr>
-            <w:tcW w:w="2262" w:type="dxa"/>
+            <w:tcW w:w="2261" w:type="dxa"/>
             <w:vMerge w:val="restart"/>
             <w:tcBorders>
               <w:top w:val="nil"/>
@@ -2274,7 +2274,7 @@
         </w:tc>
         <w:tc>
           <w:tcPr>
-            <w:tcW w:w="839" w:type="dxa"/>
+            <w:tcW w:w="840" w:type="dxa"/>
             <w:tcBorders>
               <w:top w:val="nil"/>
               <w:left w:val="single" w:sz="4" w:space="0" w:color="1F4E79"/>
@@ -2367,7 +2367,7 @@
         </w:trPr>
         <w:tc>
           <w:tcPr>
-            <w:tcW w:w="2262" w:type="dxa"/>
+            <w:tcW w:w="2261" w:type="dxa"/>
             <w:vMerge w:val="continue"/>
             <w:tcBorders>
               <w:top w:val="nil"/>
@@ -2405,7 +2405,7 @@
         </w:tc>
         <w:tc>
           <w:tcPr>
-            <w:tcW w:w="839" w:type="dxa"/>
+            <w:tcW w:w="840" w:type="dxa"/>
             <w:tcBorders>
               <w:top w:val="nil"/>
               <w:left w:val="single" w:sz="4" w:space="0" w:color="1F4E79"/>
@@ -2486,39 +2486,7 @@
                 <w:sz w:val="20"/>
                 <w:szCs w:val="20"/>
               </w:rPr>
-              <w:t>ll</w:t>
-            </w:r>
-            <w:r>
-              <w:rPr>
-                <w:rFonts w:ascii="Lato" w:hAnsi="Lato"/>
-                <w:sz w:val="20"/>
-                <w:szCs w:val="20"/>
-              </w:rPr>
-              <w:t xml:space="preserve"> used</w:t>
-            </w:r>
-            <w:r>
-              <w:rPr>
-                <w:rFonts w:ascii="Lato" w:hAnsi="Lato"/>
-                <w:sz w:val="20"/>
-                <w:szCs w:val="20"/>
-              </w:rPr>
-              <w:t xml:space="preserve"> software packages, libraries, toolboxes </w:t>
-            </w:r>
-            <w:r>
-              <w:rPr>
-                <w:rFonts w:ascii="Lato" w:hAnsi="Lato"/>
-                <w:sz w:val="20"/>
-                <w:szCs w:val="20"/>
-              </w:rPr>
-              <w:t>are listed</w:t>
-            </w:r>
-            <w:r>
-              <w:rPr>
-                <w:rFonts w:ascii="Lato" w:hAnsi="Lato"/>
-                <w:sz w:val="20"/>
-                <w:szCs w:val="20"/>
-              </w:rPr>
-              <w:t xml:space="preserve"> with instructions on how to install them.</w:t>
+              <w:t>ll used software packages, libraries, toolboxes are listed with instructions on how to install them.</w:t>
             </w:r>
             <w:bookmarkEnd w:id="1"/>
           </w:p>
@@ -2530,7 +2498,7 @@
         </w:trPr>
         <w:tc>
           <w:tcPr>
-            <w:tcW w:w="2262" w:type="dxa"/>
+            <w:tcW w:w="2261" w:type="dxa"/>
             <w:vMerge w:val="continue"/>
             <w:tcBorders>
               <w:top w:val="nil"/>
@@ -2568,7 +2536,7 @@
         </w:tc>
         <w:tc>
           <w:tcPr>
-            <w:tcW w:w="839" w:type="dxa"/>
+            <w:tcW w:w="840" w:type="dxa"/>
             <w:tcBorders>
               <w:top w:val="nil"/>
               <w:left w:val="single" w:sz="4" w:space="0" w:color="1F4E79"/>
@@ -2669,7 +2637,7 @@
         </w:trPr>
         <w:tc>
           <w:tcPr>
-            <w:tcW w:w="2262" w:type="dxa"/>
+            <w:tcW w:w="2261" w:type="dxa"/>
             <w:vMerge w:val="restart"/>
             <w:tcBorders>
               <w:top w:val="nil"/>
@@ -2709,7 +2677,7 @@
         </w:tc>
         <w:tc>
           <w:tcPr>
-            <w:tcW w:w="839" w:type="dxa"/>
+            <w:tcW w:w="840" w:type="dxa"/>
             <w:tcBorders>
               <w:top w:val="nil"/>
               <w:left w:val="single" w:sz="4" w:space="0" w:color="1F4E79"/>
@@ -2791,7 +2759,7 @@
         </w:trPr>
         <w:tc>
           <w:tcPr>
-            <w:tcW w:w="2262" w:type="dxa"/>
+            <w:tcW w:w="2261" w:type="dxa"/>
             <w:vMerge w:val="continue"/>
             <w:tcBorders>
               <w:top w:val="nil"/>
@@ -2830,7 +2798,7 @@
         </w:tc>
         <w:tc>
           <w:tcPr>
-            <w:tcW w:w="839" w:type="dxa"/>
+            <w:tcW w:w="840" w:type="dxa"/>
             <w:tcBorders>
               <w:top w:val="nil"/>
               <w:left w:val="single" w:sz="4" w:space="0" w:color="1F4E79"/>
@@ -2902,47 +2870,7 @@
                 <w:sz w:val="20"/>
                 <w:szCs w:val="20"/>
               </w:rPr>
-              <w:t>The p</w:t>
-            </w:r>
-            <w:r>
-              <w:rPr>
-                <w:rFonts w:ascii="Lato" w:hAnsi="Lato"/>
-                <w:sz w:val="20"/>
-                <w:szCs w:val="20"/>
-              </w:rPr>
-              <w:t>rovide</w:t>
-            </w:r>
-            <w:r>
-              <w:rPr>
-                <w:rFonts w:ascii="Lato" w:hAnsi="Lato"/>
-                <w:sz w:val="20"/>
-                <w:szCs w:val="20"/>
-              </w:rPr>
-              <w:t>d</w:t>
-            </w:r>
-            <w:r>
-              <w:rPr>
-                <w:rFonts w:ascii="Lato" w:hAnsi="Lato"/>
-                <w:sz w:val="20"/>
-                <w:szCs w:val="20"/>
-              </w:rPr>
-              <w:t xml:space="preserve"> description </w:t>
-            </w:r>
-            <w:r>
-              <w:rPr>
-                <w:rFonts w:ascii="Lato" w:hAnsi="Lato"/>
-                <w:sz w:val="20"/>
-                <w:szCs w:val="20"/>
-              </w:rPr>
-              <w:t xml:space="preserve">is </w:t>
-            </w:r>
-            <w:r>
-              <w:rPr>
-                <w:rFonts w:ascii="Lato" w:hAnsi="Lato"/>
-                <w:sz w:val="20"/>
-                <w:szCs w:val="20"/>
-              </w:rPr>
-              <w:t>sufficient to allow all programs to be run.</w:t>
+              <w:t>The provided description is sufficient to allow all programs to be run.</w:t>
             </w:r>
           </w:p>
         </w:tc>
@@ -2953,7 +2881,7 @@
         </w:trPr>
         <w:tc>
           <w:tcPr>
-            <w:tcW w:w="2262" w:type="dxa"/>
+            <w:tcW w:w="2261" w:type="dxa"/>
             <w:vMerge w:val="continue"/>
             <w:tcBorders>
               <w:top w:val="nil"/>
@@ -2991,7 +2919,7 @@
         </w:tc>
         <w:tc>
           <w:tcPr>
-            <w:tcW w:w="839" w:type="dxa"/>
+            <w:tcW w:w="840" w:type="dxa"/>
             <w:tcBorders>
               <w:top w:val="nil"/>
               <w:left w:val="single" w:sz="4" w:space="0" w:color="1F4E79"/>
@@ -3063,31 +2991,7 @@
                 <w:sz w:val="20"/>
                 <w:szCs w:val="20"/>
               </w:rPr>
-              <w:t>A</w:t>
-            </w:r>
-            <w:r>
-              <w:rPr>
-                <w:rFonts w:ascii="Lato" w:hAnsi="Lato"/>
-                <w:sz w:val="20"/>
-                <w:szCs w:val="20"/>
-              </w:rPr>
-              <w:t xml:space="preserve">ll data sets used </w:t>
-            </w:r>
-            <w:r>
-              <w:rPr>
-                <w:rFonts w:ascii="Lato" w:hAnsi="Lato"/>
-                <w:sz w:val="20"/>
-                <w:szCs w:val="20"/>
-              </w:rPr>
-              <w:t xml:space="preserve">are listed </w:t>
-            </w:r>
-            <w:r>
-              <w:rPr>
-                <w:rFonts w:ascii="Lato" w:hAnsi="Lato"/>
-                <w:sz w:val="20"/>
-                <w:szCs w:val="20"/>
-              </w:rPr>
-              <w:t>with their bibliographic citation, referring to their specific file names if included.</w:t>
+              <w:t>All data sets used are listed with their bibliographic citation, referring to their specific file names if included.</w:t>
             </w:r>
           </w:p>
         </w:tc>
@@ -3098,7 +3002,7 @@
         </w:trPr>
         <w:tc>
           <w:tcPr>
-            <w:tcW w:w="2262" w:type="dxa"/>
+            <w:tcW w:w="2261" w:type="dxa"/>
             <w:vMerge w:val="continue"/>
             <w:tcBorders>
               <w:top w:val="nil"/>
@@ -3136,7 +3040,7 @@
         </w:tc>
         <w:tc>
           <w:tcPr>
-            <w:tcW w:w="839" w:type="dxa"/>
+            <w:tcW w:w="840" w:type="dxa"/>
             <w:tcBorders>
               <w:top w:val="nil"/>
               <w:left w:val="single" w:sz="4" w:space="0" w:color="1F4E79"/>
@@ -3208,63 +3112,7 @@
                 <w:sz w:val="20"/>
                 <w:szCs w:val="20"/>
               </w:rPr>
-              <w:t>All</w:t>
-            </w:r>
-            <w:r>
-              <w:rPr>
-                <w:rFonts w:ascii="Lato" w:hAnsi="Lato"/>
-                <w:sz w:val="20"/>
-                <w:szCs w:val="20"/>
-              </w:rPr>
-              <w:t xml:space="preserve"> exhibits </w:t>
-            </w:r>
-            <w:r>
-              <w:rPr>
-                <w:rFonts w:ascii="Lato" w:hAnsi="Lato"/>
-                <w:sz w:val="20"/>
-                <w:szCs w:val="20"/>
-              </w:rPr>
-              <w:t>are listed, referring to the</w:t>
-            </w:r>
-            <w:r>
-              <w:rPr>
-                <w:rFonts w:ascii="Lato" w:hAnsi="Lato"/>
-                <w:sz w:val="20"/>
-                <w:szCs w:val="20"/>
-              </w:rPr>
-              <w:t xml:space="preserve"> script</w:t>
-            </w:r>
-            <w:r>
-              <w:rPr>
-                <w:rFonts w:ascii="Lato" w:hAnsi="Lato"/>
-                <w:sz w:val="20"/>
-                <w:szCs w:val="20"/>
-              </w:rPr>
-              <w:t>s</w:t>
-            </w:r>
-            <w:r>
-              <w:rPr>
-                <w:rFonts w:ascii="Lato" w:hAnsi="Lato"/>
-                <w:sz w:val="20"/>
-                <w:szCs w:val="20"/>
-              </w:rPr>
-              <w:t xml:space="preserve"> producing </w:t>
-            </w:r>
-            <w:r>
-              <w:rPr>
-                <w:rFonts w:ascii="Lato" w:hAnsi="Lato"/>
-                <w:sz w:val="20"/>
-                <w:szCs w:val="20"/>
-              </w:rPr>
-              <w:t>each</w:t>
-            </w:r>
-            <w:r>
-              <w:rPr>
-                <w:rFonts w:ascii="Lato" w:hAnsi="Lato"/>
-                <w:sz w:val="20"/>
-                <w:szCs w:val="20"/>
-              </w:rPr>
-              <w:t xml:space="preserve">. </w:t>
+              <w:t xml:space="preserve">All exhibits are listed, referring to the scripts producing each. </w:t>
             </w:r>
           </w:p>
         </w:tc>
@@ -3275,7 +3123,7 @@
         </w:trPr>
         <w:tc>
           <w:tcPr>
-            <w:tcW w:w="2262" w:type="dxa"/>
+            <w:tcW w:w="2261" w:type="dxa"/>
             <w:vMerge w:val="restart"/>
             <w:tcBorders>
               <w:top w:val="nil"/>
@@ -3315,7 +3163,7 @@
         </w:tc>
         <w:tc>
           <w:tcPr>
-            <w:tcW w:w="839" w:type="dxa"/>
+            <w:tcW w:w="840" w:type="dxa"/>
             <w:tcBorders>
               <w:top w:val="nil"/>
               <w:left w:val="single" w:sz="4" w:space="0" w:color="1F4E79"/>
@@ -3387,23 +3235,7 @@
                 <w:sz w:val="20"/>
                 <w:szCs w:val="20"/>
               </w:rPr>
-              <w:t>The README document list</w:t>
-            </w:r>
-            <w:r>
-              <w:rPr>
-                <w:rFonts w:ascii="Lato" w:hAnsi="Lato"/>
-                <w:sz w:val="20"/>
-                <w:szCs w:val="20"/>
-              </w:rPr>
-              <w:t>s</w:t>
-            </w:r>
-            <w:r>
-              <w:rPr>
-                <w:rFonts w:ascii="Lato" w:hAnsi="Lato"/>
-                <w:sz w:val="20"/>
-                <w:szCs w:val="20"/>
-              </w:rPr>
-              <w:t xml:space="preserve"> the title and authors of the replication package, its preparation date, and clear reference to the journal article to which it belongs.</w:t>
+              <w:t>The README document lists the title and authors of the replication package, its preparation date, and clear reference to the journal article to which it belongs.</w:t>
             </w:r>
           </w:p>
         </w:tc>
@@ -3414,7 +3246,7 @@
         </w:trPr>
         <w:tc>
           <w:tcPr>
-            <w:tcW w:w="2262" w:type="dxa"/>
+            <w:tcW w:w="2261" w:type="dxa"/>
             <w:vMerge w:val="continue"/>
             <w:tcBorders>
               <w:top w:val="nil"/>
@@ -3452,7 +3284,7 @@
         </w:tc>
         <w:tc>
           <w:tcPr>
-            <w:tcW w:w="839" w:type="dxa"/>
+            <w:tcW w:w="840" w:type="dxa"/>
             <w:tcBorders>
               <w:top w:val="nil"/>
               <w:left w:val="single" w:sz="4" w:space="0" w:color="1F4E79"/>
@@ -3524,15 +3356,7 @@
                 <w:sz w:val="20"/>
                 <w:szCs w:val="20"/>
               </w:rPr>
-              <w:t>T</w:t>
-            </w:r>
-            <w:r>
-              <w:rPr>
-                <w:rFonts w:ascii="Lato" w:hAnsi="Lato"/>
-                <w:sz w:val="20"/>
-                <w:szCs w:val="20"/>
-              </w:rPr>
-              <w:t xml:space="preserve">he schema provided by the Social Science Data Editors </w:t>
+              <w:t xml:space="preserve">The schema provided by the Social Science Data Editors </w:t>
             </w:r>
             <w:hyperlink r:id="rId2">
               <w:r>
@@ -3562,7 +3386,7 @@
         </w:trPr>
         <w:tc>
           <w:tcPr>
-            <w:tcW w:w="2262" w:type="dxa"/>
+            <w:tcW w:w="2261" w:type="dxa"/>
             <w:vMerge w:val="continue"/>
             <w:tcBorders>
               <w:top w:val="nil"/>
@@ -3600,7 +3424,7 @@
         </w:tc>
         <w:tc>
           <w:tcPr>
-            <w:tcW w:w="839" w:type="dxa"/>
+            <w:tcW w:w="840" w:type="dxa"/>
             <w:tcBorders>
               <w:top w:val="nil"/>
               <w:left w:val="single" w:sz="4" w:space="0" w:color="1F4E79"/>
@@ -3672,23 +3496,7 @@
                 <w:sz w:val="20"/>
                 <w:szCs w:val="20"/>
               </w:rPr>
-              <w:t xml:space="preserve">Common formats are txt, PDF, and Markdown. The README file </w:t>
-            </w:r>
-            <w:r>
-              <w:rPr>
-                <w:rFonts w:ascii="Lato" w:hAnsi="Lato"/>
-                <w:sz w:val="20"/>
-                <w:szCs w:val="20"/>
-              </w:rPr>
-              <w:t>does</w:t>
-            </w:r>
-            <w:r>
-              <w:rPr>
-                <w:rFonts w:ascii="Lato" w:hAnsi="Lato"/>
-                <w:sz w:val="20"/>
-                <w:szCs w:val="20"/>
-              </w:rPr>
-              <w:t xml:space="preserve"> not require proprietary software to view.</w:t>
+              <w:t>Common formats are txt, PDF, and Markdown. The README file does not require proprietary software to view.</w:t>
             </w:r>
           </w:p>
         </w:tc>
@@ -3699,7 +3507,7 @@
         </w:trPr>
         <w:tc>
           <w:tcPr>
-            <w:tcW w:w="2262" w:type="dxa"/>
+            <w:tcW w:w="2261" w:type="dxa"/>
             <w:tcBorders>
               <w:top w:val="nil"/>
               <w:left w:val="single" w:sz="4" w:space="0" w:color="1F4E79"/>
@@ -3739,13 +3547,13 @@
                 <w:szCs w:val="20"/>
                 <w:lang w:val="en-US" w:eastAsia="en-US" w:bidi="ar-SA"/>
               </w:rPr>
-              <w:t>Deposits</w:t>
-            </w:r>
-          </w:p>
-        </w:tc>
-        <w:tc>
-          <w:tcPr>
-            <w:tcW w:w="839" w:type="dxa"/>
+              <w:t>Sharing</w:t>
+            </w:r>
+          </w:p>
+        </w:tc>
+        <w:tc>
+          <w:tcPr>
+            <w:tcW w:w="840" w:type="dxa"/>
             <w:tcBorders>
               <w:top w:val="nil"/>
               <w:left w:val="single" w:sz="4" w:space="0" w:color="1F4E79"/>
@@ -3832,7 +3640,7 @@
         </w:trPr>
         <w:tc>
           <w:tcPr>
-            <w:tcW w:w="2262" w:type="dxa"/>
+            <w:tcW w:w="2261" w:type="dxa"/>
             <w:tcBorders>
               <w:top w:val="nil"/>
               <w:left w:val="single" w:sz="4" w:space="0" w:color="1F4E79"/>
@@ -3871,7 +3679,7 @@
         </w:tc>
         <w:tc>
           <w:tcPr>
-            <w:tcW w:w="839" w:type="dxa"/>
+            <w:tcW w:w="840" w:type="dxa"/>
             <w:tcBorders>
               <w:top w:val="nil"/>
               <w:left w:val="single" w:sz="4" w:space="0" w:color="1F4E79"/>
@@ -3944,6 +3752,152 @@
                 <w:szCs w:val="20"/>
               </w:rPr>
               <w:t>Data and programs are archived by the authors in the repositories deemed acceptable by the journal.</w:t>
+            </w:r>
+          </w:p>
+        </w:tc>
+      </w:tr>
+      <w:tr>
+        <w:trPr>
+          <w:trHeight w:val="82" w:hRule="atLeast"/>
+        </w:trPr>
+        <w:tc>
+          <w:tcPr>
+            <w:tcW w:w="2261" w:type="dxa"/>
+            <w:tcBorders>
+              <w:top w:val="nil"/>
+              <w:left w:val="single" w:sz="4" w:space="0" w:color="1F4E79"/>
+              <w:bottom w:val="single" w:sz="4" w:space="0" w:color="1F4E79"/>
+              <w:right w:val="single" w:sz="4" w:space="0" w:color="1F4E79"/>
+            </w:tcBorders>
+            <w:shd w:color="auto" w:fill="auto" w:val="clear"/>
+          </w:tcPr>
+          <w:p>
+            <w:pPr>
+              <w:pStyle w:val="Normal"/>
+              <w:widowControl w:val="false"/>
+              <w:tabs>
+                <w:tab w:val="clear" w:pos="720"/>
+                <w:tab w:val="left" w:pos="5274" w:leader="none"/>
+              </w:tabs>
+              <w:suppressAutoHyphens w:val="true"/>
+              <w:spacing w:lineRule="auto" w:line="240" w:before="0" w:after="0"/>
+              <w:ind w:left="0" w:hanging="0"/>
+              <w:jc w:val="left"/>
+              <w:rPr>
+                <w:rFonts w:ascii="Lato" w:hAnsi="Lato"/>
+                <w:sz w:val="20"/>
+                <w:szCs w:val="20"/>
+              </w:rPr>
+            </w:pPr>
+            <w:r>
+              <w:rPr>
+                <w:rFonts w:ascii="Lato" w:hAnsi="Lato"/>
+                <w:sz w:val="20"/>
+                <w:szCs w:val="20"/>
+              </w:rPr>
+              <w:t>License</w:t>
+            </w:r>
+          </w:p>
+        </w:tc>
+        <w:tc>
+          <w:tcPr>
+            <w:tcW w:w="840" w:type="dxa"/>
+            <w:tcBorders>
+              <w:top w:val="nil"/>
+              <w:left w:val="single" w:sz="4" w:space="0" w:color="1F4E79"/>
+              <w:bottom w:val="single" w:sz="4" w:space="0" w:color="1F4E79"/>
+              <w:right w:val="single" w:sz="4" w:space="0" w:color="1F4E79"/>
+            </w:tcBorders>
+            <w:shd w:color="auto" w:fill="auto" w:val="clear"/>
+          </w:tcPr>
+          <w:p>
+            <w:pPr>
+              <w:pStyle w:val="Normal"/>
+              <w:widowControl w:val="false"/>
+              <w:tabs>
+                <w:tab w:val="clear" w:pos="720"/>
+                <w:tab w:val="left" w:pos="5274" w:leader="none"/>
+              </w:tabs>
+              <w:suppressAutoHyphens w:val="true"/>
+              <w:spacing w:lineRule="auto" w:line="240" w:before="0" w:after="0"/>
+              <w:ind w:left="0" w:hanging="0"/>
+              <w:jc w:val="center"/>
+              <w:rPr>
+                <w:rFonts w:ascii="Lato" w:hAnsi="Lato"/>
+                <w:sz w:val="20"/>
+                <w:szCs w:val="20"/>
+              </w:rPr>
+            </w:pPr>
+            <w:r>
+              <w:rPr>
+                <w:rFonts w:ascii="Lato" w:hAnsi="Lato"/>
+                <w:sz w:val="20"/>
+                <w:szCs w:val="20"/>
+              </w:rPr>
+              <w:t>16</w:t>
+            </w:r>
+          </w:p>
+        </w:tc>
+        <w:tc>
+          <w:tcPr>
+            <w:tcW w:w="7355" w:type="dxa"/>
+            <w:tcBorders>
+              <w:top w:val="nil"/>
+              <w:left w:val="single" w:sz="4" w:space="0" w:color="1F4E79"/>
+              <w:bottom w:val="single" w:sz="4" w:space="0" w:color="1F4E79"/>
+              <w:right w:val="single" w:sz="4" w:space="0" w:color="1F4E79"/>
+            </w:tcBorders>
+            <w:shd w:color="auto" w:fill="auto" w:val="clear"/>
+          </w:tcPr>
+          <w:p>
+            <w:pPr>
+              <w:pStyle w:val="Normal"/>
+              <w:widowControl w:val="false"/>
+              <w:tabs>
+                <w:tab w:val="clear" w:pos="720"/>
+                <w:tab w:val="left" w:pos="5274" w:leader="none"/>
+              </w:tabs>
+              <w:suppressAutoHyphens w:val="true"/>
+              <w:spacing w:lineRule="auto" w:line="240" w:before="0" w:after="0"/>
+              <w:ind w:left="0" w:hanging="0"/>
+              <w:jc w:val="left"/>
+              <w:rPr>
+                <w:rFonts w:ascii="Lato" w:hAnsi="Lato"/>
+                <w:sz w:val="20"/>
+                <w:szCs w:val="20"/>
+              </w:rPr>
+            </w:pPr>
+            <w:r>
+              <w:rPr>
+                <w:rFonts w:ascii="Lato" w:hAnsi="Lato"/>
+                <w:sz w:val="20"/>
+                <w:szCs w:val="20"/>
+              </w:rPr>
+              <w:t>A</w:t>
+            </w:r>
+            <w:r>
+              <w:rPr>
+                <w:rFonts w:ascii="Lato" w:hAnsi="Lato"/>
+                <w:sz w:val="20"/>
+                <w:szCs w:val="20"/>
+              </w:rPr>
+              <w:t xml:space="preserve"> license </w:t>
+            </w:r>
+            <w:r>
+              <w:rPr>
+                <w:rFonts w:ascii="Lato" w:hAnsi="Lato"/>
+                <w:sz w:val="20"/>
+                <w:szCs w:val="20"/>
+              </w:rPr>
+              <w:t xml:space="preserve">specifies the terms of use of code and data in the replication package. The license </w:t>
+            </w:r>
+            <w:r>
+              <w:rPr>
+                <w:rFonts w:ascii="Lato" w:hAnsi="Lato"/>
+                <w:sz w:val="20"/>
+                <w:szCs w:val="20"/>
+              </w:rPr>
+              <w:t>allows for replication by researchers unconnected to the original parties, to the extent allowed by other agreements and the law.</w:t>
             </w:r>
           </w:p>
         </w:tc>
@@ -4014,7 +3968,7 @@
               <wp:positionV relativeFrom="paragraph">
                 <wp:posOffset>129540</wp:posOffset>
               </wp:positionV>
-              <wp:extent cx="7585710" cy="197485"/>
+              <wp:extent cx="7586345" cy="198120"/>
               <wp:effectExtent l="0" t="0" r="0" b="0"/>
               <wp:wrapNone/>
               <wp:docPr id="2" name="Rectangle 2"/>
@@ -4025,7 +3979,7 @@
                     <wps:spPr>
                       <a:xfrm>
                         <a:off x="0" y="0"/>
-                        <a:ext cx="7585200" cy="196920"/>
+                        <a:ext cx="7585560" cy="197640"/>
                       </a:xfrm>
                       <a:prstGeom prst="rect">
                         <a:avLst/>
@@ -4055,7 +4009,7 @@
         </mc:Choice>
         <mc:Fallback>
           <w:pict>
-            <v:rect id="shape_0" ID="Rectangle 2" path="m0,0l-2147483645,0l-2147483645,-2147483646l0,-2147483646xe" fillcolor="#e4211f" stroked="t" o:allowincell="f" style="position:absolute;margin-left:-36.2pt;margin-top:10.2pt;width:597.2pt;height:15.45pt;mso-wrap-style:none;v-text-anchor:middle">
+            <v:rect id="shape_0" ID="Rectangle 2" path="m0,0l-2147483645,0l-2147483645,-2147483646l0,-2147483646xe" fillcolor="#e4211f" stroked="t" o:allowincell="f" style="position:absolute;margin-left:-36.2pt;margin-top:10.2pt;width:597.25pt;height:15.5pt;mso-wrap-style:none;v-text-anchor:middle">
               <v:fill o:detectmouseclick="t" type="solid" color2="#1bdee0"/>
               <v:stroke color="#e4211f" weight="12600" joinstyle="miter" endcap="flat"/>
               <w10:wrap type="none"/>
@@ -4134,7 +4088,7 @@
               <wp:positionV relativeFrom="paragraph">
                 <wp:posOffset>129540</wp:posOffset>
               </wp:positionV>
-              <wp:extent cx="7585710" cy="197485"/>
+              <wp:extent cx="7586345" cy="198120"/>
               <wp:effectExtent l="0" t="0" r="0" b="0"/>
               <wp:wrapNone/>
               <wp:docPr id="3" name="Rectangle 3"/>
@@ -4145,7 +4099,7 @@
                     <wps:spPr>
                       <a:xfrm>
                         <a:off x="0" y="0"/>
-                        <a:ext cx="7585200" cy="196920"/>
+                        <a:ext cx="7585560" cy="197640"/>
                       </a:xfrm>
                       <a:prstGeom prst="rect">
                         <a:avLst/>
@@ -4175,7 +4129,7 @@
         </mc:Choice>
         <mc:Fallback>
           <w:pict>
-            <v:rect id="shape_0" ID="Rectangle 3" path="m0,0l-2147483645,0l-2147483645,-2147483646l0,-2147483646xe" fillcolor="#e4211f" stroked="t" o:allowincell="f" style="position:absolute;margin-left:-36.2pt;margin-top:10.2pt;width:597.2pt;height:15.45pt;mso-wrap-style:none;v-text-anchor:middle">
+            <v:rect id="shape_0" ID="Rectangle 3" path="m0,0l-2147483645,0l-2147483645,-2147483646l0,-2147483646xe" fillcolor="#e4211f" stroked="t" o:allowincell="f" style="position:absolute;margin-left:-36.2pt;margin-top:10.2pt;width:597.25pt;height:15.5pt;mso-wrap-style:none;v-text-anchor:middle">
               <v:fill o:detectmouseclick="t" type="solid" color2="#1bdee0"/>
               <v:stroke color="#e4211f" weight="12600" joinstyle="miter" endcap="flat"/>
               <w10:wrap type="none"/>

</xml_diff>

<commit_message>
Add a rule on IRB approval and pre-registration (resolves #30)
</commit_message>
<xml_diff>
--- a/RRS/rules.docx
+++ b/RRS/rules.docx
@@ -18,8 +18,8 @@
         <w:tblLook w:val="04a0" w:noVBand="1" w:noHBand="0" w:lastColumn="0" w:firstColumn="1" w:lastRow="0" w:firstRow="1"/>
       </w:tblPr>
       <w:tblGrid>
-        <w:gridCol w:w="2261"/>
-        <w:gridCol w:w="840"/>
+        <w:gridCol w:w="2260"/>
+        <w:gridCol w:w="841"/>
         <w:gridCol w:w="7355"/>
       </w:tblGrid>
       <w:tr>
@@ -28,7 +28,7 @@
         </w:trPr>
         <w:tc>
           <w:tcPr>
-            <w:tcW w:w="2261" w:type="dxa"/>
+            <w:tcW w:w="2260" w:type="dxa"/>
             <w:tcBorders>
               <w:top w:val="single" w:sz="4" w:space="0" w:color="1F4E79"/>
               <w:left w:val="single" w:sz="4" w:space="0" w:color="1F4E79"/>
@@ -69,7 +69,7 @@
         </w:tc>
         <w:tc>
           <w:tcPr>
-            <w:tcW w:w="840" w:type="dxa"/>
+            <w:tcW w:w="841" w:type="dxa"/>
             <w:tcBorders>
               <w:top w:val="single" w:sz="4" w:space="0" w:color="1F4E79"/>
               <w:left w:val="single" w:sz="4" w:space="0" w:color="1F4E79"/>
@@ -160,7 +160,7 @@
         <w:trPr/>
         <w:tc>
           <w:tcPr>
-            <w:tcW w:w="2261" w:type="dxa"/>
+            <w:tcW w:w="2260" w:type="dxa"/>
             <w:tcBorders>
               <w:top w:val="nil"/>
               <w:left w:val="single" w:sz="4" w:space="0" w:color="1F4E79"/>
@@ -198,7 +198,7 @@
         </w:tc>
         <w:tc>
           <w:tcPr>
-            <w:tcW w:w="840" w:type="dxa"/>
+            <w:tcW w:w="841" w:type="dxa"/>
             <w:tcBorders>
               <w:top w:val="nil"/>
               <w:left w:val="single" w:sz="4" w:space="0" w:color="1F4E79"/>
@@ -279,7 +279,7 @@
         <w:trPr/>
         <w:tc>
           <w:tcPr>
-            <w:tcW w:w="2261" w:type="dxa"/>
+            <w:tcW w:w="2260" w:type="dxa"/>
             <w:vMerge w:val="restart"/>
             <w:tcBorders>
               <w:top w:val="single" w:sz="4" w:space="0" w:color="1F4E79"/>
@@ -318,7 +318,7 @@
         </w:tc>
         <w:tc>
           <w:tcPr>
-            <w:tcW w:w="840" w:type="dxa"/>
+            <w:tcW w:w="841" w:type="dxa"/>
             <w:tcBorders>
               <w:top w:val="single" w:sz="4" w:space="0" w:color="1F4E79"/>
               <w:left w:val="single" w:sz="4" w:space="0" w:color="1F4E79"/>
@@ -399,7 +399,7 @@
         <w:trPr/>
         <w:tc>
           <w:tcPr>
-            <w:tcW w:w="2261" w:type="dxa"/>
+            <w:tcW w:w="2260" w:type="dxa"/>
             <w:vMerge w:val="continue"/>
             <w:tcBorders>
               <w:top w:val="single" w:sz="4" w:space="0" w:color="1F4E79"/>
@@ -437,7 +437,7 @@
         </w:tc>
         <w:tc>
           <w:tcPr>
-            <w:tcW w:w="840" w:type="dxa"/>
+            <w:tcW w:w="841" w:type="dxa"/>
             <w:tcBorders>
               <w:top w:val="nil"/>
               <w:left w:val="single" w:sz="4" w:space="0" w:color="1F4E79"/>
@@ -518,7 +518,7 @@
         <w:trPr/>
         <w:tc>
           <w:tcPr>
-            <w:tcW w:w="2261" w:type="dxa"/>
+            <w:tcW w:w="2260" w:type="dxa"/>
             <w:tcBorders>
               <w:top w:val="single" w:sz="4" w:space="0" w:color="1F4E79"/>
               <w:left w:val="single" w:sz="4" w:space="0" w:color="1F4E79"/>
@@ -556,7 +556,7 @@
         </w:tc>
         <w:tc>
           <w:tcPr>
-            <w:tcW w:w="840" w:type="dxa"/>
+            <w:tcW w:w="841" w:type="dxa"/>
             <w:tcBorders>
               <w:top w:val="single" w:sz="4" w:space="0" w:color="1F4E79"/>
               <w:left w:val="single" w:sz="4" w:space="0" w:color="1F4E79"/>
@@ -637,7 +637,7 @@
         <w:trPr/>
         <w:tc>
           <w:tcPr>
-            <w:tcW w:w="2261" w:type="dxa"/>
+            <w:tcW w:w="2260" w:type="dxa"/>
             <w:vMerge w:val="restart"/>
             <w:tcBorders>
               <w:top w:val="single" w:sz="4" w:space="0" w:color="1F4E79"/>
@@ -676,7 +676,7 @@
         </w:tc>
         <w:tc>
           <w:tcPr>
-            <w:tcW w:w="840" w:type="dxa"/>
+            <w:tcW w:w="841" w:type="dxa"/>
             <w:tcBorders>
               <w:top w:val="single" w:sz="4" w:space="0" w:color="1F4E79"/>
               <w:left w:val="single" w:sz="4" w:space="0" w:color="1F4E79"/>
@@ -757,7 +757,7 @@
         <w:trPr/>
         <w:tc>
           <w:tcPr>
-            <w:tcW w:w="2261" w:type="dxa"/>
+            <w:tcW w:w="2260" w:type="dxa"/>
             <w:vMerge w:val="continue"/>
             <w:tcBorders>
               <w:top w:val="single" w:sz="4" w:space="0" w:color="1F4E79"/>
@@ -795,7 +795,7 @@
         </w:tc>
         <w:tc>
           <w:tcPr>
-            <w:tcW w:w="840" w:type="dxa"/>
+            <w:tcW w:w="841" w:type="dxa"/>
             <w:tcBorders>
               <w:top w:val="nil"/>
               <w:left w:val="single" w:sz="4" w:space="0" w:color="1F4E79"/>
@@ -876,7 +876,7 @@
         <w:trPr/>
         <w:tc>
           <w:tcPr>
-            <w:tcW w:w="2261" w:type="dxa"/>
+            <w:tcW w:w="2260" w:type="dxa"/>
             <w:tcBorders>
               <w:top w:val="single" w:sz="4" w:space="0" w:color="1F4E79"/>
               <w:left w:val="single" w:sz="4" w:space="0" w:color="1F4E79"/>
@@ -920,7 +920,7 @@
         </w:tc>
         <w:tc>
           <w:tcPr>
-            <w:tcW w:w="840" w:type="dxa"/>
+            <w:tcW w:w="841" w:type="dxa"/>
             <w:tcBorders>
               <w:top w:val="single" w:sz="4" w:space="0" w:color="1F4E79"/>
               <w:left w:val="single" w:sz="4" w:space="0" w:color="1F4E79"/>
@@ -1009,7 +1009,7 @@
         <w:trPr/>
         <w:tc>
           <w:tcPr>
-            <w:tcW w:w="2261" w:type="dxa"/>
+            <w:tcW w:w="2260" w:type="dxa"/>
             <w:tcBorders>
               <w:top w:val="single" w:sz="4" w:space="0" w:color="1F4E79"/>
               <w:left w:val="single" w:sz="4" w:space="0" w:color="1F4E79"/>
@@ -1047,7 +1047,7 @@
         </w:tc>
         <w:tc>
           <w:tcPr>
-            <w:tcW w:w="840" w:type="dxa"/>
+            <w:tcW w:w="841" w:type="dxa"/>
             <w:tcBorders>
               <w:top w:val="single" w:sz="4" w:space="0" w:color="1F4E79"/>
               <w:left w:val="single" w:sz="4" w:space="0" w:color="1F4E79"/>
@@ -1129,7 +1129,7 @@
         <w:trPr/>
         <w:tc>
           <w:tcPr>
-            <w:tcW w:w="2261" w:type="dxa"/>
+            <w:tcW w:w="2260" w:type="dxa"/>
             <w:tcBorders>
               <w:top w:val="single" w:sz="4" w:space="0" w:color="1F4E79"/>
               <w:left w:val="single" w:sz="4" w:space="0" w:color="1F4E79"/>
@@ -1167,7 +1167,7 @@
         </w:tc>
         <w:tc>
           <w:tcPr>
-            <w:tcW w:w="840" w:type="dxa"/>
+            <w:tcW w:w="841" w:type="dxa"/>
             <w:tcBorders>
               <w:top w:val="single" w:sz="4" w:space="0" w:color="1F4E79"/>
               <w:left w:val="single" w:sz="4" w:space="0" w:color="1F4E79"/>
@@ -1249,7 +1249,7 @@
         <w:trPr/>
         <w:tc>
           <w:tcPr>
-            <w:tcW w:w="2261" w:type="dxa"/>
+            <w:tcW w:w="2260" w:type="dxa"/>
             <w:vMerge w:val="restart"/>
             <w:tcBorders>
               <w:top w:val="single" w:sz="4" w:space="0" w:color="1F4E79"/>
@@ -1288,7 +1288,7 @@
         </w:tc>
         <w:tc>
           <w:tcPr>
-            <w:tcW w:w="840" w:type="dxa"/>
+            <w:tcW w:w="841" w:type="dxa"/>
             <w:tcBorders>
               <w:top w:val="single" w:sz="4" w:space="0" w:color="1F4E79"/>
               <w:left w:val="single" w:sz="4" w:space="0" w:color="1F4E79"/>
@@ -1369,7 +1369,7 @@
         <w:trPr/>
         <w:tc>
           <w:tcPr>
-            <w:tcW w:w="2261" w:type="dxa"/>
+            <w:tcW w:w="2260" w:type="dxa"/>
             <w:vMerge w:val="continue"/>
             <w:tcBorders>
               <w:top w:val="single" w:sz="4" w:space="0" w:color="1F4E79"/>
@@ -1407,7 +1407,7 @@
         </w:tc>
         <w:tc>
           <w:tcPr>
-            <w:tcW w:w="840" w:type="dxa"/>
+            <w:tcW w:w="841" w:type="dxa"/>
             <w:tcBorders>
               <w:top w:val="nil"/>
               <w:left w:val="single" w:sz="4" w:space="0" w:color="1F4E79"/>
@@ -1490,7 +1490,7 @@
         </w:trPr>
         <w:tc>
           <w:tcPr>
-            <w:tcW w:w="2261" w:type="dxa"/>
+            <w:tcW w:w="2260" w:type="dxa"/>
             <w:tcBorders>
               <w:top w:val="single" w:sz="4" w:space="0" w:color="1F4E79"/>
               <w:left w:val="single" w:sz="4" w:space="0" w:color="1F4E79"/>
@@ -1534,7 +1534,7 @@
         </w:tc>
         <w:tc>
           <w:tcPr>
-            <w:tcW w:w="840" w:type="dxa"/>
+            <w:tcW w:w="841" w:type="dxa"/>
             <w:tcBorders>
               <w:top w:val="single" w:sz="4" w:space="0" w:color="1F4E79"/>
               <w:left w:val="single" w:sz="4" w:space="0" w:color="1F4E79"/>
@@ -1623,7 +1623,7 @@
         <w:trPr/>
         <w:tc>
           <w:tcPr>
-            <w:tcW w:w="2261" w:type="dxa"/>
+            <w:tcW w:w="2260" w:type="dxa"/>
             <w:tcBorders>
               <w:top w:val="single" w:sz="4" w:space="0" w:color="1F4E79"/>
               <w:left w:val="single" w:sz="4" w:space="0" w:color="1F4E79"/>
@@ -1661,7 +1661,7 @@
         </w:tc>
         <w:tc>
           <w:tcPr>
-            <w:tcW w:w="840" w:type="dxa"/>
+            <w:tcW w:w="841" w:type="dxa"/>
             <w:tcBorders>
               <w:top w:val="single" w:sz="4" w:space="0" w:color="1F4E79"/>
               <w:left w:val="single" w:sz="4" w:space="0" w:color="1F4E79"/>
@@ -1744,7 +1744,7 @@
         </w:trPr>
         <w:tc>
           <w:tcPr>
-            <w:tcW w:w="2261" w:type="dxa"/>
+            <w:tcW w:w="2260" w:type="dxa"/>
             <w:tcBorders>
               <w:top w:val="single" w:sz="4" w:space="0" w:color="1F4E79"/>
               <w:left w:val="single" w:sz="4" w:space="0" w:color="1F4E79"/>
@@ -1782,7 +1782,7 @@
         </w:tc>
         <w:tc>
           <w:tcPr>
-            <w:tcW w:w="840" w:type="dxa"/>
+            <w:tcW w:w="841" w:type="dxa"/>
             <w:tcBorders>
               <w:top w:val="single" w:sz="4" w:space="0" w:color="1F4E79"/>
               <w:left w:val="single" w:sz="4" w:space="0" w:color="1F4E79"/>
@@ -1865,7 +1865,128 @@
         </w:trPr>
         <w:tc>
           <w:tcPr>
-            <w:tcW w:w="2261" w:type="dxa"/>
+            <w:tcW w:w="2260" w:type="dxa"/>
+            <w:tcBorders>
+              <w:top w:val="nil"/>
+              <w:left w:val="single" w:sz="4" w:space="0" w:color="1F4E79"/>
+              <w:bottom w:val="single" w:sz="4" w:space="0" w:color="1F4E79"/>
+              <w:right w:val="single" w:sz="4" w:space="0" w:color="1F4E79"/>
+            </w:tcBorders>
+            <w:shd w:color="auto" w:fill="auto" w:val="clear"/>
+          </w:tcPr>
+          <w:p>
+            <w:pPr>
+              <w:pStyle w:val="Normal"/>
+              <w:widowControl w:val="false"/>
+              <w:tabs>
+                <w:tab w:val="clear" w:pos="720"/>
+                <w:tab w:val="left" w:pos="5274" w:leader="none"/>
+              </w:tabs>
+              <w:suppressAutoHyphens w:val="true"/>
+              <w:spacing w:lineRule="auto" w:line="240" w:before="0" w:after="0"/>
+              <w:ind w:left="0" w:hanging="0"/>
+              <w:rPr>
+                <w:rFonts w:ascii="Lato" w:hAnsi="Lato" w:eastAsia="Lato" w:cs="Lato"/>
+                <w:sz w:val="20"/>
+                <w:szCs w:val="20"/>
+              </w:rPr>
+            </w:pPr>
+            <w:r>
+              <w:rPr>
+                <w:rFonts w:eastAsia="Lato" w:cs="Lato" w:ascii="Lato" w:hAnsi="Lato"/>
+                <w:sz w:val="20"/>
+                <w:szCs w:val="20"/>
+              </w:rPr>
+              <w:t>Other</w:t>
+            </w:r>
+          </w:p>
+        </w:tc>
+        <w:tc>
+          <w:tcPr>
+            <w:tcW w:w="841" w:type="dxa"/>
+            <w:tcBorders>
+              <w:top w:val="nil"/>
+              <w:left w:val="single" w:sz="4" w:space="0" w:color="1F4E79"/>
+              <w:bottom w:val="single" w:sz="4" w:space="0" w:color="1F4E79"/>
+              <w:right w:val="single" w:sz="4" w:space="0" w:color="1F4E79"/>
+            </w:tcBorders>
+            <w:shd w:color="auto" w:fill="auto" w:val="clear"/>
+          </w:tcPr>
+          <w:p>
+            <w:pPr>
+              <w:pStyle w:val="Normal"/>
+              <w:widowControl w:val="false"/>
+              <w:tabs>
+                <w:tab w:val="clear" w:pos="720"/>
+                <w:tab w:val="left" w:pos="5274" w:leader="none"/>
+              </w:tabs>
+              <w:suppressAutoHyphens w:val="true"/>
+              <w:spacing w:lineRule="auto" w:line="240" w:before="0" w:after="0"/>
+              <w:ind w:left="0" w:hanging="0"/>
+              <w:jc w:val="center"/>
+              <w:rPr>
+                <w:rFonts w:ascii="Lato" w:hAnsi="Lato" w:eastAsia="Lato" w:cs="Lato"/>
+                <w:sz w:val="20"/>
+                <w:szCs w:val="20"/>
+              </w:rPr>
+            </w:pPr>
+            <w:r>
+              <w:rPr>
+                <w:rFonts w:eastAsia="Lato" w:cs="Lato" w:ascii="Lato" w:hAnsi="Lato"/>
+                <w:sz w:val="20"/>
+                <w:szCs w:val="20"/>
+              </w:rPr>
+              <w:t>11</w:t>
+            </w:r>
+          </w:p>
+        </w:tc>
+        <w:tc>
+          <w:tcPr>
+            <w:tcW w:w="7355" w:type="dxa"/>
+            <w:tcBorders>
+              <w:top w:val="nil"/>
+              <w:left w:val="single" w:sz="4" w:space="0" w:color="1F4E79"/>
+              <w:bottom w:val="single" w:sz="4" w:space="0" w:color="1F4E79"/>
+              <w:right w:val="single" w:sz="4" w:space="0" w:color="1F4E79"/>
+            </w:tcBorders>
+            <w:shd w:color="auto" w:fill="auto" w:val="clear"/>
+          </w:tcPr>
+          <w:p>
+            <w:pPr>
+              <w:pStyle w:val="Normal"/>
+              <w:widowControl w:val="false"/>
+              <w:tabs>
+                <w:tab w:val="clear" w:pos="720"/>
+                <w:tab w:val="left" w:pos="5274" w:leader="none"/>
+              </w:tabs>
+              <w:suppressAutoHyphens w:val="true"/>
+              <w:spacing w:lineRule="auto" w:line="240" w:before="0" w:after="0"/>
+              <w:ind w:left="0" w:hanging="0"/>
+              <w:jc w:val="left"/>
+              <w:rPr>
+                <w:rFonts w:ascii="Lato" w:hAnsi="Lato" w:eastAsia="Lato" w:cs="Lato"/>
+                <w:sz w:val="20"/>
+                <w:szCs w:val="20"/>
+              </w:rPr>
+            </w:pPr>
+            <w:r>
+              <w:rPr>
+                <w:rFonts w:eastAsia="Lato" w:cs="Lato" w:ascii="Lato" w:hAnsi="Lato"/>
+                <w:sz w:val="20"/>
+                <w:szCs w:val="20"/>
+              </w:rPr>
+              <w:t>If necessary, details are shared about ethical approval and pre-registration of the research.</w:t>
+            </w:r>
+          </w:p>
+        </w:tc>
+      </w:tr>
+      <w:tr>
+        <w:trPr>
+          <w:trHeight w:val="82" w:hRule="atLeast"/>
+        </w:trPr>
+        <w:tc>
+          <w:tcPr>
+            <w:tcW w:w="2260" w:type="dxa"/>
             <w:tcBorders>
               <w:top w:val="nil"/>
               <w:left w:val="single" w:sz="4" w:space="0" w:color="1F4E79"/>
@@ -1911,7 +2032,7 @@
         </w:tc>
         <w:tc>
           <w:tcPr>
-            <w:tcW w:w="840" w:type="dxa"/>
+            <w:tcW w:w="841" w:type="dxa"/>
             <w:tcBorders>
               <w:top w:val="nil"/>
               <w:left w:val="single" w:sz="4" w:space="0" w:color="1F4E79"/>
@@ -1992,7 +2113,7 @@
         </w:trPr>
         <w:tc>
           <w:tcPr>
-            <w:tcW w:w="2261" w:type="dxa"/>
+            <w:tcW w:w="2260" w:type="dxa"/>
             <w:vMerge w:val="restart"/>
             <w:tcBorders>
               <w:top w:val="nil"/>
@@ -2031,7 +2152,7 @@
         </w:tc>
         <w:tc>
           <w:tcPr>
-            <w:tcW w:w="840" w:type="dxa"/>
+            <w:tcW w:w="841" w:type="dxa"/>
             <w:tcBorders>
               <w:top w:val="nil"/>
               <w:left w:val="single" w:sz="4" w:space="0" w:color="1F4E79"/>
@@ -2114,7 +2235,7 @@
         </w:trPr>
         <w:tc>
           <w:tcPr>
-            <w:tcW w:w="2261" w:type="dxa"/>
+            <w:tcW w:w="2260" w:type="dxa"/>
             <w:vMerge w:val="continue"/>
             <w:tcBorders>
               <w:top w:val="nil"/>
@@ -2152,7 +2273,7 @@
         </w:tc>
         <w:tc>
           <w:tcPr>
-            <w:tcW w:w="840" w:type="dxa"/>
+            <w:tcW w:w="841" w:type="dxa"/>
             <w:tcBorders>
               <w:top w:val="nil"/>
               <w:left w:val="single" w:sz="4" w:space="0" w:color="1F4E79"/>
@@ -2235,7 +2356,7 @@
         </w:trPr>
         <w:tc>
           <w:tcPr>
-            <w:tcW w:w="2261" w:type="dxa"/>
+            <w:tcW w:w="2260" w:type="dxa"/>
             <w:vMerge w:val="restart"/>
             <w:tcBorders>
               <w:top w:val="nil"/>
@@ -2274,7 +2395,7 @@
         </w:tc>
         <w:tc>
           <w:tcPr>
-            <w:tcW w:w="840" w:type="dxa"/>
+            <w:tcW w:w="841" w:type="dxa"/>
             <w:tcBorders>
               <w:top w:val="nil"/>
               <w:left w:val="single" w:sz="4" w:space="0" w:color="1F4E79"/>
@@ -2367,7 +2488,7 @@
         </w:trPr>
         <w:tc>
           <w:tcPr>
-            <w:tcW w:w="2261" w:type="dxa"/>
+            <w:tcW w:w="2260" w:type="dxa"/>
             <w:vMerge w:val="continue"/>
             <w:tcBorders>
               <w:top w:val="nil"/>
@@ -2405,7 +2526,7 @@
         </w:tc>
         <w:tc>
           <w:tcPr>
-            <w:tcW w:w="840" w:type="dxa"/>
+            <w:tcW w:w="841" w:type="dxa"/>
             <w:tcBorders>
               <w:top w:val="nil"/>
               <w:left w:val="single" w:sz="4" w:space="0" w:color="1F4E79"/>
@@ -2498,7 +2619,7 @@
         </w:trPr>
         <w:tc>
           <w:tcPr>
-            <w:tcW w:w="2261" w:type="dxa"/>
+            <w:tcW w:w="2260" w:type="dxa"/>
             <w:vMerge w:val="continue"/>
             <w:tcBorders>
               <w:top w:val="nil"/>
@@ -2536,7 +2657,7 @@
         </w:tc>
         <w:tc>
           <w:tcPr>
-            <w:tcW w:w="840" w:type="dxa"/>
+            <w:tcW w:w="841" w:type="dxa"/>
             <w:tcBorders>
               <w:top w:val="nil"/>
               <w:left w:val="single" w:sz="4" w:space="0" w:color="1F4E79"/>
@@ -2637,7 +2758,7 @@
         </w:trPr>
         <w:tc>
           <w:tcPr>
-            <w:tcW w:w="2261" w:type="dxa"/>
+            <w:tcW w:w="2260" w:type="dxa"/>
             <w:vMerge w:val="restart"/>
             <w:tcBorders>
               <w:top w:val="nil"/>
@@ -2677,7 +2798,7 @@
         </w:tc>
         <w:tc>
           <w:tcPr>
-            <w:tcW w:w="840" w:type="dxa"/>
+            <w:tcW w:w="841" w:type="dxa"/>
             <w:tcBorders>
               <w:top w:val="nil"/>
               <w:left w:val="single" w:sz="4" w:space="0" w:color="1F4E79"/>
@@ -2759,7 +2880,7 @@
         </w:trPr>
         <w:tc>
           <w:tcPr>
-            <w:tcW w:w="2261" w:type="dxa"/>
+            <w:tcW w:w="2260" w:type="dxa"/>
             <w:vMerge w:val="continue"/>
             <w:tcBorders>
               <w:top w:val="nil"/>
@@ -2798,7 +2919,7 @@
         </w:tc>
         <w:tc>
           <w:tcPr>
-            <w:tcW w:w="840" w:type="dxa"/>
+            <w:tcW w:w="841" w:type="dxa"/>
             <w:tcBorders>
               <w:top w:val="nil"/>
               <w:left w:val="single" w:sz="4" w:space="0" w:color="1F4E79"/>
@@ -2881,7 +3002,7 @@
         </w:trPr>
         <w:tc>
           <w:tcPr>
-            <w:tcW w:w="2261" w:type="dxa"/>
+            <w:tcW w:w="2260" w:type="dxa"/>
             <w:vMerge w:val="continue"/>
             <w:tcBorders>
               <w:top w:val="nil"/>
@@ -2919,7 +3040,7 @@
         </w:tc>
         <w:tc>
           <w:tcPr>
-            <w:tcW w:w="840" w:type="dxa"/>
+            <w:tcW w:w="841" w:type="dxa"/>
             <w:tcBorders>
               <w:top w:val="nil"/>
               <w:left w:val="single" w:sz="4" w:space="0" w:color="1F4E79"/>
@@ -3002,7 +3123,7 @@
         </w:trPr>
         <w:tc>
           <w:tcPr>
-            <w:tcW w:w="2261" w:type="dxa"/>
+            <w:tcW w:w="2260" w:type="dxa"/>
             <w:vMerge w:val="continue"/>
             <w:tcBorders>
               <w:top w:val="nil"/>
@@ -3040,7 +3161,7 @@
         </w:tc>
         <w:tc>
           <w:tcPr>
-            <w:tcW w:w="840" w:type="dxa"/>
+            <w:tcW w:w="841" w:type="dxa"/>
             <w:tcBorders>
               <w:top w:val="nil"/>
               <w:left w:val="single" w:sz="4" w:space="0" w:color="1F4E79"/>
@@ -3123,7 +3244,7 @@
         </w:trPr>
         <w:tc>
           <w:tcPr>
-            <w:tcW w:w="2261" w:type="dxa"/>
+            <w:tcW w:w="2260" w:type="dxa"/>
             <w:vMerge w:val="restart"/>
             <w:tcBorders>
               <w:top w:val="nil"/>
@@ -3163,7 +3284,7 @@
         </w:tc>
         <w:tc>
           <w:tcPr>
-            <w:tcW w:w="840" w:type="dxa"/>
+            <w:tcW w:w="841" w:type="dxa"/>
             <w:tcBorders>
               <w:top w:val="nil"/>
               <w:left w:val="single" w:sz="4" w:space="0" w:color="1F4E79"/>
@@ -3246,7 +3367,7 @@
         </w:trPr>
         <w:tc>
           <w:tcPr>
-            <w:tcW w:w="2261" w:type="dxa"/>
+            <w:tcW w:w="2260" w:type="dxa"/>
             <w:vMerge w:val="continue"/>
             <w:tcBorders>
               <w:top w:val="nil"/>
@@ -3284,7 +3405,7 @@
         </w:tc>
         <w:tc>
           <w:tcPr>
-            <w:tcW w:w="840" w:type="dxa"/>
+            <w:tcW w:w="841" w:type="dxa"/>
             <w:tcBorders>
               <w:top w:val="nil"/>
               <w:left w:val="single" w:sz="4" w:space="0" w:color="1F4E79"/>
@@ -3386,7 +3507,7 @@
         </w:trPr>
         <w:tc>
           <w:tcPr>
-            <w:tcW w:w="2261" w:type="dxa"/>
+            <w:tcW w:w="2260" w:type="dxa"/>
             <w:vMerge w:val="continue"/>
             <w:tcBorders>
               <w:top w:val="nil"/>
@@ -3424,7 +3545,7 @@
         </w:tc>
         <w:tc>
           <w:tcPr>
-            <w:tcW w:w="840" w:type="dxa"/>
+            <w:tcW w:w="841" w:type="dxa"/>
             <w:tcBorders>
               <w:top w:val="nil"/>
               <w:left w:val="single" w:sz="4" w:space="0" w:color="1F4E79"/>
@@ -3507,7 +3628,7 @@
         </w:trPr>
         <w:tc>
           <w:tcPr>
-            <w:tcW w:w="2261" w:type="dxa"/>
+            <w:tcW w:w="2260" w:type="dxa"/>
             <w:tcBorders>
               <w:top w:val="nil"/>
               <w:left w:val="single" w:sz="4" w:space="0" w:color="1F4E79"/>
@@ -3553,7 +3674,7 @@
         </w:tc>
         <w:tc>
           <w:tcPr>
-            <w:tcW w:w="840" w:type="dxa"/>
+            <w:tcW w:w="841" w:type="dxa"/>
             <w:tcBorders>
               <w:top w:val="nil"/>
               <w:left w:val="single" w:sz="4" w:space="0" w:color="1F4E79"/>
@@ -3640,7 +3761,7 @@
         </w:trPr>
         <w:tc>
           <w:tcPr>
-            <w:tcW w:w="2261" w:type="dxa"/>
+            <w:tcW w:w="2260" w:type="dxa"/>
             <w:tcBorders>
               <w:top w:val="nil"/>
               <w:left w:val="single" w:sz="4" w:space="0" w:color="1F4E79"/>
@@ -3679,7 +3800,7 @@
         </w:tc>
         <w:tc>
           <w:tcPr>
-            <w:tcW w:w="840" w:type="dxa"/>
+            <w:tcW w:w="841" w:type="dxa"/>
             <w:tcBorders>
               <w:top w:val="nil"/>
               <w:left w:val="single" w:sz="4" w:space="0" w:color="1F4E79"/>
@@ -3762,7 +3883,7 @@
         </w:trPr>
         <w:tc>
           <w:tcPr>
-            <w:tcW w:w="2261" w:type="dxa"/>
+            <w:tcW w:w="2260" w:type="dxa"/>
             <w:tcBorders>
               <w:top w:val="nil"/>
               <w:left w:val="single" w:sz="4" w:space="0" w:color="1F4E79"/>
@@ -3801,7 +3922,7 @@
         </w:tc>
         <w:tc>
           <w:tcPr>
-            <w:tcW w:w="840" w:type="dxa"/>
+            <w:tcW w:w="841" w:type="dxa"/>
             <w:tcBorders>
               <w:top w:val="nil"/>
               <w:left w:val="single" w:sz="4" w:space="0" w:color="1F4E79"/>
@@ -3873,31 +3994,7 @@
                 <w:sz w:val="20"/>
                 <w:szCs w:val="20"/>
               </w:rPr>
-              <w:t>A</w:t>
-            </w:r>
-            <w:r>
-              <w:rPr>
-                <w:rFonts w:ascii="Lato" w:hAnsi="Lato"/>
-                <w:sz w:val="20"/>
-                <w:szCs w:val="20"/>
-              </w:rPr>
-              <w:t xml:space="preserve"> license </w:t>
-            </w:r>
-            <w:r>
-              <w:rPr>
-                <w:rFonts w:ascii="Lato" w:hAnsi="Lato"/>
-                <w:sz w:val="20"/>
-                <w:szCs w:val="20"/>
-              </w:rPr>
-              <w:t xml:space="preserve">specifies the terms of use of code and data in the replication package. The license </w:t>
-            </w:r>
-            <w:r>
-              <w:rPr>
-                <w:rFonts w:ascii="Lato" w:hAnsi="Lato"/>
-                <w:sz w:val="20"/>
-                <w:szCs w:val="20"/>
-              </w:rPr>
-              <w:t>allows for replication by researchers unconnected to the original parties, to the extent allowed by other agreements and the law.</w:t>
+              <w:t>A license specifies the terms of use of code and data in the replication package. The license allows for replication by researchers unconnected to the original parties, to the extent allowed by other agreements and the law.</w:t>
             </w:r>
           </w:p>
         </w:tc>
@@ -3968,7 +4065,7 @@
               <wp:positionV relativeFrom="paragraph">
                 <wp:posOffset>129540</wp:posOffset>
               </wp:positionV>
-              <wp:extent cx="7586345" cy="198120"/>
+              <wp:extent cx="7586980" cy="198755"/>
               <wp:effectExtent l="0" t="0" r="0" b="0"/>
               <wp:wrapNone/>
               <wp:docPr id="2" name="Rectangle 2"/>
@@ -3979,7 +4076,7 @@
                     <wps:spPr>
                       <a:xfrm>
                         <a:off x="0" y="0"/>
-                        <a:ext cx="7585560" cy="197640"/>
+                        <a:ext cx="7586280" cy="198000"/>
                       </a:xfrm>
                       <a:prstGeom prst="rect">
                         <a:avLst/>
@@ -4009,7 +4106,7 @@
         </mc:Choice>
         <mc:Fallback>
           <w:pict>
-            <v:rect id="shape_0" ID="Rectangle 2" path="m0,0l-2147483645,0l-2147483645,-2147483646l0,-2147483646xe" fillcolor="#e4211f" stroked="t" o:allowincell="f" style="position:absolute;margin-left:-36.2pt;margin-top:10.2pt;width:597.25pt;height:15.5pt;mso-wrap-style:none;v-text-anchor:middle">
+            <v:rect id="shape_0" ID="Rectangle 2" path="m0,0l-2147483645,0l-2147483645,-2147483646l0,-2147483646xe" fillcolor="#e4211f" stroked="t" o:allowincell="f" style="position:absolute;margin-left:-36.2pt;margin-top:10.2pt;width:597.3pt;height:15.55pt;mso-wrap-style:none;v-text-anchor:middle">
               <v:fill o:detectmouseclick="t" type="solid" color2="#1bdee0"/>
               <v:stroke color="#e4211f" weight="12600" joinstyle="miter" endcap="flat"/>
               <w10:wrap type="none"/>
@@ -4088,7 +4185,7 @@
               <wp:positionV relativeFrom="paragraph">
                 <wp:posOffset>129540</wp:posOffset>
               </wp:positionV>
-              <wp:extent cx="7586345" cy="198120"/>
+              <wp:extent cx="7586980" cy="198755"/>
               <wp:effectExtent l="0" t="0" r="0" b="0"/>
               <wp:wrapNone/>
               <wp:docPr id="3" name="Rectangle 3"/>
@@ -4099,7 +4196,7 @@
                     <wps:spPr>
                       <a:xfrm>
                         <a:off x="0" y="0"/>
-                        <a:ext cx="7585560" cy="197640"/>
+                        <a:ext cx="7586280" cy="198000"/>
                       </a:xfrm>
                       <a:prstGeom prst="rect">
                         <a:avLst/>
@@ -4129,7 +4226,7 @@
         </mc:Choice>
         <mc:Fallback>
           <w:pict>
-            <v:rect id="shape_0" ID="Rectangle 3" path="m0,0l-2147483645,0l-2147483645,-2147483646l0,-2147483646xe" fillcolor="#e4211f" stroked="t" o:allowincell="f" style="position:absolute;margin-left:-36.2pt;margin-top:10.2pt;width:597.25pt;height:15.5pt;mso-wrap-style:none;v-text-anchor:middle">
+            <v:rect id="shape_0" ID="Rectangle 3" path="m0,0l-2147483645,0l-2147483645,-2147483646l0,-2147483646xe" fillcolor="#e4211f" stroked="t" o:allowincell="f" style="position:absolute;margin-left:-36.2pt;margin-top:10.2pt;width:597.3pt;height:15.55pt;mso-wrap-style:none;v-text-anchor:middle">
               <v:fill o:detectmouseclick="t" type="solid" color2="#1bdee0"/>
               <v:stroke color="#e4211f" weight="12600" joinstyle="miter" endcap="flat"/>
               <w10:wrap type="none"/>

</xml_diff>

<commit_message>
Reword rules (re #36)
</commit_message>
<xml_diff>
--- a/RRS/rules.docx
+++ b/RRS/rules.docx
@@ -18,8 +18,8 @@
         <w:tblLook w:val="04a0" w:noVBand="1" w:noHBand="0" w:lastColumn="0" w:firstColumn="1" w:lastRow="0" w:firstRow="1"/>
       </w:tblPr>
       <w:tblGrid>
-        <w:gridCol w:w="2260"/>
-        <w:gridCol w:w="841"/>
+        <w:gridCol w:w="2258"/>
+        <w:gridCol w:w="843"/>
         <w:gridCol w:w="7355"/>
       </w:tblGrid>
       <w:tr>
@@ -28,7 +28,7 @@
         </w:trPr>
         <w:tc>
           <w:tcPr>
-            <w:tcW w:w="2260" w:type="dxa"/>
+            <w:tcW w:w="2258" w:type="dxa"/>
             <w:tcBorders>
               <w:top w:val="single" w:sz="4" w:space="0" w:color="1F4E79"/>
               <w:left w:val="single" w:sz="4" w:space="0" w:color="1F4E79"/>
@@ -40,6 +40,7 @@
           <w:p>
             <w:pPr>
               <w:pStyle w:val="Normal"/>
+              <w:pageBreakBefore/>
               <w:widowControl w:val="false"/>
               <w:tabs>
                 <w:tab w:val="clear" w:pos="720"/>
@@ -69,7 +70,7 @@
         </w:tc>
         <w:tc>
           <w:tcPr>
-            <w:tcW w:w="841" w:type="dxa"/>
+            <w:tcW w:w="843" w:type="dxa"/>
             <w:tcBorders>
               <w:top w:val="single" w:sz="4" w:space="0" w:color="1F4E79"/>
               <w:left w:val="single" w:sz="4" w:space="0" w:color="1F4E79"/>
@@ -160,7 +161,7 @@
         <w:trPr/>
         <w:tc>
           <w:tcPr>
-            <w:tcW w:w="2260" w:type="dxa"/>
+            <w:tcW w:w="2258" w:type="dxa"/>
             <w:tcBorders>
               <w:top w:val="nil"/>
               <w:left w:val="single" w:sz="4" w:space="0" w:color="1F4E79"/>
@@ -198,7 +199,7 @@
         </w:tc>
         <w:tc>
           <w:tcPr>
-            <w:tcW w:w="841" w:type="dxa"/>
+            <w:tcW w:w="843" w:type="dxa"/>
             <w:tcBorders>
               <w:top w:val="nil"/>
               <w:left w:val="single" w:sz="4" w:space="0" w:color="1F4E79"/>
@@ -270,7 +271,7 @@
                 <w:sz w:val="20"/>
                 <w:szCs w:val="20"/>
               </w:rPr>
-              <w:t>Primary data collected by the researchers is made publicly accessible.</w:t>
+              <w:t>Primary data collected by the researchers is made publicly accessible, to the extent allowed by other agreements and the law.</w:t>
             </w:r>
           </w:p>
         </w:tc>
@@ -279,7 +280,7 @@
         <w:trPr/>
         <w:tc>
           <w:tcPr>
-            <w:tcW w:w="2260" w:type="dxa"/>
+            <w:tcW w:w="2258" w:type="dxa"/>
             <w:vMerge w:val="restart"/>
             <w:tcBorders>
               <w:top w:val="single" w:sz="4" w:space="0" w:color="1F4E79"/>
@@ -318,7 +319,7 @@
         </w:tc>
         <w:tc>
           <w:tcPr>
-            <w:tcW w:w="841" w:type="dxa"/>
+            <w:tcW w:w="843" w:type="dxa"/>
             <w:tcBorders>
               <w:top w:val="single" w:sz="4" w:space="0" w:color="1F4E79"/>
               <w:left w:val="single" w:sz="4" w:space="0" w:color="1F4E79"/>
@@ -351,54 +352,46 @@
                 <w:sz w:val="20"/>
                 <w:szCs w:val="20"/>
               </w:rPr>
-              <w:t>2</w:t>
-            </w:r>
+              <w:t>2a</w:t>
+            </w:r>
+          </w:p>
+        </w:tc>
+        <w:tc>
+          <w:tcPr>
+            <w:tcW w:w="7355" w:type="dxa"/>
+            <w:tcBorders>
+              <w:top w:val="single" w:sz="4" w:space="0" w:color="1F4E79"/>
+              <w:left w:val="single" w:sz="4" w:space="0" w:color="1F4E79"/>
+              <w:bottom w:val="single" w:sz="4" w:space="0" w:color="1F4E79"/>
+              <w:right w:val="single" w:sz="4" w:space="0" w:color="1F4E79"/>
+            </w:tcBorders>
+            <w:shd w:color="auto" w:fill="auto" w:val="clear"/>
+          </w:tcPr>
+          <w:p>
+            <w:pPr>
+              <w:pStyle w:val="Normal"/>
+              <w:widowControl w:val="false"/>
+              <w:tabs>
+                <w:tab w:val="clear" w:pos="720"/>
+                <w:tab w:val="left" w:pos="5274" w:leader="none"/>
+              </w:tabs>
+              <w:suppressAutoHyphens w:val="true"/>
+              <w:spacing w:lineRule="auto" w:line="240" w:before="0" w:after="0"/>
+              <w:ind w:left="0" w:hanging="0"/>
+              <w:jc w:val="left"/>
+              <w:rPr>
+                <w:rFonts w:ascii="Lato" w:hAnsi="Lato" w:eastAsia="Lato" w:cs="Lato"/>
+                <w:sz w:val="20"/>
+                <w:szCs w:val="20"/>
+              </w:rPr>
+            </w:pPr>
             <w:r>
               <w:rPr>
                 <w:rFonts w:eastAsia="Lato" w:cs="Lato" w:ascii="Lato" w:hAnsi="Lato"/>
                 <w:sz w:val="20"/>
                 <w:szCs w:val="20"/>
               </w:rPr>
-              <w:t>a</w:t>
-            </w:r>
-          </w:p>
-        </w:tc>
-        <w:tc>
-          <w:tcPr>
-            <w:tcW w:w="7355" w:type="dxa"/>
-            <w:tcBorders>
-              <w:top w:val="single" w:sz="4" w:space="0" w:color="1F4E79"/>
-              <w:left w:val="single" w:sz="4" w:space="0" w:color="1F4E79"/>
-              <w:bottom w:val="single" w:sz="4" w:space="0" w:color="1F4E79"/>
-              <w:right w:val="single" w:sz="4" w:space="0" w:color="1F4E79"/>
-            </w:tcBorders>
-            <w:shd w:color="auto" w:fill="auto" w:val="clear"/>
-          </w:tcPr>
-          <w:p>
-            <w:pPr>
-              <w:pStyle w:val="Normal"/>
-              <w:widowControl w:val="false"/>
-              <w:tabs>
-                <w:tab w:val="clear" w:pos="720"/>
-                <w:tab w:val="left" w:pos="5274" w:leader="none"/>
-              </w:tabs>
-              <w:suppressAutoHyphens w:val="true"/>
-              <w:spacing w:lineRule="auto" w:line="240" w:before="0" w:after="0"/>
-              <w:ind w:left="0" w:hanging="0"/>
-              <w:jc w:val="left"/>
-              <w:rPr>
-                <w:rFonts w:ascii="Lato" w:hAnsi="Lato" w:eastAsia="Lato" w:cs="Lato"/>
-                <w:sz w:val="20"/>
-                <w:szCs w:val="20"/>
-              </w:rPr>
-            </w:pPr>
-            <w:r>
-              <w:rPr>
-                <w:rFonts w:eastAsia="Lato" w:cs="Lato" w:ascii="Lato" w:hAnsi="Lato"/>
-                <w:sz w:val="20"/>
-                <w:szCs w:val="20"/>
-              </w:rPr>
-              <w:t>Legal terms permitting, raw secondary data is made publicly accessible.</w:t>
+              <w:t>Secondary data reused from other sources is made publicly accessible, to the extent allowed by other agreements and the law.</w:t>
             </w:r>
           </w:p>
         </w:tc>
@@ -407,7 +400,7 @@
         <w:trPr/>
         <w:tc>
           <w:tcPr>
-            <w:tcW w:w="2260" w:type="dxa"/>
+            <w:tcW w:w="2258" w:type="dxa"/>
             <w:vMerge w:val="continue"/>
             <w:tcBorders>
               <w:top w:val="single" w:sz="4" w:space="0" w:color="1F4E79"/>
@@ -445,7 +438,7 @@
         </w:tc>
         <w:tc>
           <w:tcPr>
-            <w:tcW w:w="841" w:type="dxa"/>
+            <w:tcW w:w="843" w:type="dxa"/>
             <w:tcBorders>
               <w:top w:val="nil"/>
               <w:left w:val="single" w:sz="4" w:space="0" w:color="1F4E79"/>
@@ -478,15 +471,7 @@
                 <w:sz w:val="20"/>
                 <w:szCs w:val="20"/>
               </w:rPr>
-              <w:t>2</w:t>
-            </w:r>
-            <w:r>
-              <w:rPr>
-                <w:rFonts w:eastAsia="Lato" w:cs="Lato" w:ascii="Lato" w:hAnsi="Lato"/>
-                <w:sz w:val="20"/>
-                <w:szCs w:val="20"/>
-              </w:rPr>
-              <w:t>b</w:t>
+              <w:t>2b</w:t>
             </w:r>
           </w:p>
         </w:tc>
@@ -534,7 +519,7 @@
         <w:trPr/>
         <w:tc>
           <w:tcPr>
-            <w:tcW w:w="2260" w:type="dxa"/>
+            <w:tcW w:w="2258" w:type="dxa"/>
             <w:tcBorders>
               <w:top w:val="single" w:sz="4" w:space="0" w:color="1F4E79"/>
               <w:left w:val="single" w:sz="4" w:space="0" w:color="1F4E79"/>
@@ -572,7 +557,7 @@
         </w:tc>
         <w:tc>
           <w:tcPr>
-            <w:tcW w:w="841" w:type="dxa"/>
+            <w:tcW w:w="843" w:type="dxa"/>
             <w:tcBorders>
               <w:top w:val="single" w:sz="4" w:space="0" w:color="1F4E79"/>
               <w:left w:val="single" w:sz="4" w:space="0" w:color="1F4E79"/>
@@ -653,7 +638,7 @@
         <w:trPr/>
         <w:tc>
           <w:tcPr>
-            <w:tcW w:w="2260" w:type="dxa"/>
+            <w:tcW w:w="2258" w:type="dxa"/>
             <w:vMerge w:val="restart"/>
             <w:tcBorders>
               <w:top w:val="single" w:sz="4" w:space="0" w:color="1F4E79"/>
@@ -692,7 +677,7 @@
         </w:tc>
         <w:tc>
           <w:tcPr>
-            <w:tcW w:w="841" w:type="dxa"/>
+            <w:tcW w:w="843" w:type="dxa"/>
             <w:tcBorders>
               <w:top w:val="single" w:sz="4" w:space="0" w:color="1F4E79"/>
               <w:left w:val="single" w:sz="4" w:space="0" w:color="1F4E79"/>
@@ -725,15 +710,7 @@
                 <w:sz w:val="20"/>
                 <w:szCs w:val="20"/>
               </w:rPr>
-              <w:t>4</w:t>
-            </w:r>
-            <w:r>
-              <w:rPr>
-                <w:rFonts w:eastAsia="Lato" w:cs="Lato" w:ascii="Lato" w:hAnsi="Lato"/>
-                <w:sz w:val="20"/>
-                <w:szCs w:val="20"/>
-              </w:rPr>
-              <w:t>a</w:t>
+              <w:t>4a</w:t>
             </w:r>
           </w:p>
         </w:tc>
@@ -781,7 +758,7 @@
         <w:trPr/>
         <w:tc>
           <w:tcPr>
-            <w:tcW w:w="2260" w:type="dxa"/>
+            <w:tcW w:w="2258" w:type="dxa"/>
             <w:vMerge w:val="continue"/>
             <w:tcBorders>
               <w:top w:val="single" w:sz="4" w:space="0" w:color="1F4E79"/>
@@ -819,7 +796,7 @@
         </w:tc>
         <w:tc>
           <w:tcPr>
-            <w:tcW w:w="841" w:type="dxa"/>
+            <w:tcW w:w="843" w:type="dxa"/>
             <w:tcBorders>
               <w:top w:val="nil"/>
               <w:left w:val="single" w:sz="4" w:space="0" w:color="1F4E79"/>
@@ -852,15 +829,7 @@
                 <w:sz w:val="20"/>
                 <w:szCs w:val="20"/>
               </w:rPr>
-              <w:t>4</w:t>
-            </w:r>
-            <w:r>
-              <w:rPr>
-                <w:rFonts w:eastAsia="Lato" w:cs="Lato" w:ascii="Lato" w:hAnsi="Lato"/>
-                <w:sz w:val="20"/>
-                <w:szCs w:val="20"/>
-              </w:rPr>
-              <w:t>b</w:t>
+              <w:t>4b</w:t>
             </w:r>
           </w:p>
         </w:tc>
@@ -908,7 +877,7 @@
         <w:trPr/>
         <w:tc>
           <w:tcPr>
-            <w:tcW w:w="2260" w:type="dxa"/>
+            <w:tcW w:w="2258" w:type="dxa"/>
             <w:tcBorders>
               <w:top w:val="single" w:sz="4" w:space="0" w:color="1F4E79"/>
               <w:left w:val="single" w:sz="4" w:space="0" w:color="1F4E79"/>
@@ -952,7 +921,7 @@
         </w:tc>
         <w:tc>
           <w:tcPr>
-            <w:tcW w:w="841" w:type="dxa"/>
+            <w:tcW w:w="843" w:type="dxa"/>
             <w:tcBorders>
               <w:top w:val="single" w:sz="4" w:space="0" w:color="1F4E79"/>
               <w:left w:val="single" w:sz="4" w:space="0" w:color="1F4E79"/>
@@ -1041,7 +1010,7 @@
         <w:trPr/>
         <w:tc>
           <w:tcPr>
-            <w:tcW w:w="2260" w:type="dxa"/>
+            <w:tcW w:w="2258" w:type="dxa"/>
             <w:tcBorders>
               <w:top w:val="single" w:sz="4" w:space="0" w:color="1F4E79"/>
               <w:left w:val="single" w:sz="4" w:space="0" w:color="1F4E79"/>
@@ -1079,7 +1048,7 @@
         </w:tc>
         <w:tc>
           <w:tcPr>
-            <w:tcW w:w="841" w:type="dxa"/>
+            <w:tcW w:w="843" w:type="dxa"/>
             <w:tcBorders>
               <w:top w:val="single" w:sz="4" w:space="0" w:color="1F4E79"/>
               <w:left w:val="single" w:sz="4" w:space="0" w:color="1F4E79"/>
@@ -1152,7 +1121,7 @@
                 <w:sz w:val="20"/>
                 <w:szCs w:val="20"/>
               </w:rPr>
-              <w:t>Legal terms permitting, programs used to create any final and analysis data sets from raw data are included.</w:t>
+              <w:t>Programs used to create any final and analysis data sets from raw data are included, to the extent allowed by other agreements and the law.</w:t>
             </w:r>
           </w:p>
         </w:tc>
@@ -1161,7 +1130,7 @@
         <w:trPr/>
         <w:tc>
           <w:tcPr>
-            <w:tcW w:w="2260" w:type="dxa"/>
+            <w:tcW w:w="2258" w:type="dxa"/>
             <w:tcBorders>
               <w:top w:val="single" w:sz="4" w:space="0" w:color="1F4E79"/>
               <w:left w:val="single" w:sz="4" w:space="0" w:color="1F4E79"/>
@@ -1199,7 +1168,7 @@
         </w:tc>
         <w:tc>
           <w:tcPr>
-            <w:tcW w:w="841" w:type="dxa"/>
+            <w:tcW w:w="843" w:type="dxa"/>
             <w:tcBorders>
               <w:top w:val="single" w:sz="4" w:space="0" w:color="1F4E79"/>
               <w:left w:val="single" w:sz="4" w:space="0" w:color="1F4E79"/>
@@ -1281,7 +1250,7 @@
         <w:trPr/>
         <w:tc>
           <w:tcPr>
-            <w:tcW w:w="2260" w:type="dxa"/>
+            <w:tcW w:w="2258" w:type="dxa"/>
             <w:vMerge w:val="restart"/>
             <w:tcBorders>
               <w:top w:val="single" w:sz="4" w:space="0" w:color="1F4E79"/>
@@ -1320,7 +1289,7 @@
         </w:tc>
         <w:tc>
           <w:tcPr>
-            <w:tcW w:w="841" w:type="dxa"/>
+            <w:tcW w:w="843" w:type="dxa"/>
             <w:tcBorders>
               <w:top w:val="single" w:sz="4" w:space="0" w:color="1F4E79"/>
               <w:left w:val="single" w:sz="4" w:space="0" w:color="1F4E79"/>
@@ -1353,15 +1322,7 @@
                 <w:sz w:val="20"/>
                 <w:szCs w:val="20"/>
               </w:rPr>
-              <w:t>7</w:t>
-            </w:r>
-            <w:r>
-              <w:rPr>
-                <w:rFonts w:eastAsia="Lato" w:cs="Lato" w:ascii="Lato" w:hAnsi="Lato"/>
-                <w:sz w:val="20"/>
-                <w:szCs w:val="20"/>
-              </w:rPr>
-              <w:t>a</w:t>
+              <w:t>7a</w:t>
             </w:r>
           </w:p>
         </w:tc>
@@ -1409,7 +1370,7 @@
         <w:trPr/>
         <w:tc>
           <w:tcPr>
-            <w:tcW w:w="2260" w:type="dxa"/>
+            <w:tcW w:w="2258" w:type="dxa"/>
             <w:vMerge w:val="continue"/>
             <w:tcBorders>
               <w:top w:val="single" w:sz="4" w:space="0" w:color="1F4E79"/>
@@ -1447,7 +1408,7 @@
         </w:tc>
         <w:tc>
           <w:tcPr>
-            <w:tcW w:w="841" w:type="dxa"/>
+            <w:tcW w:w="843" w:type="dxa"/>
             <w:tcBorders>
               <w:top w:val="nil"/>
               <w:left w:val="single" w:sz="4" w:space="0" w:color="1F4E79"/>
@@ -1480,15 +1441,7 @@
                 <w:sz w:val="20"/>
                 <w:szCs w:val="20"/>
               </w:rPr>
-              <w:t>7</w:t>
-            </w:r>
-            <w:r>
-              <w:rPr>
-                <w:rFonts w:eastAsia="Lato" w:cs="Lato" w:ascii="Lato" w:hAnsi="Lato"/>
-                <w:sz w:val="20"/>
-                <w:szCs w:val="20"/>
-              </w:rPr>
-              <w:t>b</w:t>
+              <w:t>7b</w:t>
             </w:r>
           </w:p>
         </w:tc>
@@ -1538,7 +1491,7 @@
         </w:trPr>
         <w:tc>
           <w:tcPr>
-            <w:tcW w:w="2260" w:type="dxa"/>
+            <w:tcW w:w="2258" w:type="dxa"/>
             <w:tcBorders>
               <w:top w:val="single" w:sz="4" w:space="0" w:color="1F4E79"/>
               <w:left w:val="single" w:sz="4" w:space="0" w:color="1F4E79"/>
@@ -1582,7 +1535,7 @@
         </w:tc>
         <w:tc>
           <w:tcPr>
-            <w:tcW w:w="841" w:type="dxa"/>
+            <w:tcW w:w="843" w:type="dxa"/>
             <w:tcBorders>
               <w:top w:val="single" w:sz="4" w:space="0" w:color="1F4E79"/>
               <w:left w:val="single" w:sz="4" w:space="0" w:color="1F4E79"/>
@@ -1671,7 +1624,7 @@
         <w:trPr/>
         <w:tc>
           <w:tcPr>
-            <w:tcW w:w="2260" w:type="dxa"/>
+            <w:tcW w:w="2258" w:type="dxa"/>
             <w:tcBorders>
               <w:top w:val="single" w:sz="4" w:space="0" w:color="1F4E79"/>
               <w:left w:val="single" w:sz="4" w:space="0" w:color="1F4E79"/>
@@ -1709,7 +1662,7 @@
         </w:tc>
         <w:tc>
           <w:tcPr>
-            <w:tcW w:w="841" w:type="dxa"/>
+            <w:tcW w:w="843" w:type="dxa"/>
             <w:tcBorders>
               <w:top w:val="single" w:sz="4" w:space="0" w:color="1F4E79"/>
               <w:left w:val="single" w:sz="4" w:space="0" w:color="1F4E79"/>
@@ -1792,7 +1745,7 @@
         </w:trPr>
         <w:tc>
           <w:tcPr>
-            <w:tcW w:w="2260" w:type="dxa"/>
+            <w:tcW w:w="2258" w:type="dxa"/>
             <w:tcBorders>
               <w:top w:val="single" w:sz="4" w:space="0" w:color="1F4E79"/>
               <w:left w:val="single" w:sz="4" w:space="0" w:color="1F4E79"/>
@@ -1830,7 +1783,7 @@
         </w:tc>
         <w:tc>
           <w:tcPr>
-            <w:tcW w:w="841" w:type="dxa"/>
+            <w:tcW w:w="843" w:type="dxa"/>
             <w:tcBorders>
               <w:top w:val="single" w:sz="4" w:space="0" w:color="1F4E79"/>
               <w:left w:val="single" w:sz="4" w:space="0" w:color="1F4E79"/>
@@ -1913,7 +1866,7 @@
         </w:trPr>
         <w:tc>
           <w:tcPr>
-            <w:tcW w:w="2260" w:type="dxa"/>
+            <w:tcW w:w="2258" w:type="dxa"/>
             <w:tcBorders>
               <w:top w:val="nil"/>
               <w:left w:val="single" w:sz="4" w:space="0" w:color="1F4E79"/>
@@ -1951,7 +1904,7 @@
         </w:tc>
         <w:tc>
           <w:tcPr>
-            <w:tcW w:w="841" w:type="dxa"/>
+            <w:tcW w:w="843" w:type="dxa"/>
             <w:tcBorders>
               <w:top w:val="nil"/>
               <w:left w:val="single" w:sz="4" w:space="0" w:color="1F4E79"/>
@@ -2034,7 +1987,7 @@
         </w:trPr>
         <w:tc>
           <w:tcPr>
-            <w:tcW w:w="2260" w:type="dxa"/>
+            <w:tcW w:w="2258" w:type="dxa"/>
             <w:tcBorders>
               <w:top w:val="nil"/>
               <w:left w:val="single" w:sz="4" w:space="0" w:color="1F4E79"/>
@@ -2080,7 +2033,7 @@
         </w:tc>
         <w:tc>
           <w:tcPr>
-            <w:tcW w:w="841" w:type="dxa"/>
+            <w:tcW w:w="843" w:type="dxa"/>
             <w:tcBorders>
               <w:top w:val="nil"/>
               <w:left w:val="single" w:sz="4" w:space="0" w:color="1F4E79"/>
@@ -2161,7 +2114,7 @@
         </w:trPr>
         <w:tc>
           <w:tcPr>
-            <w:tcW w:w="2260" w:type="dxa"/>
+            <w:tcW w:w="2258" w:type="dxa"/>
             <w:vMerge w:val="restart"/>
             <w:tcBorders>
               <w:top w:val="nil"/>
@@ -2200,7 +2153,7 @@
         </w:tc>
         <w:tc>
           <w:tcPr>
-            <w:tcW w:w="841" w:type="dxa"/>
+            <w:tcW w:w="843" w:type="dxa"/>
             <w:tcBorders>
               <w:top w:val="nil"/>
               <w:left w:val="single" w:sz="4" w:space="0" w:color="1F4E79"/>
@@ -2283,7 +2236,7 @@
         </w:trPr>
         <w:tc>
           <w:tcPr>
-            <w:tcW w:w="2260" w:type="dxa"/>
+            <w:tcW w:w="2258" w:type="dxa"/>
             <w:vMerge w:val="continue"/>
             <w:tcBorders>
               <w:top w:val="nil"/>
@@ -2321,7 +2274,7 @@
         </w:tc>
         <w:tc>
           <w:tcPr>
-            <w:tcW w:w="841" w:type="dxa"/>
+            <w:tcW w:w="843" w:type="dxa"/>
             <w:tcBorders>
               <w:top w:val="nil"/>
               <w:left w:val="single" w:sz="4" w:space="0" w:color="1F4E79"/>
@@ -2404,7 +2357,7 @@
         </w:trPr>
         <w:tc>
           <w:tcPr>
-            <w:tcW w:w="2260" w:type="dxa"/>
+            <w:tcW w:w="2258" w:type="dxa"/>
             <w:vMerge w:val="restart"/>
             <w:tcBorders>
               <w:top w:val="nil"/>
@@ -2443,7 +2396,7 @@
         </w:tc>
         <w:tc>
           <w:tcPr>
-            <w:tcW w:w="841" w:type="dxa"/>
+            <w:tcW w:w="843" w:type="dxa"/>
             <w:tcBorders>
               <w:top w:val="nil"/>
               <w:left w:val="single" w:sz="4" w:space="0" w:color="1F4E79"/>
@@ -2536,7 +2489,7 @@
         </w:trPr>
         <w:tc>
           <w:tcPr>
-            <w:tcW w:w="2260" w:type="dxa"/>
+            <w:tcW w:w="2258" w:type="dxa"/>
             <w:vMerge w:val="continue"/>
             <w:tcBorders>
               <w:top w:val="nil"/>
@@ -2574,7 +2527,7 @@
         </w:tc>
         <w:tc>
           <w:tcPr>
-            <w:tcW w:w="841" w:type="dxa"/>
+            <w:tcW w:w="843" w:type="dxa"/>
             <w:tcBorders>
               <w:top w:val="nil"/>
               <w:left w:val="single" w:sz="4" w:space="0" w:color="1F4E79"/>
@@ -2667,7 +2620,7 @@
         </w:trPr>
         <w:tc>
           <w:tcPr>
-            <w:tcW w:w="2260" w:type="dxa"/>
+            <w:tcW w:w="2258" w:type="dxa"/>
             <w:vMerge w:val="continue"/>
             <w:tcBorders>
               <w:top w:val="nil"/>
@@ -2705,7 +2658,7 @@
         </w:tc>
         <w:tc>
           <w:tcPr>
-            <w:tcW w:w="841" w:type="dxa"/>
+            <w:tcW w:w="843" w:type="dxa"/>
             <w:tcBorders>
               <w:top w:val="nil"/>
               <w:left w:val="single" w:sz="4" w:space="0" w:color="1F4E79"/>
@@ -2806,7 +2759,7 @@
         </w:trPr>
         <w:tc>
           <w:tcPr>
-            <w:tcW w:w="2260" w:type="dxa"/>
+            <w:tcW w:w="2258" w:type="dxa"/>
             <w:vMerge w:val="restart"/>
             <w:tcBorders>
               <w:top w:val="nil"/>
@@ -2846,7 +2799,7 @@
         </w:tc>
         <w:tc>
           <w:tcPr>
-            <w:tcW w:w="841" w:type="dxa"/>
+            <w:tcW w:w="843" w:type="dxa"/>
             <w:tcBorders>
               <w:top w:val="nil"/>
               <w:left w:val="single" w:sz="4" w:space="0" w:color="1F4E79"/>
@@ -2929,7 +2882,7 @@
         </w:trPr>
         <w:tc>
           <w:tcPr>
-            <w:tcW w:w="2260" w:type="dxa"/>
+            <w:tcW w:w="2258" w:type="dxa"/>
             <w:vMerge w:val="continue"/>
             <w:tcBorders>
               <w:top w:val="nil"/>
@@ -2968,7 +2921,7 @@
         </w:tc>
         <w:tc>
           <w:tcPr>
-            <w:tcW w:w="841" w:type="dxa"/>
+            <w:tcW w:w="843" w:type="dxa"/>
             <w:tcBorders>
               <w:top w:val="nil"/>
               <w:left w:val="single" w:sz="4" w:space="0" w:color="1F4E79"/>
@@ -3001,15 +2954,7 @@
                 <w:sz w:val="20"/>
                 <w:szCs w:val="20"/>
               </w:rPr>
-              <w:t>13</w:t>
-            </w:r>
-            <w:r>
-              <w:rPr>
-                <w:rFonts w:ascii="Lato" w:hAnsi="Lato"/>
-                <w:sz w:val="20"/>
-                <w:szCs w:val="20"/>
-              </w:rPr>
-              <w:t>b</w:t>
+              <w:t>13b</w:t>
             </w:r>
           </w:p>
         </w:tc>
@@ -3059,7 +3004,7 @@
         </w:trPr>
         <w:tc>
           <w:tcPr>
-            <w:tcW w:w="2260" w:type="dxa"/>
+            <w:tcW w:w="2258" w:type="dxa"/>
             <w:vMerge w:val="continue"/>
             <w:tcBorders>
               <w:top w:val="nil"/>
@@ -3097,7 +3042,7 @@
         </w:tc>
         <w:tc>
           <w:tcPr>
-            <w:tcW w:w="841" w:type="dxa"/>
+            <w:tcW w:w="843" w:type="dxa"/>
             <w:tcBorders>
               <w:top w:val="nil"/>
               <w:left w:val="single" w:sz="4" w:space="0" w:color="1F4E79"/>
@@ -3130,15 +3075,7 @@
                 <w:sz w:val="20"/>
                 <w:szCs w:val="20"/>
               </w:rPr>
-              <w:t>13</w:t>
-            </w:r>
-            <w:r>
-              <w:rPr>
-                <w:rFonts w:ascii="Lato" w:hAnsi="Lato"/>
-                <w:sz w:val="20"/>
-                <w:szCs w:val="20"/>
-              </w:rPr>
-              <w:t>c</w:t>
+              <w:t>13c</w:t>
             </w:r>
           </w:p>
         </w:tc>
@@ -3188,7 +3125,7 @@
         </w:trPr>
         <w:tc>
           <w:tcPr>
-            <w:tcW w:w="2260" w:type="dxa"/>
+            <w:tcW w:w="2258" w:type="dxa"/>
             <w:vMerge w:val="continue"/>
             <w:tcBorders>
               <w:top w:val="nil"/>
@@ -3226,7 +3163,7 @@
         </w:tc>
         <w:tc>
           <w:tcPr>
-            <w:tcW w:w="841" w:type="dxa"/>
+            <w:tcW w:w="843" w:type="dxa"/>
             <w:tcBorders>
               <w:top w:val="nil"/>
               <w:left w:val="single" w:sz="4" w:space="0" w:color="1F4E79"/>
@@ -3259,15 +3196,7 @@
                 <w:sz w:val="20"/>
                 <w:szCs w:val="20"/>
               </w:rPr>
-              <w:t>13</w:t>
-            </w:r>
-            <w:r>
-              <w:rPr>
-                <w:rFonts w:ascii="Lato" w:hAnsi="Lato"/>
-                <w:sz w:val="20"/>
-                <w:szCs w:val="20"/>
-              </w:rPr>
-              <w:t>d</w:t>
+              <w:t>13d</w:t>
             </w:r>
           </w:p>
         </w:tc>
@@ -3317,7 +3246,7 @@
         </w:trPr>
         <w:tc>
           <w:tcPr>
-            <w:tcW w:w="2260" w:type="dxa"/>
+            <w:tcW w:w="2258" w:type="dxa"/>
             <w:vMerge w:val="restart"/>
             <w:tcBorders>
               <w:top w:val="nil"/>
@@ -3357,7 +3286,7 @@
         </w:tc>
         <w:tc>
           <w:tcPr>
-            <w:tcW w:w="841" w:type="dxa"/>
+            <w:tcW w:w="843" w:type="dxa"/>
             <w:tcBorders>
               <w:top w:val="nil"/>
               <w:left w:val="single" w:sz="4" w:space="0" w:color="1F4E79"/>
@@ -3440,7 +3369,7 @@
         </w:trPr>
         <w:tc>
           <w:tcPr>
-            <w:tcW w:w="2260" w:type="dxa"/>
+            <w:tcW w:w="2258" w:type="dxa"/>
             <w:vMerge w:val="continue"/>
             <w:tcBorders>
               <w:top w:val="nil"/>
@@ -3478,7 +3407,7 @@
         </w:tc>
         <w:tc>
           <w:tcPr>
-            <w:tcW w:w="841" w:type="dxa"/>
+            <w:tcW w:w="843" w:type="dxa"/>
             <w:tcBorders>
               <w:top w:val="nil"/>
               <w:left w:val="single" w:sz="4" w:space="0" w:color="1F4E79"/>
@@ -3580,7 +3509,7 @@
         </w:trPr>
         <w:tc>
           <w:tcPr>
-            <w:tcW w:w="2260" w:type="dxa"/>
+            <w:tcW w:w="2258" w:type="dxa"/>
             <w:vMerge w:val="continue"/>
             <w:tcBorders>
               <w:top w:val="nil"/>
@@ -3618,7 +3547,7 @@
         </w:tc>
         <w:tc>
           <w:tcPr>
-            <w:tcW w:w="841" w:type="dxa"/>
+            <w:tcW w:w="843" w:type="dxa"/>
             <w:tcBorders>
               <w:top w:val="nil"/>
               <w:left w:val="single" w:sz="4" w:space="0" w:color="1F4E79"/>
@@ -3701,7 +3630,7 @@
         </w:trPr>
         <w:tc>
           <w:tcPr>
-            <w:tcW w:w="2260" w:type="dxa"/>
+            <w:tcW w:w="2258" w:type="dxa"/>
             <w:tcBorders>
               <w:top w:val="nil"/>
               <w:left w:val="single" w:sz="4" w:space="0" w:color="1F4E79"/>
@@ -3747,7 +3676,7 @@
         </w:tc>
         <w:tc>
           <w:tcPr>
-            <w:tcW w:w="841" w:type="dxa"/>
+            <w:tcW w:w="843" w:type="dxa"/>
             <w:tcBorders>
               <w:top w:val="nil"/>
               <w:left w:val="single" w:sz="4" w:space="0" w:color="1F4E79"/>
@@ -3834,7 +3763,7 @@
         </w:trPr>
         <w:tc>
           <w:tcPr>
-            <w:tcW w:w="2260" w:type="dxa"/>
+            <w:tcW w:w="2258" w:type="dxa"/>
             <w:tcBorders>
               <w:top w:val="nil"/>
               <w:left w:val="single" w:sz="4" w:space="0" w:color="1F4E79"/>
@@ -3873,7 +3802,7 @@
         </w:tc>
         <w:tc>
           <w:tcPr>
-            <w:tcW w:w="841" w:type="dxa"/>
+            <w:tcW w:w="843" w:type="dxa"/>
             <w:tcBorders>
               <w:top w:val="nil"/>
               <w:left w:val="single" w:sz="4" w:space="0" w:color="1F4E79"/>
@@ -3956,7 +3885,7 @@
         </w:trPr>
         <w:tc>
           <w:tcPr>
-            <w:tcW w:w="2260" w:type="dxa"/>
+            <w:tcW w:w="2258" w:type="dxa"/>
             <w:tcBorders>
               <w:top w:val="nil"/>
               <w:left w:val="single" w:sz="4" w:space="0" w:color="1F4E79"/>
@@ -3995,7 +3924,7 @@
         </w:tc>
         <w:tc>
           <w:tcPr>
-            <w:tcW w:w="841" w:type="dxa"/>
+            <w:tcW w:w="843" w:type="dxa"/>
             <w:tcBorders>
               <w:top w:val="nil"/>
               <w:left w:val="single" w:sz="4" w:space="0" w:color="1F4E79"/>
@@ -4138,7 +4067,7 @@
               <wp:positionV relativeFrom="paragraph">
                 <wp:posOffset>129540</wp:posOffset>
               </wp:positionV>
-              <wp:extent cx="7586980" cy="198755"/>
+              <wp:extent cx="7588250" cy="200025"/>
               <wp:effectExtent l="0" t="0" r="0" b="0"/>
               <wp:wrapNone/>
               <wp:docPr id="2" name="Rectangle 2"/>
@@ -4149,7 +4078,7 @@
                     <wps:spPr>
                       <a:xfrm>
                         <a:off x="0" y="0"/>
-                        <a:ext cx="7586280" cy="198000"/>
+                        <a:ext cx="7587720" cy="199440"/>
                       </a:xfrm>
                       <a:prstGeom prst="rect">
                         <a:avLst/>
@@ -4179,7 +4108,7 @@
         </mc:Choice>
         <mc:Fallback>
           <w:pict>
-            <v:rect id="shape_0" ID="Rectangle 2" path="m0,0l-2147483645,0l-2147483645,-2147483646l0,-2147483646xe" fillcolor="#e4211f" stroked="t" o:allowincell="f" style="position:absolute;margin-left:-36.2pt;margin-top:10.2pt;width:597.3pt;height:15.55pt;mso-wrap-style:none;v-text-anchor:middle">
+            <v:rect id="shape_0" ID="Rectangle 2" path="m0,0l-2147483645,0l-2147483645,-2147483646l0,-2147483646xe" fillcolor="#e4211f" stroked="t" o:allowincell="f" style="position:absolute;margin-left:-36.2pt;margin-top:10.2pt;width:597.4pt;height:15.65pt;mso-wrap-style:none;v-text-anchor:middle">
               <v:fill o:detectmouseclick="t" type="solid" color2="#1bdee0"/>
               <v:stroke color="#e4211f" weight="12600" joinstyle="miter" endcap="flat"/>
               <w10:wrap type="none"/>
@@ -4213,10 +4142,10 @@
         <w:sz w:val="18"/>
         <w:szCs w:val="18"/>
       </w:rPr>
-      <w:t>v1.0</w:t>
+      <w:t>v1.0rc</w:t>
       <w:tab/>
       <w:tab/>
-      <w:t>November 29, 2021</w:t>
+      <w:t>January 7, 2022</w:t>
     </w:r>
   </w:p>
 </w:ftr>
@@ -4258,7 +4187,7 @@
               <wp:positionV relativeFrom="paragraph">
                 <wp:posOffset>129540</wp:posOffset>
               </wp:positionV>
-              <wp:extent cx="7586980" cy="198755"/>
+              <wp:extent cx="7588250" cy="200025"/>
               <wp:effectExtent l="0" t="0" r="0" b="0"/>
               <wp:wrapNone/>
               <wp:docPr id="3" name="Rectangle 3"/>
@@ -4269,7 +4198,7 @@
                     <wps:spPr>
                       <a:xfrm>
                         <a:off x="0" y="0"/>
-                        <a:ext cx="7586280" cy="198000"/>
+                        <a:ext cx="7587720" cy="199440"/>
                       </a:xfrm>
                       <a:prstGeom prst="rect">
                         <a:avLst/>
@@ -4299,7 +4228,26 @@
         </mc:Choice>
         <mc:Fallback>
           <w:pict>
-            <v:rect id="shape_0" ID="Rectangle 3" path="m0,0l-2147483645,0l-2147483645,-2147483646l0,-2147483646xe" fillcolor="#e4211f" stroked="t" o:allowincell="f" style="position:absolute;margin-left:-36.2pt;margin-top:10.2pt;width:597.3pt;height:15.55pt;mso-wrap-style:none;v-text-anchor:middle">
+            <v:rect id="shape_0" ID="Rectangle 3" path="m0,0l-2147483645,0l-2147483645,-2147483646l0,-2147483646xe" fillcolor="#e4211f" stroked="t" o:allowincell="f" style="position:absolute;margin-left:-36.2pt;margin-top:10.2pt;width:597.4pt;height:15.65pt;mso-wrap-style:none;v-text-anchor:middle">
+              <v:textbox>
+                <w:txbxContent>
+                  <w:p>
+                    <w:pPr>
+                      <w:overflowPunct w:val="false"/>
+                      <w:spacing w:lineRule="auto" w:line="240"/>
+                      <w:ind w:hanging="0"/>
+                      <w:jc w:val="left"/>
+                      <w:rPr/>
+                    </w:pPr>
+                    <w:r>
+                      <w:rPr>
+                        <w:sz w:val="36"/>
+                        <w:rFonts w:asciiTheme="minorHAnsi" w:cstheme="minorBidi" w:eastAsiaTheme="minorHAnsi" w:hAnsiTheme="minorHAnsi"/>
+                      </w:rPr>
+                    </w:r>
+                  </w:p>
+                </w:txbxContent>
+              </v:textbox>
               <v:fill o:detectmouseclick="t" type="solid" color2="#1bdee0"/>
               <v:stroke color="#e4211f" weight="12600" joinstyle="miter" endcap="flat"/>
               <w10:wrap type="none"/>
@@ -4334,9 +4282,52 @@
         <w:szCs w:val="18"/>
       </w:rPr>
       <w:t>v1.0</w:t>
+    </w:r>
+    <w:r>
+      <w:rPr>
+        <w:rFonts w:ascii="Lato" w:hAnsi="Lato"/>
+        <w:color w:val="FFFFFF"/>
+        <w:sz w:val="18"/>
+        <w:szCs w:val="18"/>
+      </w:rPr>
+      <w:t>rc</w:t>
+    </w:r>
+    <w:r>
+      <w:rPr>
+        <w:rFonts w:ascii="Lato" w:hAnsi="Lato"/>
+        <w:color w:val="FFFFFF"/>
+        <w:sz w:val="18"/>
+        <w:szCs w:val="18"/>
+      </w:rPr>
       <w:tab/>
       <w:tab/>
-      <w:t>November 29, 2021</w:t>
+    </w:r>
+    <w:r>
+      <w:rPr>
+        <w:rFonts w:ascii="Lato" w:hAnsi="Lato"/>
+        <w:color w:val="FFFFFF"/>
+        <w:sz w:val="18"/>
+        <w:szCs w:val="18"/>
+      </w:rPr>
+      <w:t>January 7</w:t>
+    </w:r>
+    <w:r>
+      <w:rPr>
+        <w:rFonts w:ascii="Lato" w:hAnsi="Lato"/>
+        <w:color w:val="FFFFFF"/>
+        <w:sz w:val="18"/>
+        <w:szCs w:val="18"/>
+      </w:rPr>
+      <w:t>, 202</w:t>
+    </w:r>
+    <w:r>
+      <w:rPr>
+        <w:rFonts w:ascii="Lato" w:hAnsi="Lato"/>
+        <w:color w:val="FFFFFF"/>
+        <w:sz w:val="18"/>
+        <w:szCs w:val="18"/>
+      </w:rPr>
+      <w:t>2</w:t>
     </w:r>
   </w:p>
 </w:ftr>
@@ -4444,7 +4435,7 @@
         <w:sz w:val="32"/>
         <w:szCs w:val="32"/>
       </w:rPr>
-      <w:t>Reproducible Research Standard v1.0</w:t>
+      <w:t>Reproducible Research Standard v1.0rc</w:t>
     </w:r>
   </w:p>
   <w:p>

</xml_diff>

<commit_message>
Change numbering of rules
</commit_message>
<xml_diff>
--- a/RRS/rules.docx
+++ b/RRS/rules.docx
@@ -148,7 +148,6 @@
         <w:tc>
           <w:tcPr>
             <w:tcW w:w="2258" w:type="dxa"/>
-            <w:vMerge w:val="restart"/>
             <w:tcBorders>
               <w:top w:val="single" w:sz="4" w:space="0" w:color="1F4E79"/>
               <w:left w:val="single" w:sz="4" w:space="0" w:color="1F4E79"/>
@@ -213,7 +212,7 @@
                 <w:sz w:val="20"/>
                 <w:szCs w:val="20"/>
               </w:rPr>
-              <w:t>1a</w:t>
+              <w:t>1</w:t>
             </w:r>
           </w:p>
         </w:tc>
@@ -250,6 +249,22 @@
                 <w:szCs w:val="20"/>
               </w:rPr>
               <w:t>Raw data used in the research is made publicly accessible, to the extent allowed by other agreements and the law.</w:t>
+            </w:r>
+            <w:r>
+              <w:rPr>
+                <w:rFonts w:ascii="Lato" w:eastAsia="Lato" w:hAnsi="Lato" w:cs="Lato"/>
+                <w:sz w:val="20"/>
+                <w:szCs w:val="20"/>
+              </w:rPr>
+              <w:t xml:space="preserve"> </w:t>
+            </w:r>
+            <w:r>
+              <w:rPr>
+                <w:rFonts w:ascii="Lato" w:eastAsia="Lato" w:hAnsi="Lato" w:cs="Lato"/>
+                <w:sz w:val="20"/>
+                <w:szCs w:val="20"/>
+              </w:rPr>
+              <w:t>If the raw data cannot be published, the rest of the policy still applies.</w:t>
             </w:r>
           </w:p>
         </w:tc>
@@ -258,7 +273,6 @@
         <w:tc>
           <w:tcPr>
             <w:tcW w:w="2258" w:type="dxa"/>
-            <w:vMerge/>
             <w:tcBorders>
               <w:top w:val="single" w:sz="4" w:space="0" w:color="1F4E79"/>
               <w:left w:val="single" w:sz="4" w:space="0" w:color="1F4E79"/>
@@ -281,13 +295,21 @@
                 <w:szCs w:val="20"/>
               </w:rPr>
             </w:pPr>
+            <w:r>
+              <w:rPr>
+                <w:rFonts w:ascii="Lato" w:eastAsia="Lato" w:hAnsi="Lato" w:cs="Lato"/>
+                <w:sz w:val="20"/>
+                <w:szCs w:val="20"/>
+              </w:rPr>
+              <w:t>Analysis data</w:t>
+            </w:r>
           </w:p>
         </w:tc>
         <w:tc>
           <w:tcPr>
             <w:tcW w:w="843" w:type="dxa"/>
             <w:tcBorders>
-              <w:top w:val="nil"/>
+              <w:top w:val="single" w:sz="4" w:space="0" w:color="1F4E79"/>
               <w:left w:val="single" w:sz="4" w:space="0" w:color="1F4E79"/>
               <w:bottom w:val="single" w:sz="4" w:space="0" w:color="1F4E79"/>
               <w:right w:val="single" w:sz="4" w:space="0" w:color="1F4E79"/>
@@ -315,15 +337,7 @@
                 <w:sz w:val="20"/>
                 <w:szCs w:val="20"/>
               </w:rPr>
-              <w:t>1</w:t>
-            </w:r>
-            <w:r>
-              <w:rPr>
-                <w:rFonts w:ascii="Lato" w:eastAsia="Lato" w:hAnsi="Lato" w:cs="Lato"/>
-                <w:sz w:val="20"/>
-                <w:szCs w:val="20"/>
-              </w:rPr>
-              <w:t>b</w:t>
+              <w:t>2</w:t>
             </w:r>
           </w:p>
         </w:tc>
@@ -331,7 +345,7 @@
           <w:tcPr>
             <w:tcW w:w="7355" w:type="dxa"/>
             <w:tcBorders>
-              <w:top w:val="nil"/>
+              <w:top w:val="single" w:sz="4" w:space="0" w:color="1F4E79"/>
               <w:left w:val="single" w:sz="4" w:space="0" w:color="1F4E79"/>
               <w:bottom w:val="single" w:sz="4" w:space="0" w:color="1F4E79"/>
               <w:right w:val="single" w:sz="4" w:space="0" w:color="1F4E79"/>
@@ -359,7 +373,7 @@
                 <w:sz w:val="20"/>
                 <w:szCs w:val="20"/>
               </w:rPr>
-              <w:t>If the raw data cannot be published, the rest of the policy still applies.</w:t>
+              <w:t>Analysis data is provided as part of the replication package unless they can be fully reproduced from accessible data and within reasonable timeframes.</w:t>
             </w:r>
           </w:p>
         </w:tc>
@@ -396,7 +410,7 @@
                 <w:sz w:val="20"/>
                 <w:szCs w:val="20"/>
               </w:rPr>
-              <w:t>Analysis data</w:t>
+              <w:t>Metadata</w:t>
             </w:r>
           </w:p>
         </w:tc>
@@ -404,7 +418,7 @@
           <w:tcPr>
             <w:tcW w:w="843" w:type="dxa"/>
             <w:tcBorders>
-              <w:top w:val="single" w:sz="4" w:space="0" w:color="1F4E79"/>
+              <w:top w:val="nil"/>
               <w:left w:val="single" w:sz="4" w:space="0" w:color="1F4E79"/>
               <w:bottom w:val="single" w:sz="4" w:space="0" w:color="1F4E79"/>
               <w:right w:val="single" w:sz="4" w:space="0" w:color="1F4E79"/>
@@ -432,7 +446,7 @@
                 <w:sz w:val="20"/>
                 <w:szCs w:val="20"/>
               </w:rPr>
-              <w:t>2</w:t>
+              <w:t>3</w:t>
             </w:r>
           </w:p>
         </w:tc>
@@ -440,7 +454,7 @@
           <w:tcPr>
             <w:tcW w:w="7355" w:type="dxa"/>
             <w:tcBorders>
-              <w:top w:val="single" w:sz="4" w:space="0" w:color="1F4E79"/>
+              <w:top w:val="nil"/>
               <w:left w:val="single" w:sz="4" w:space="0" w:color="1F4E79"/>
               <w:bottom w:val="single" w:sz="4" w:space="0" w:color="1F4E79"/>
               <w:right w:val="single" w:sz="4" w:space="0" w:color="1F4E79"/>
@@ -468,23 +482,7 @@
                 <w:sz w:val="20"/>
                 <w:szCs w:val="20"/>
               </w:rPr>
-              <w:t xml:space="preserve">Analysis data is provided as part of the replication </w:t>
-            </w:r>
-            <w:r>
-              <w:rPr>
-                <w:rFonts w:ascii="Lato" w:eastAsia="Lato" w:hAnsi="Lato" w:cs="Lato"/>
-                <w:sz w:val="20"/>
-                <w:szCs w:val="20"/>
-              </w:rPr>
-              <w:t>package unless</w:t>
-            </w:r>
-            <w:r>
-              <w:rPr>
-                <w:rFonts w:ascii="Lato" w:eastAsia="Lato" w:hAnsi="Lato" w:cs="Lato"/>
-                <w:sz w:val="20"/>
-                <w:szCs w:val="20"/>
-              </w:rPr>
-              <w:t xml:space="preserve"> they can be fully reproduced from accessible data and within reasonable timeframes.</w:t>
+              <w:t>Description of variables and their allowed values are made publicly accessible.</w:t>
             </w:r>
           </w:p>
         </w:tc>
@@ -521,7 +519,7 @@
                 <w:sz w:val="20"/>
                 <w:szCs w:val="20"/>
               </w:rPr>
-              <w:t>Metadata</w:t>
+              <w:t>Citation</w:t>
             </w:r>
           </w:p>
         </w:tc>
@@ -557,7 +555,7 @@
                 <w:sz w:val="20"/>
                 <w:szCs w:val="20"/>
               </w:rPr>
-              <w:t>3a</w:t>
+              <w:t>4</w:t>
             </w:r>
           </w:p>
         </w:tc>
@@ -593,7 +591,25 @@
                 <w:sz w:val="20"/>
                 <w:szCs w:val="20"/>
               </w:rPr>
-              <w:t>Description of variables and their allowed values are made publicly accessible.</w:t>
+              <w:t xml:space="preserve">All data used in the paper are cited, </w:t>
+            </w:r>
+            <w:proofErr w:type="gramStart"/>
+            <w:r>
+              <w:rPr>
+                <w:rFonts w:ascii="Lato" w:eastAsia="Lato" w:hAnsi="Lato" w:cs="Lato"/>
+                <w:sz w:val="20"/>
+                <w:szCs w:val="20"/>
+              </w:rPr>
+              <w:t>with the exception of</w:t>
+            </w:r>
+            <w:proofErr w:type="gramEnd"/>
+            <w:r>
+              <w:rPr>
+                <w:rFonts w:ascii="Lato" w:eastAsia="Lato" w:hAnsi="Lato" w:cs="Lato"/>
+                <w:sz w:val="20"/>
+                <w:szCs w:val="20"/>
+              </w:rPr>
+              <w:t xml:space="preserve"> original data provided exclusively as part of the replication package.</w:t>
             </w:r>
           </w:p>
         </w:tc>
@@ -618,12 +634,21 @@
               </w:tabs>
               <w:spacing w:line="240" w:lineRule="auto"/>
               <w:ind w:left="0" w:firstLine="0"/>
-              <w:rPr>
-                <w:rFonts w:ascii="Lato" w:eastAsia="Lato" w:hAnsi="Lato" w:cs="Lato"/>
-                <w:sz w:val="20"/>
-                <w:szCs w:val="20"/>
-              </w:rPr>
-            </w:pPr>
+              <w:jc w:val="left"/>
+              <w:rPr>
+                <w:rFonts w:ascii="Lato" w:eastAsia="Lato" w:hAnsi="Lato" w:cs="Lato"/>
+                <w:sz w:val="20"/>
+                <w:szCs w:val="20"/>
+              </w:rPr>
+            </w:pPr>
+            <w:r>
+              <w:rPr>
+                <w:rFonts w:ascii="Lato" w:eastAsia="Lato" w:hAnsi="Lato" w:cs="Lato"/>
+                <w:sz w:val="20"/>
+                <w:szCs w:val="20"/>
+              </w:rPr>
+              <w:t>Data Availability Statement</w:t>
+            </w:r>
           </w:p>
         </w:tc>
         <w:tc>
@@ -658,135 +683,7 @@
                 <w:sz w:val="20"/>
                 <w:szCs w:val="20"/>
               </w:rPr>
-              <w:t>3b</w:t>
-            </w:r>
-          </w:p>
-        </w:tc>
-        <w:tc>
-          <w:tcPr>
-            <w:tcW w:w="7355" w:type="dxa"/>
-            <w:tcBorders>
-              <w:top w:val="nil"/>
-              <w:left w:val="single" w:sz="4" w:space="0" w:color="1F4E79"/>
-              <w:bottom w:val="single" w:sz="4" w:space="0" w:color="1F4E79"/>
-              <w:right w:val="single" w:sz="4" w:space="0" w:color="1F4E79"/>
-            </w:tcBorders>
-            <w:shd w:val="clear" w:color="auto" w:fill="auto"/>
-          </w:tcPr>
-          <w:p>
-            <w:pPr>
-              <w:widowControl w:val="0"/>
-              <w:tabs>
-                <w:tab w:val="left" w:pos="5274"/>
-              </w:tabs>
-              <w:spacing w:line="240" w:lineRule="auto"/>
-              <w:ind w:left="0" w:firstLine="0"/>
-              <w:jc w:val="left"/>
-              <w:rPr>
-                <w:rFonts w:ascii="Lato" w:eastAsia="Lato" w:hAnsi="Lato" w:cs="Lato"/>
-                <w:sz w:val="20"/>
-                <w:szCs w:val="20"/>
-              </w:rPr>
-            </w:pPr>
-            <w:r>
-              <w:rPr>
-                <w:rFonts w:ascii="Lato" w:eastAsia="Lato" w:hAnsi="Lato" w:cs="Lato"/>
-                <w:sz w:val="20"/>
-                <w:szCs w:val="20"/>
-              </w:rPr>
-              <w:t xml:space="preserve">All data used in the paper are cited, </w:t>
-            </w:r>
-            <w:proofErr w:type="gramStart"/>
-            <w:r>
-              <w:rPr>
-                <w:rFonts w:ascii="Lato" w:eastAsia="Lato" w:hAnsi="Lato" w:cs="Lato"/>
-                <w:sz w:val="20"/>
-                <w:szCs w:val="20"/>
-              </w:rPr>
-              <w:t>with the exception of</w:t>
-            </w:r>
-            <w:proofErr w:type="gramEnd"/>
-            <w:r>
-              <w:rPr>
-                <w:rFonts w:ascii="Lato" w:eastAsia="Lato" w:hAnsi="Lato" w:cs="Lato"/>
-                <w:sz w:val="20"/>
-                <w:szCs w:val="20"/>
-              </w:rPr>
-              <w:t xml:space="preserve"> original data provided exclusively as part of the replication package.</w:t>
-            </w:r>
-          </w:p>
-        </w:tc>
-      </w:tr>
-      <w:tr>
-        <w:tc>
-          <w:tcPr>
-            <w:tcW w:w="2258" w:type="dxa"/>
-            <w:tcBorders>
-              <w:top w:val="single" w:sz="4" w:space="0" w:color="1F4E79"/>
-              <w:left w:val="single" w:sz="4" w:space="0" w:color="1F4E79"/>
-              <w:bottom w:val="single" w:sz="4" w:space="0" w:color="1F4E79"/>
-              <w:right w:val="single" w:sz="4" w:space="0" w:color="1F4E79"/>
-            </w:tcBorders>
-            <w:shd w:val="clear" w:color="auto" w:fill="auto"/>
-          </w:tcPr>
-          <w:p>
-            <w:pPr>
-              <w:widowControl w:val="0"/>
-              <w:tabs>
-                <w:tab w:val="left" w:pos="5274"/>
-              </w:tabs>
-              <w:spacing w:line="240" w:lineRule="auto"/>
-              <w:ind w:left="0" w:firstLine="0"/>
-              <w:jc w:val="left"/>
-              <w:rPr>
-                <w:rFonts w:ascii="Lato" w:eastAsia="Lato" w:hAnsi="Lato" w:cs="Lato"/>
-                <w:sz w:val="20"/>
-                <w:szCs w:val="20"/>
-              </w:rPr>
-            </w:pPr>
-            <w:r>
-              <w:rPr>
-                <w:rFonts w:ascii="Lato" w:eastAsia="Lato" w:hAnsi="Lato" w:cs="Lato"/>
-                <w:sz w:val="20"/>
-                <w:szCs w:val="20"/>
-              </w:rPr>
-              <w:t>Data Availability Statement</w:t>
-            </w:r>
-          </w:p>
-        </w:tc>
-        <w:tc>
-          <w:tcPr>
-            <w:tcW w:w="843" w:type="dxa"/>
-            <w:tcBorders>
-              <w:top w:val="nil"/>
-              <w:left w:val="single" w:sz="4" w:space="0" w:color="1F4E79"/>
-              <w:bottom w:val="single" w:sz="4" w:space="0" w:color="1F4E79"/>
-              <w:right w:val="single" w:sz="4" w:space="0" w:color="1F4E79"/>
-            </w:tcBorders>
-            <w:shd w:val="clear" w:color="auto" w:fill="auto"/>
-          </w:tcPr>
-          <w:p>
-            <w:pPr>
-              <w:widowControl w:val="0"/>
-              <w:tabs>
-                <w:tab w:val="left" w:pos="5274"/>
-              </w:tabs>
-              <w:spacing w:line="240" w:lineRule="auto"/>
-              <w:ind w:left="0" w:firstLine="0"/>
-              <w:jc w:val="center"/>
-              <w:rPr>
-                <w:rFonts w:ascii="Lato" w:eastAsia="Lato" w:hAnsi="Lato" w:cs="Lato"/>
-                <w:sz w:val="20"/>
-                <w:szCs w:val="20"/>
-              </w:rPr>
-            </w:pPr>
-            <w:r>
-              <w:rPr>
-                <w:rFonts w:ascii="Lato" w:eastAsia="Lato" w:hAnsi="Lato" w:cs="Lato"/>
-                <w:sz w:val="20"/>
-                <w:szCs w:val="20"/>
-              </w:rPr>
-              <w:t>4</w:t>
+              <w:t>5</w:t>
             </w:r>
           </w:p>
         </w:tc>
@@ -1016,7 +913,7 @@
                 <w:sz w:val="20"/>
                 <w:szCs w:val="20"/>
               </w:rPr>
-              <w:t>5</w:t>
+              <w:t>6</w:t>
             </w:r>
           </w:p>
         </w:tc>
@@ -1052,15 +949,7 @@
                 <w:sz w:val="20"/>
                 <w:szCs w:val="20"/>
               </w:rPr>
-              <w:t xml:space="preserve">Programs used to create any final and </w:t>
-            </w:r>
-            <w:r>
-              <w:rPr>
-                <w:rFonts w:ascii="Lato" w:eastAsia="Lato" w:hAnsi="Lato" w:cs="Lato"/>
-                <w:sz w:val="20"/>
-                <w:szCs w:val="20"/>
-              </w:rPr>
-              <w:t>analysis data sets from raw data are included, to the extent allowed by other agreements and the law.</w:t>
+              <w:t>Programs used to create any final and analysis data sets from raw data are included, to the extent allowed by other agreements and the law.</w:t>
             </w:r>
           </w:p>
         </w:tc>
@@ -1134,7 +1023,7 @@
                 <w:sz w:val="20"/>
                 <w:szCs w:val="20"/>
               </w:rPr>
-              <w:t>6</w:t>
+              <w:t>7</w:t>
             </w:r>
           </w:p>
         </w:tc>
@@ -1243,7 +1132,7 @@
                 <w:sz w:val="20"/>
                 <w:szCs w:val="20"/>
               </w:rPr>
-              <w:t>7</w:t>
+              <w:t>8</w:t>
             </w:r>
           </w:p>
         </w:tc>
@@ -1279,15 +1168,7 @@
                 <w:sz w:val="20"/>
                 <w:szCs w:val="20"/>
               </w:rPr>
-              <w:t xml:space="preserve">If collecting original data through </w:t>
-            </w:r>
-            <w:r>
-              <w:rPr>
-                <w:rFonts w:ascii="Lato" w:eastAsia="Lato" w:hAnsi="Lato" w:cs="Lato"/>
-                <w:sz w:val="20"/>
-                <w:szCs w:val="20"/>
-              </w:rPr>
-              <w:t xml:space="preserve">experiments, computer code for </w:t>
+              <w:t xml:space="preserve">If collecting original data through experiments, computer code for </w:t>
             </w:r>
             <w:r>
               <w:rPr>
@@ -1481,7 +1362,7 @@
                 <w:sz w:val="20"/>
                 <w:szCs w:val="20"/>
               </w:rPr>
-              <w:t>8</w:t>
+              <w:t>9</w:t>
             </w:r>
           </w:p>
         </w:tc>
@@ -1593,7 +1474,7 @@
                 <w:sz w:val="20"/>
                 <w:szCs w:val="20"/>
               </w:rPr>
-              <w:t>9</w:t>
+              <w:t>10</w:t>
             </w:r>
           </w:p>
         </w:tc>
@@ -1705,7 +1586,15 @@
                 <w:sz w:val="20"/>
                 <w:szCs w:val="20"/>
               </w:rPr>
-              <w:t>10</w:t>
+              <w:t>1</w:t>
+            </w:r>
+            <w:r>
+              <w:rPr>
+                <w:rFonts w:ascii="Lato" w:eastAsia="Lato" w:hAnsi="Lato" w:cs="Lato"/>
+                <w:sz w:val="20"/>
+                <w:szCs w:val="20"/>
+              </w:rPr>
+              <w:t>1</w:t>
             </w:r>
           </w:p>
         </w:tc>
@@ -1854,7 +1743,6 @@
         <w:tc>
           <w:tcPr>
             <w:tcW w:w="2258" w:type="dxa"/>
-            <w:vMerge w:val="restart"/>
             <w:tcBorders>
               <w:top w:val="nil"/>
               <w:left w:val="single" w:sz="4" w:space="0" w:color="1F4E79"/>
@@ -1883,7 +1771,7 @@
                 <w:sz w:val="20"/>
                 <w:szCs w:val="20"/>
               </w:rPr>
-              <w:t>Guidance</w:t>
+              <w:t>README</w:t>
             </w:r>
           </w:p>
         </w:tc>
@@ -1927,7 +1815,7 @@
                 <w:sz w:val="20"/>
                 <w:szCs w:val="20"/>
               </w:rPr>
-              <w:t>1a</w:t>
+              <w:t>2</w:t>
             </w:r>
           </w:p>
         </w:tc>
@@ -1965,74 +1853,29 @@
               </w:rPr>
               <w:t>A README document is included, containing a Data Availability Statement, listing all dependencies, and explaining how to reproduce the research results.</w:t>
             </w:r>
-          </w:p>
-        </w:tc>
-      </w:tr>
-      <w:tr>
-        <w:trPr>
-          <w:trHeight w:val="82"/>
-        </w:trPr>
-        <w:tc>
-          <w:tcPr>
-            <w:tcW w:w="2258" w:type="dxa"/>
-            <w:vMerge/>
-            <w:tcBorders>
-              <w:top w:val="nil"/>
-              <w:left w:val="single" w:sz="4" w:space="0" w:color="1F4E79"/>
-              <w:bottom w:val="single" w:sz="4" w:space="0" w:color="1F4E79"/>
-              <w:right w:val="single" w:sz="4" w:space="0" w:color="1F4E79"/>
-            </w:tcBorders>
-            <w:shd w:val="clear" w:color="auto" w:fill="auto"/>
-          </w:tcPr>
-          <w:p>
-            <w:pPr>
-              <w:widowControl w:val="0"/>
-              <w:tabs>
-                <w:tab w:val="left" w:pos="5274"/>
-              </w:tabs>
-              <w:spacing w:line="240" w:lineRule="auto"/>
-              <w:ind w:left="0" w:firstLine="0"/>
+            <w:r>
               <w:rPr>
                 <w:rFonts w:ascii="Lato" w:hAnsi="Lato"/>
                 <w:sz w:val="20"/>
                 <w:szCs w:val="20"/>
               </w:rPr>
-            </w:pPr>
-          </w:p>
-        </w:tc>
-        <w:tc>
-          <w:tcPr>
-            <w:tcW w:w="843" w:type="dxa"/>
-            <w:tcBorders>
-              <w:top w:val="nil"/>
-              <w:left w:val="single" w:sz="4" w:space="0" w:color="1F4E79"/>
-              <w:bottom w:val="single" w:sz="4" w:space="0" w:color="1F4E79"/>
-              <w:right w:val="single" w:sz="4" w:space="0" w:color="1F4E79"/>
-            </w:tcBorders>
-            <w:shd w:val="clear" w:color="auto" w:fill="auto"/>
-          </w:tcPr>
-          <w:p>
-            <w:pPr>
-              <w:widowControl w:val="0"/>
-              <w:tabs>
-                <w:tab w:val="left" w:pos="5274"/>
-              </w:tabs>
-              <w:spacing w:line="240" w:lineRule="auto"/>
-              <w:ind w:left="0" w:firstLine="0"/>
-              <w:jc w:val="center"/>
+              <w:t xml:space="preserve"> </w:t>
+            </w:r>
+            <w:r>
               <w:rPr>
                 <w:rFonts w:ascii="Lato" w:hAnsi="Lato"/>
                 <w:sz w:val="20"/>
                 <w:szCs w:val="20"/>
               </w:rPr>
-            </w:pPr>
+              <w:t xml:space="preserve">The </w:t>
+            </w:r>
             <w:r>
               <w:rPr>
                 <w:rFonts w:ascii="Lato" w:hAnsi="Lato"/>
                 <w:sz w:val="20"/>
                 <w:szCs w:val="20"/>
               </w:rPr>
-              <w:t>1</w:t>
+              <w:t xml:space="preserve">README follows the </w:t>
             </w:r>
             <w:r>
               <w:rPr>
@@ -2040,67 +1883,7 @@
                 <w:sz w:val="20"/>
                 <w:szCs w:val="20"/>
               </w:rPr>
-              <w:t>1</w:t>
-            </w:r>
-            <w:r>
-              <w:rPr>
-                <w:rFonts w:ascii="Lato" w:hAnsi="Lato"/>
-                <w:sz w:val="20"/>
-                <w:szCs w:val="20"/>
-              </w:rPr>
-              <w:t>b</w:t>
-            </w:r>
-          </w:p>
-        </w:tc>
-        <w:tc>
-          <w:tcPr>
-            <w:tcW w:w="7355" w:type="dxa"/>
-            <w:tcBorders>
-              <w:top w:val="nil"/>
-              <w:left w:val="single" w:sz="4" w:space="0" w:color="1F4E79"/>
-              <w:bottom w:val="single" w:sz="4" w:space="0" w:color="1F4E79"/>
-              <w:right w:val="single" w:sz="4" w:space="0" w:color="1F4E79"/>
-            </w:tcBorders>
-            <w:shd w:val="clear" w:color="auto" w:fill="auto"/>
-          </w:tcPr>
-          <w:p>
-            <w:pPr>
-              <w:widowControl w:val="0"/>
-              <w:tabs>
-                <w:tab w:val="left" w:pos="5274"/>
-              </w:tabs>
-              <w:spacing w:line="240" w:lineRule="auto"/>
-              <w:ind w:left="0" w:firstLine="0"/>
-              <w:jc w:val="left"/>
-              <w:rPr>
-                <w:rFonts w:ascii="Lato" w:hAnsi="Lato"/>
-                <w:sz w:val="20"/>
-                <w:szCs w:val="20"/>
-              </w:rPr>
-            </w:pPr>
-            <w:r>
-              <w:rPr>
-                <w:rFonts w:ascii="Lato" w:hAnsi="Lato"/>
-                <w:sz w:val="20"/>
-                <w:szCs w:val="20"/>
-              </w:rPr>
-              <w:t>The schema provided by the Social Science Data Editors</w:t>
-            </w:r>
-            <w:r>
-              <w:rPr>
-                <w:rFonts w:ascii="Lato" w:hAnsi="Lato"/>
-                <w:sz w:val="20"/>
-                <w:szCs w:val="20"/>
-              </w:rPr>
-              <w:t>’</w:t>
-            </w:r>
-            <w:r>
-              <w:rPr>
-                <w:rFonts w:ascii="Lato" w:hAnsi="Lato"/>
-                <w:sz w:val="20"/>
-                <w:szCs w:val="20"/>
-              </w:rPr>
-              <w:t xml:space="preserve"> </w:t>
+              <w:t xml:space="preserve">schema provided by the Social Science Data Editors’ </w:t>
             </w:r>
             <w:hyperlink r:id="rId6">
               <w:r>
@@ -2119,7 +1902,7 @@
                 <w:sz w:val="20"/>
                 <w:szCs w:val="20"/>
               </w:rPr>
-              <w:t xml:space="preserve"> is followed.</w:t>
+              <w:t>.</w:t>
             </w:r>
           </w:p>
         </w:tc>
@@ -2464,15 +2247,7 @@
                 <w:sz w:val="20"/>
                 <w:szCs w:val="20"/>
               </w:rPr>
-              <w:t xml:space="preserve">A license specifies the terms of use of code and data in the </w:t>
-            </w:r>
-            <w:r>
-              <w:rPr>
-                <w:rFonts w:ascii="Lato" w:hAnsi="Lato"/>
-                <w:sz w:val="20"/>
-                <w:szCs w:val="20"/>
-              </w:rPr>
-              <w:t>replication package. The license allows for replication by researchers unconnected to the original parties, to the extent allowed by other agreements and the law.</w:t>
+              <w:t>A license specifies the terms of use of code and data in the replication package. The license allows for replication by researchers unconnected to the original parties, to the extent allowed by other agreements and the law.</w:t>
             </w:r>
           </w:p>
         </w:tc>
@@ -3014,15 +2789,7 @@
         <w:i/>
         <w:iCs/>
       </w:rPr>
-      <w:t xml:space="preserve">See journal policy for how </w:t>
-    </w:r>
-    <w:r>
-      <w:rPr>
-        <w:rFonts w:ascii="Lato" w:eastAsia="Calibri" w:hAnsi="Lato"/>
-        <w:i/>
-        <w:iCs/>
-      </w:rPr>
-      <w:t>these rules are implemented.</w:t>
+      <w:t>See journal policy for how these rules are implemented.</w:t>
     </w:r>
   </w:p>
   <w:p>
@@ -3162,6 +2929,7 @@
     <w:lsdException w:name="HTML Sample" w:semiHidden="1" w:unhideWhenUsed="1"/>
     <w:lsdException w:name="HTML Typewriter" w:semiHidden="1" w:unhideWhenUsed="1"/>
     <w:lsdException w:name="HTML Variable" w:semiHidden="1" w:unhideWhenUsed="1"/>
+    <w:lsdException w:name="Normal Table" w:semiHidden="1" w:unhideWhenUsed="1"/>
     <w:lsdException w:name="annotation subject" w:semiHidden="1" w:unhideWhenUsed="1"/>
     <w:lsdException w:name="No List" w:semiHidden="1" w:unhideWhenUsed="1"/>
     <w:lsdException w:name="Outline List 1" w:semiHidden="1" w:unhideWhenUsed="1"/>
@@ -3204,8 +2972,11 @@
     <w:lsdException w:name="Table Contemporary" w:semiHidden="1" w:unhideWhenUsed="1"/>
     <w:lsdException w:name="Table Elegant" w:semiHidden="1" w:unhideWhenUsed="1"/>
     <w:lsdException w:name="Table Professional" w:semiHidden="1" w:unhideWhenUsed="1"/>
+    <w:lsdException w:name="Table Subtle 1" w:semiHidden="1" w:unhideWhenUsed="1"/>
     <w:lsdException w:name="Table Subtle 2" w:semiHidden="1" w:unhideWhenUsed="1"/>
     <w:lsdException w:name="Table Web 1" w:semiHidden="1" w:unhideWhenUsed="1"/>
+    <w:lsdException w:name="Table Web 2" w:semiHidden="1" w:unhideWhenUsed="1"/>
+    <w:lsdException w:name="Table Web 3" w:semiHidden="1" w:unhideWhenUsed="1"/>
     <w:lsdException w:name="Balloon Text" w:semiHidden="1" w:unhideWhenUsed="1"/>
     <w:lsdException w:name="Table Grid" w:uiPriority="39"/>
     <w:lsdException w:name="Table Theme" w:semiHidden="1" w:unhideWhenUsed="1"/>
@@ -3487,7 +3258,6 @@
     <w:rPr>
       <w:color w:val="000080"/>
       <w:u w:val="single"/>
-      <w:lang/>
     </w:rPr>
   </w:style>
   <w:style w:type="paragraph" w:customStyle="1" w:styleId="Heading">

</xml_diff>

<commit_message>
Design new logo for DCAS
</commit_message>
<xml_diff>
--- a/RRS/rules.docx
+++ b/RRS/rules.docx
@@ -591,7 +591,23 @@
                 <w:sz w:val="20"/>
                 <w:szCs w:val="20"/>
               </w:rPr>
-              <w:t xml:space="preserve">All data used in the paper are cited, </w:t>
+              <w:t>All data used in the paper are cited</w:t>
+            </w:r>
+            <w:r>
+              <w:rPr>
+                <w:rFonts w:ascii="Lato" w:eastAsia="Lato" w:hAnsi="Lato" w:cs="Lato"/>
+                <w:sz w:val="20"/>
+                <w:szCs w:val="20"/>
+              </w:rPr>
+              <w:t>,</w:t>
+            </w:r>
+            <w:r>
+              <w:rPr>
+                <w:rFonts w:ascii="Lato" w:eastAsia="Lato" w:hAnsi="Lato" w:cs="Lato"/>
+                <w:sz w:val="20"/>
+                <w:szCs w:val="20"/>
+              </w:rPr>
+              <w:t xml:space="preserve"> </w:t>
             </w:r>
             <w:proofErr w:type="gramStart"/>
             <w:r>
@@ -1859,31 +1875,7 @@
                 <w:sz w:val="20"/>
                 <w:szCs w:val="20"/>
               </w:rPr>
-              <w:t xml:space="preserve"> </w:t>
-            </w:r>
-            <w:r>
-              <w:rPr>
-                <w:rFonts w:ascii="Lato" w:hAnsi="Lato"/>
-                <w:sz w:val="20"/>
-                <w:szCs w:val="20"/>
-              </w:rPr>
-              <w:t xml:space="preserve">The </w:t>
-            </w:r>
-            <w:r>
-              <w:rPr>
-                <w:rFonts w:ascii="Lato" w:hAnsi="Lato"/>
-                <w:sz w:val="20"/>
-                <w:szCs w:val="20"/>
-              </w:rPr>
-              <w:t xml:space="preserve">README follows the </w:t>
-            </w:r>
-            <w:r>
-              <w:rPr>
-                <w:rFonts w:ascii="Lato" w:hAnsi="Lato"/>
-                <w:sz w:val="20"/>
-                <w:szCs w:val="20"/>
-              </w:rPr>
-              <w:t xml:space="preserve">schema provided by the Social Science Data Editors’ </w:t>
+              <w:t xml:space="preserve"> The README follows the schema provided by the Social Science Data Editors’ </w:t>
             </w:r>
             <w:hyperlink r:id="rId6">
               <w:r>
@@ -2684,18 +2676,18 @@
         <w:noProof/>
       </w:rPr>
       <w:drawing>
-        <wp:anchor distT="0" distB="0" distL="0" distR="0" simplePos="0" relativeHeight="3" behindDoc="1" locked="0" layoutInCell="0" allowOverlap="1" wp14:anchorId="3293E560" wp14:editId="6ED34F71">
+        <wp:anchor distT="0" distB="0" distL="114300" distR="114300" simplePos="0" relativeHeight="251658240" behindDoc="0" locked="0" layoutInCell="1" allowOverlap="1" wp14:anchorId="387417BD" wp14:editId="42278E78">
           <wp:simplePos x="0" y="0"/>
           <wp:positionH relativeFrom="column">
-            <wp:align>left</wp:align>
+            <wp:posOffset>-186267</wp:posOffset>
           </wp:positionH>
           <wp:positionV relativeFrom="paragraph">
-            <wp:posOffset>635</wp:posOffset>
+            <wp:posOffset>-16510</wp:posOffset>
           </wp:positionV>
-          <wp:extent cx="1828800" cy="731520"/>
+          <wp:extent cx="2516529" cy="728133"/>
           <wp:effectExtent l="0" t="0" r="0" b="0"/>
           <wp:wrapNone/>
-          <wp:docPr id="1" name="Image3"/>
+          <wp:docPr id="6" name="Picture 6"/>
           <wp:cNvGraphicFramePr>
             <a:graphicFrameLocks xmlns:a="http://schemas.openxmlformats.org/drawingml/2006/main" noChangeAspect="1"/>
           </wp:cNvGraphicFramePr>
@@ -2703,21 +2695,25 @@
             <a:graphicData uri="http://schemas.openxmlformats.org/drawingml/2006/picture">
               <pic:pic xmlns:pic="http://schemas.openxmlformats.org/drawingml/2006/picture">
                 <pic:nvPicPr>
-                  <pic:cNvPr id="1" name="Image3"/>
-                  <pic:cNvPicPr>
-                    <a:picLocks noChangeAspect="1" noChangeArrowheads="1"/>
-                  </pic:cNvPicPr>
+                  <pic:cNvPr id="1" name=""/>
+                  <pic:cNvPicPr/>
                 </pic:nvPicPr>
                 <pic:blipFill>
-                  <a:blip r:embed="rId1"/>
+                  <a:blip r:embed="rId1">
+                    <a:extLst>
+                      <a:ext uri="{28A0092B-C50C-407E-A947-70E740481C1C}">
+                        <a14:useLocalDpi xmlns:a14="http://schemas.microsoft.com/office/drawing/2010/main" val="0"/>
+                      </a:ext>
+                    </a:extLst>
+                  </a:blip>
                   <a:stretch>
                     <a:fillRect/>
                   </a:stretch>
                 </pic:blipFill>
-                <pic:spPr bwMode="auto">
+                <pic:spPr>
                   <a:xfrm>
                     <a:off x="0" y="0"/>
-                    <a:ext cx="1828800" cy="731520"/>
+                    <a:ext cx="2516529" cy="728133"/>
                   </a:xfrm>
                   <a:prstGeom prst="rect">
                     <a:avLst/>
@@ -2726,6 +2722,12 @@
               </pic:pic>
             </a:graphicData>
           </a:graphic>
+          <wp14:sizeRelH relativeFrom="page">
+            <wp14:pctWidth>0</wp14:pctWidth>
+          </wp14:sizeRelH>
+          <wp14:sizeRelV relativeFrom="page">
+            <wp14:pctHeight>0</wp14:pctHeight>
+          </wp14:sizeRelV>
         </wp:anchor>
       </w:drawing>
     </w:r>
@@ -2778,10 +2780,10 @@
     <w:r>
       <w:rPr>
         <w:rFonts w:ascii="Lato" w:eastAsia="Calibri" w:hAnsi="Lato"/>
-        <w:b/>
-        <w:bCs/>
+        <w:i/>
+        <w:iCs/>
       </w:rPr>
-      <w:br/>
+      <w:t xml:space="preserve">Journal policies may vary. </w:t>
     </w:r>
     <w:r>
       <w:rPr>
@@ -2789,7 +2791,8 @@
         <w:i/>
         <w:iCs/>
       </w:rPr>
-      <w:t>See journal policy for how these rules are implemented.</w:t>
+      <w:br/>
+      <w:t>Check with your journal before submitting your replication package.</w:t>
     </w:r>
   </w:p>
   <w:p>

</xml_diff>

<commit_message>
Move README to supporting materials and renumber
</commit_message>
<xml_diff>
--- a/RRS/rules.docx
+++ b/RRS/rules.docx
@@ -1675,19 +1675,14 @@
               <w:spacing w:line="240" w:lineRule="auto"/>
               <w:ind w:left="0" w:firstLine="0"/>
               <w:rPr>
-                <w:rFonts w:ascii="Lato" w:eastAsia="Calibri" w:hAnsi="Lato"/>
-                <w:b/>
-                <w:bCs/>
-                <w:sz w:val="20"/>
-                <w:szCs w:val="20"/>
-              </w:rPr>
-            </w:pPr>
-            <w:r>
-              <w:rPr>
-                <w:rFonts w:ascii="Lato" w:eastAsia="Calibri" w:hAnsi="Lato"/>
-                <w:b/>
-                <w:bCs/>
-                <w:color w:val="E4211F"/>
+                <w:rFonts w:ascii="Lato" w:hAnsi="Lato"/>
+                <w:sz w:val="20"/>
+                <w:szCs w:val="20"/>
+              </w:rPr>
+            </w:pPr>
+            <w:r>
+              <w:rPr>
+                <w:rFonts w:ascii="Lato" w:hAnsi="Lato"/>
                 <w:sz w:val="20"/>
                 <w:szCs w:val="20"/>
               </w:rPr>
@@ -1716,11 +1711,27 @@
               <w:ind w:left="0" w:firstLine="0"/>
               <w:jc w:val="center"/>
               <w:rPr>
-                <w:rFonts w:ascii="Lato" w:eastAsia="Lato" w:hAnsi="Lato" w:cs="Lato"/>
-                <w:sz w:val="20"/>
-                <w:szCs w:val="20"/>
-              </w:rPr>
-            </w:pPr>
+                <w:rFonts w:ascii="Lato" w:hAnsi="Lato"/>
+                <w:sz w:val="20"/>
+                <w:szCs w:val="20"/>
+              </w:rPr>
+            </w:pPr>
+            <w:r>
+              <w:rPr>
+                <w:rFonts w:ascii="Lato" w:hAnsi="Lato"/>
+                <w:sz w:val="20"/>
+                <w:szCs w:val="20"/>
+              </w:rPr>
+              <w:t>1</w:t>
+            </w:r>
+            <w:r>
+              <w:rPr>
+                <w:rFonts w:ascii="Lato" w:hAnsi="Lato"/>
+                <w:sz w:val="20"/>
+                <w:szCs w:val="20"/>
+              </w:rPr>
+              <w:t>2</w:t>
+            </w:r>
           </w:p>
         </w:tc>
         <w:tc>
@@ -1744,11 +1755,43 @@
               <w:ind w:left="0" w:firstLine="0"/>
               <w:jc w:val="left"/>
               <w:rPr>
-                <w:rFonts w:ascii="Lato" w:eastAsia="Lato" w:hAnsi="Lato" w:cs="Lato"/>
-                <w:sz w:val="20"/>
-                <w:szCs w:val="20"/>
-              </w:rPr>
-            </w:pPr>
+                <w:rFonts w:ascii="Lato" w:hAnsi="Lato"/>
+                <w:sz w:val="20"/>
+                <w:szCs w:val="20"/>
+              </w:rPr>
+            </w:pPr>
+            <w:r>
+              <w:rPr>
+                <w:rFonts w:ascii="Lato" w:hAnsi="Lato"/>
+                <w:sz w:val="20"/>
+                <w:szCs w:val="20"/>
+              </w:rPr>
+              <w:t xml:space="preserve">A README document is included, containing a Data Availability Statement, listing all </w:t>
+            </w:r>
+            <w:r>
+              <w:rPr>
+                <w:rFonts w:ascii="Lato" w:hAnsi="Lato"/>
+                <w:sz w:val="20"/>
+                <w:szCs w:val="20"/>
+              </w:rPr>
+              <w:t xml:space="preserve">software and hardware </w:t>
+            </w:r>
+            <w:r>
+              <w:rPr>
+                <w:rFonts w:ascii="Lato" w:hAnsi="Lato"/>
+                <w:sz w:val="20"/>
+                <w:szCs w:val="20"/>
+              </w:rPr>
+              <w:t>dependencies, and explaining how to reproduce the research results.</w:t>
+            </w:r>
+            <w:r>
+              <w:rPr>
+                <w:rFonts w:ascii="Lato" w:hAnsi="Lato"/>
+                <w:sz w:val="20"/>
+                <w:szCs w:val="20"/>
+              </w:rPr>
+              <w:t xml:space="preserve"> </w:t>
+            </w:r>
           </w:p>
         </w:tc>
       </w:tr>
@@ -1823,59 +1866,43 @@
                 <w:sz w:val="20"/>
                 <w:szCs w:val="20"/>
               </w:rPr>
-              <w:t>1</w:t>
-            </w:r>
-            <w:r>
+              <w:t>13</w:t>
+            </w:r>
+          </w:p>
+        </w:tc>
+        <w:tc>
+          <w:tcPr>
+            <w:tcW w:w="7355" w:type="dxa"/>
+            <w:tcBorders>
+              <w:top w:val="nil"/>
+              <w:left w:val="single" w:sz="4" w:space="0" w:color="1F4E79"/>
+              <w:bottom w:val="single" w:sz="4" w:space="0" w:color="1F4E79"/>
+              <w:right w:val="single" w:sz="4" w:space="0" w:color="1F4E79"/>
+            </w:tcBorders>
+            <w:shd w:val="clear" w:color="auto" w:fill="auto"/>
+          </w:tcPr>
+          <w:p>
+            <w:pPr>
+              <w:widowControl w:val="0"/>
+              <w:tabs>
+                <w:tab w:val="left" w:pos="5274"/>
+              </w:tabs>
+              <w:spacing w:line="240" w:lineRule="auto"/>
+              <w:ind w:left="0" w:firstLine="0"/>
+              <w:jc w:val="left"/>
               <w:rPr>
                 <w:rFonts w:ascii="Lato" w:hAnsi="Lato"/>
                 <w:sz w:val="20"/>
                 <w:szCs w:val="20"/>
               </w:rPr>
-              <w:t>2</w:t>
-            </w:r>
-          </w:p>
-        </w:tc>
-        <w:tc>
-          <w:tcPr>
-            <w:tcW w:w="7355" w:type="dxa"/>
-            <w:tcBorders>
-              <w:top w:val="nil"/>
-              <w:left w:val="single" w:sz="4" w:space="0" w:color="1F4E79"/>
-              <w:bottom w:val="single" w:sz="4" w:space="0" w:color="1F4E79"/>
-              <w:right w:val="single" w:sz="4" w:space="0" w:color="1F4E79"/>
-            </w:tcBorders>
-            <w:shd w:val="clear" w:color="auto" w:fill="auto"/>
-          </w:tcPr>
-          <w:p>
-            <w:pPr>
-              <w:widowControl w:val="0"/>
-              <w:tabs>
-                <w:tab w:val="left" w:pos="5274"/>
-              </w:tabs>
-              <w:spacing w:line="240" w:lineRule="auto"/>
-              <w:ind w:left="0" w:firstLine="0"/>
-              <w:jc w:val="left"/>
+            </w:pPr>
+            <w:r>
               <w:rPr>
                 <w:rFonts w:ascii="Lato" w:hAnsi="Lato"/>
                 <w:sz w:val="20"/>
                 <w:szCs w:val="20"/>
               </w:rPr>
-            </w:pPr>
-            <w:r>
-              <w:rPr>
-                <w:rFonts w:ascii="Lato" w:hAnsi="Lato"/>
-                <w:sz w:val="20"/>
-                <w:szCs w:val="20"/>
-              </w:rPr>
-              <w:t>A README document is included, containing a Data Availability Statement, listing all dependencies, and explaining how to reproduce the research results.</w:t>
-            </w:r>
-            <w:r>
-              <w:rPr>
-                <w:rFonts w:ascii="Lato" w:hAnsi="Lato"/>
-                <w:sz w:val="20"/>
-                <w:szCs w:val="20"/>
-              </w:rPr>
-              <w:t xml:space="preserve"> The README follows the schema provided by the Social Science Data Editors’ </w:t>
+              <w:t xml:space="preserve">The README follows the schema provided by the Social Science Data Editors’ </w:t>
             </w:r>
             <w:hyperlink r:id="rId6">
               <w:r>
@@ -2082,7 +2109,7 @@
                 <w:sz w:val="20"/>
                 <w:szCs w:val="20"/>
               </w:rPr>
-              <w:t>2</w:t>
+              <w:t>4</w:t>
             </w:r>
           </w:p>
         </w:tc>
@@ -2203,7 +2230,7 @@
                 <w:sz w:val="20"/>
                 <w:szCs w:val="20"/>
               </w:rPr>
-              <w:t>3</w:t>
+              <w:t>5</w:t>
             </w:r>
           </w:p>
         </w:tc>

</xml_diff>

<commit_message>
Round corners on DCAS logo
</commit_message>
<xml_diff>
--- a/RRS/rules.docx
+++ b/RRS/rules.docx
@@ -2280,10 +2280,12 @@
       </w:pPr>
     </w:p>
     <w:sectPr>
-      <w:headerReference w:type="default" r:id="rId7"/>
-      <w:footerReference w:type="default" r:id="rId8"/>
-      <w:headerReference w:type="first" r:id="rId9"/>
-      <w:footerReference w:type="first" r:id="rId10"/>
+      <w:headerReference w:type="even" r:id="rId7"/>
+      <w:headerReference w:type="default" r:id="rId8"/>
+      <w:footerReference w:type="even" r:id="rId9"/>
+      <w:footerReference w:type="default" r:id="rId10"/>
+      <w:headerReference w:type="first" r:id="rId11"/>
+      <w:footerReference w:type="first" r:id="rId12"/>
       <w:pgSz w:w="11906" w:h="16838"/>
       <w:pgMar w:top="1440" w:right="720" w:bottom="202" w:left="720" w:header="720" w:footer="144" w:gutter="0"/>
       <w:cols w:space="720"/>
@@ -2321,6 +2323,16 @@
 </file>
 
 <file path=word/footer1.xml><?xml version="1.0" encoding="utf-8"?>
+<w:ftr xmlns:wpc="http://schemas.microsoft.com/office/word/2010/wordprocessingCanvas" xmlns:cx="http://schemas.microsoft.com/office/drawing/2014/chartex" xmlns:cx1="http://schemas.microsoft.com/office/drawing/2015/9/8/chartex" xmlns:cx2="http://schemas.microsoft.com/office/drawing/2015/10/21/chartex" xmlns:cx3="http://schemas.microsoft.com/office/drawing/2016/5/9/chartex" xmlns:cx4="http://schemas.microsoft.com/office/drawing/2016/5/10/chartex" xmlns:cx5="http://schemas.microsoft.com/office/drawing/2016/5/11/chartex" xmlns:cx6="http://schemas.microsoft.com/office/drawing/2016/5/12/chartex" xmlns:cx7="http://schemas.microsoft.com/office/drawing/2016/5/13/chartex" xmlns:cx8="http://schemas.microsoft.com/office/drawing/2016/5/14/chartex" xmlns:mc="http://schemas.openxmlformats.org/markup-compatibility/2006" xmlns:aink="http://schemas.microsoft.com/office/drawing/2016/ink" xmlns:am3d="http://schemas.microsoft.com/office/drawing/2017/model3d" xmlns:o="urn:schemas-microsoft-com:office:office" xmlns:oel="http://schemas.microsoft.com/office/2019/extlst" xmlns:r="http://schemas.openxmlformats.org/officeDocument/2006/relationships" xmlns:m="http://schemas.openxmlformats.org/officeDocument/2006/math" xmlns:v="urn:schemas-microsoft-com:vml" xmlns:wp14="http://schemas.microsoft.com/office/word/2010/wordprocessingDrawing" xmlns:wp="http://schemas.openxmlformats.org/drawingml/2006/wordprocessingDrawing" xmlns:w10="urn:schemas-microsoft-com:office:word" xmlns:w="http://schemas.openxmlformats.org/wordprocessingml/2006/main" xmlns:w14="http://schemas.microsoft.com/office/word/2010/wordml" xmlns:w15="http://schemas.microsoft.com/office/word/2012/wordml" xmlns:w16cex="http://schemas.microsoft.com/office/word/2018/wordml/cex" xmlns:w16cid="http://schemas.microsoft.com/office/word/2016/wordml/cid" xmlns:w16="http://schemas.microsoft.com/office/word/2018/wordml" xmlns:w16sdtdh="http://schemas.microsoft.com/office/word/2020/wordml/sdtdatahash" xmlns:w16se="http://schemas.microsoft.com/office/word/2015/wordml/symex" xmlns:wpg="http://schemas.microsoft.com/office/word/2010/wordprocessingGroup" xmlns:wpi="http://schemas.microsoft.com/office/word/2010/wordprocessingInk" xmlns:wne="http://schemas.microsoft.com/office/word/2006/wordml" xmlns:wps="http://schemas.microsoft.com/office/word/2010/wordprocessingShape" mc:Ignorable="w14 w15 w16se w16cid w16 w16cex w16sdtdh wp14">
+  <w:p>
+    <w:pPr>
+      <w:pStyle w:val="Footer"/>
+    </w:pPr>
+  </w:p>
+</w:ftr>
+</file>
+
+<file path=word/footer2.xml><?xml version="1.0" encoding="utf-8"?>
 <w:ftr xmlns:wpc="http://schemas.microsoft.com/office/word/2010/wordprocessingCanvas" xmlns:cx="http://schemas.microsoft.com/office/drawing/2014/chartex" xmlns:cx1="http://schemas.microsoft.com/office/drawing/2015/9/8/chartex" xmlns:cx2="http://schemas.microsoft.com/office/drawing/2015/10/21/chartex" xmlns:cx3="http://schemas.microsoft.com/office/drawing/2016/5/9/chartex" xmlns:cx4="http://schemas.microsoft.com/office/drawing/2016/5/10/chartex" xmlns:cx5="http://schemas.microsoft.com/office/drawing/2016/5/11/chartex" xmlns:cx6="http://schemas.microsoft.com/office/drawing/2016/5/12/chartex" xmlns:cx7="http://schemas.microsoft.com/office/drawing/2016/5/13/chartex" xmlns:cx8="http://schemas.microsoft.com/office/drawing/2016/5/14/chartex" xmlns:mc="http://schemas.openxmlformats.org/markup-compatibility/2006" xmlns:aink="http://schemas.microsoft.com/office/drawing/2016/ink" xmlns:am3d="http://schemas.microsoft.com/office/drawing/2017/model3d" xmlns:o="urn:schemas-microsoft-com:office:office" xmlns:oel="http://schemas.microsoft.com/office/2019/extlst" xmlns:r="http://schemas.openxmlformats.org/officeDocument/2006/relationships" xmlns:m="http://schemas.openxmlformats.org/officeDocument/2006/math" xmlns:v="urn:schemas-microsoft-com:vml" xmlns:wp14="http://schemas.microsoft.com/office/word/2010/wordprocessingDrawing" xmlns:wp="http://schemas.openxmlformats.org/drawingml/2006/wordprocessingDrawing" xmlns:w10="urn:schemas-microsoft-com:office:word" xmlns:w="http://schemas.openxmlformats.org/wordprocessingml/2006/main" xmlns:w14="http://schemas.microsoft.com/office/word/2010/wordml" xmlns:w15="http://schemas.microsoft.com/office/word/2012/wordml" xmlns:w16cex="http://schemas.microsoft.com/office/word/2018/wordml/cex" xmlns:w16cid="http://schemas.microsoft.com/office/word/2016/wordml/cid" xmlns:w16="http://schemas.microsoft.com/office/word/2018/wordml" xmlns:w16sdtdh="http://schemas.microsoft.com/office/word/2020/wordml/sdtdatahash" xmlns:w16se="http://schemas.microsoft.com/office/word/2015/wordml/symex" xmlns:wpg="http://schemas.microsoft.com/office/word/2010/wordprocessingGroup" xmlns:wpi="http://schemas.microsoft.com/office/word/2010/wordprocessingInk" xmlns:wne="http://schemas.microsoft.com/office/word/2006/wordml" xmlns:wps="http://schemas.microsoft.com/office/word/2010/wordprocessingShape" mc:Ignorable="w14 w15 w16se w16cid w16 w16cex w16sdtdh wp14">
   <w:p>
     <w:pPr>
@@ -2462,7 +2474,7 @@
 </w:ftr>
 </file>
 
-<file path=word/footer2.xml><?xml version="1.0" encoding="utf-8"?>
+<file path=word/footer3.xml><?xml version="1.0" encoding="utf-8"?>
 <w:ftr xmlns:wpc="http://schemas.microsoft.com/office/word/2010/wordprocessingCanvas" xmlns:cx="http://schemas.microsoft.com/office/drawing/2014/chartex" xmlns:cx1="http://schemas.microsoft.com/office/drawing/2015/9/8/chartex" xmlns:cx2="http://schemas.microsoft.com/office/drawing/2015/10/21/chartex" xmlns:cx3="http://schemas.microsoft.com/office/drawing/2016/5/9/chartex" xmlns:cx4="http://schemas.microsoft.com/office/drawing/2016/5/10/chartex" xmlns:cx5="http://schemas.microsoft.com/office/drawing/2016/5/11/chartex" xmlns:cx6="http://schemas.microsoft.com/office/drawing/2016/5/12/chartex" xmlns:cx7="http://schemas.microsoft.com/office/drawing/2016/5/13/chartex" xmlns:cx8="http://schemas.microsoft.com/office/drawing/2016/5/14/chartex" xmlns:mc="http://schemas.openxmlformats.org/markup-compatibility/2006" xmlns:aink="http://schemas.microsoft.com/office/drawing/2016/ink" xmlns:am3d="http://schemas.microsoft.com/office/drawing/2017/model3d" xmlns:o="urn:schemas-microsoft-com:office:office" xmlns:oel="http://schemas.microsoft.com/office/2019/extlst" xmlns:r="http://schemas.openxmlformats.org/officeDocument/2006/relationships" xmlns:m="http://schemas.openxmlformats.org/officeDocument/2006/math" xmlns:v="urn:schemas-microsoft-com:vml" xmlns:wp14="http://schemas.microsoft.com/office/word/2010/wordprocessingDrawing" xmlns:wp="http://schemas.openxmlformats.org/drawingml/2006/wordprocessingDrawing" xmlns:w10="urn:schemas-microsoft-com:office:word" xmlns:w="http://schemas.openxmlformats.org/wordprocessingml/2006/main" xmlns:w14="http://schemas.microsoft.com/office/word/2010/wordml" xmlns:w15="http://schemas.microsoft.com/office/word/2012/wordml" xmlns:w16cex="http://schemas.microsoft.com/office/word/2018/wordml/cex" xmlns:w16cid="http://schemas.microsoft.com/office/word/2016/wordml/cid" xmlns:w16="http://schemas.microsoft.com/office/word/2018/wordml" xmlns:w16sdtdh="http://schemas.microsoft.com/office/word/2020/wordml/sdtdatahash" xmlns:w16se="http://schemas.microsoft.com/office/word/2015/wordml/symex" xmlns:wpg="http://schemas.microsoft.com/office/word/2010/wordprocessingGroup" xmlns:wpi="http://schemas.microsoft.com/office/word/2010/wordprocessingInk" xmlns:wne="http://schemas.microsoft.com/office/word/2006/wordml" xmlns:wps="http://schemas.microsoft.com/office/word/2010/wordprocessingShape" mc:Ignorable="w14 w15 w16se w16cid w16 w16cex w16sdtdh wp14">
   <w:p>
     <w:pPr>
@@ -2670,6 +2682,16 @@
   <w:p>
     <w:pPr>
       <w:pStyle w:val="Header"/>
+    </w:pPr>
+  </w:p>
+</w:hdr>
+</file>
+
+<file path=word/header2.xml><?xml version="1.0" encoding="utf-8"?>
+<w:hdr xmlns:wpc="http://schemas.microsoft.com/office/word/2010/wordprocessingCanvas" xmlns:cx="http://schemas.microsoft.com/office/drawing/2014/chartex" xmlns:cx1="http://schemas.microsoft.com/office/drawing/2015/9/8/chartex" xmlns:cx2="http://schemas.microsoft.com/office/drawing/2015/10/21/chartex" xmlns:cx3="http://schemas.microsoft.com/office/drawing/2016/5/9/chartex" xmlns:cx4="http://schemas.microsoft.com/office/drawing/2016/5/10/chartex" xmlns:cx5="http://schemas.microsoft.com/office/drawing/2016/5/11/chartex" xmlns:cx6="http://schemas.microsoft.com/office/drawing/2016/5/12/chartex" xmlns:cx7="http://schemas.microsoft.com/office/drawing/2016/5/13/chartex" xmlns:cx8="http://schemas.microsoft.com/office/drawing/2016/5/14/chartex" xmlns:mc="http://schemas.openxmlformats.org/markup-compatibility/2006" xmlns:aink="http://schemas.microsoft.com/office/drawing/2016/ink" xmlns:am3d="http://schemas.microsoft.com/office/drawing/2017/model3d" xmlns:o="urn:schemas-microsoft-com:office:office" xmlns:oel="http://schemas.microsoft.com/office/2019/extlst" xmlns:r="http://schemas.openxmlformats.org/officeDocument/2006/relationships" xmlns:m="http://schemas.openxmlformats.org/officeDocument/2006/math" xmlns:v="urn:schemas-microsoft-com:vml" xmlns:wp14="http://schemas.microsoft.com/office/word/2010/wordprocessingDrawing" xmlns:wp="http://schemas.openxmlformats.org/drawingml/2006/wordprocessingDrawing" xmlns:w10="urn:schemas-microsoft-com:office:word" xmlns:w="http://schemas.openxmlformats.org/wordprocessingml/2006/main" xmlns:w14="http://schemas.microsoft.com/office/word/2010/wordml" xmlns:w15="http://schemas.microsoft.com/office/word/2012/wordml" xmlns:w16cex="http://schemas.microsoft.com/office/word/2018/wordml/cex" xmlns:w16cid="http://schemas.microsoft.com/office/word/2016/wordml/cid" xmlns:w16="http://schemas.microsoft.com/office/word/2018/wordml" xmlns:w16sdtdh="http://schemas.microsoft.com/office/word/2020/wordml/sdtdatahash" xmlns:w16se="http://schemas.microsoft.com/office/word/2015/wordml/symex" xmlns:wpg="http://schemas.microsoft.com/office/word/2010/wordprocessingGroup" xmlns:wpi="http://schemas.microsoft.com/office/word/2010/wordprocessingInk" xmlns:wne="http://schemas.microsoft.com/office/word/2006/wordml" xmlns:wps="http://schemas.microsoft.com/office/word/2010/wordprocessingShape" mc:Ignorable="w14 w15 w16se w16cid w16 w16cex w16sdtdh wp14">
+  <w:p>
+    <w:pPr>
+      <w:pStyle w:val="Header"/>
       <w:jc w:val="right"/>
       <w:rPr>
         <w:rFonts w:ascii="Calibri" w:eastAsia="Calibri" w:hAnsi="Calibri"/>
@@ -2683,7 +2705,7 @@
 </w:hdr>
 </file>
 
-<file path=word/header2.xml><?xml version="1.0" encoding="utf-8"?>
+<file path=word/header3.xml><?xml version="1.0" encoding="utf-8"?>
 <w:hdr xmlns:wpc="http://schemas.microsoft.com/office/word/2010/wordprocessingCanvas" xmlns:cx="http://schemas.microsoft.com/office/drawing/2014/chartex" xmlns:cx1="http://schemas.microsoft.com/office/drawing/2015/9/8/chartex" xmlns:cx2="http://schemas.microsoft.com/office/drawing/2015/10/21/chartex" xmlns:cx3="http://schemas.microsoft.com/office/drawing/2016/5/9/chartex" xmlns:cx4="http://schemas.microsoft.com/office/drawing/2016/5/10/chartex" xmlns:cx5="http://schemas.microsoft.com/office/drawing/2016/5/11/chartex" xmlns:cx6="http://schemas.microsoft.com/office/drawing/2016/5/12/chartex" xmlns:cx7="http://schemas.microsoft.com/office/drawing/2016/5/13/chartex" xmlns:cx8="http://schemas.microsoft.com/office/drawing/2016/5/14/chartex" xmlns:mc="http://schemas.openxmlformats.org/markup-compatibility/2006" xmlns:aink="http://schemas.microsoft.com/office/drawing/2016/ink" xmlns:am3d="http://schemas.microsoft.com/office/drawing/2017/model3d" xmlns:o="urn:schemas-microsoft-com:office:office" xmlns:oel="http://schemas.microsoft.com/office/2019/extlst" xmlns:r="http://schemas.openxmlformats.org/officeDocument/2006/relationships" xmlns:m="http://schemas.openxmlformats.org/officeDocument/2006/math" xmlns:v="urn:schemas-microsoft-com:vml" xmlns:wp14="http://schemas.microsoft.com/office/word/2010/wordprocessingDrawing" xmlns:wp="http://schemas.openxmlformats.org/drawingml/2006/wordprocessingDrawing" xmlns:w10="urn:schemas-microsoft-com:office:word" xmlns:w="http://schemas.openxmlformats.org/wordprocessingml/2006/main" xmlns:w14="http://schemas.microsoft.com/office/word/2010/wordml" xmlns:w15="http://schemas.microsoft.com/office/word/2012/wordml" xmlns:w16cex="http://schemas.microsoft.com/office/word/2018/wordml/cex" xmlns:w16cid="http://schemas.microsoft.com/office/word/2016/wordml/cid" xmlns:w16="http://schemas.microsoft.com/office/word/2018/wordml" xmlns:w16sdtdh="http://schemas.microsoft.com/office/word/2020/wordml/sdtdatahash" xmlns:w16se="http://schemas.microsoft.com/office/word/2015/wordml/symex" xmlns:wpg="http://schemas.microsoft.com/office/word/2010/wordprocessingGroup" xmlns:wpi="http://schemas.microsoft.com/office/word/2010/wordprocessingInk" xmlns:wne="http://schemas.microsoft.com/office/word/2006/wordml" xmlns:wps="http://schemas.microsoft.com/office/word/2010/wordprocessingShape" mc:Ignorable="w14 w15 w16se w16cid w16 w16cex w16sdtdh wp14">
   <w:p>
     <w:pPr>
@@ -2703,16 +2725,16 @@
         <w:noProof/>
       </w:rPr>
       <w:drawing>
-        <wp:anchor distT="0" distB="0" distL="114300" distR="114300" simplePos="0" relativeHeight="251658240" behindDoc="0" locked="0" layoutInCell="1" allowOverlap="1" wp14:anchorId="387417BD" wp14:editId="42278E78">
+        <wp:anchor distT="0" distB="0" distL="114300" distR="114300" simplePos="0" relativeHeight="251658240" behindDoc="0" locked="0" layoutInCell="1" allowOverlap="1" wp14:anchorId="387417BD" wp14:editId="2CEEAE1C">
           <wp:simplePos x="0" y="0"/>
           <wp:positionH relativeFrom="column">
-            <wp:posOffset>-186267</wp:posOffset>
+            <wp:posOffset>-387350</wp:posOffset>
           </wp:positionH>
           <wp:positionV relativeFrom="paragraph">
-            <wp:posOffset>-16510</wp:posOffset>
+            <wp:posOffset>42334</wp:posOffset>
           </wp:positionV>
-          <wp:extent cx="2516529" cy="728133"/>
-          <wp:effectExtent l="0" t="0" r="0" b="0"/>
+          <wp:extent cx="2717565" cy="685800"/>
+          <wp:effectExtent l="0" t="0" r="635" b="0"/>
           <wp:wrapNone/>
           <wp:docPr id="6" name="Picture 6"/>
           <wp:cNvGraphicFramePr>
@@ -2722,7 +2744,7 @@
             <a:graphicData uri="http://schemas.openxmlformats.org/drawingml/2006/picture">
               <pic:pic xmlns:pic="http://schemas.openxmlformats.org/drawingml/2006/picture">
                 <pic:nvPicPr>
-                  <pic:cNvPr id="1" name=""/>
+                  <pic:cNvPr id="6" name="Picture 6"/>
                   <pic:cNvPicPr/>
                 </pic:nvPicPr>
                 <pic:blipFill>
@@ -2740,7 +2762,7 @@
                 <pic:spPr>
                   <a:xfrm>
                     <a:off x="0" y="0"/>
-                    <a:ext cx="2516529" cy="728133"/>
+                    <a:ext cx="2717565" cy="685800"/>
                   </a:xfrm>
                   <a:prstGeom prst="rect">
                     <a:avLst/>

</xml_diff>

<commit_message>
Merge Lars's and Joan's edits
</commit_message>
<xml_diff>
--- a/RRS/rules.docx
+++ b/RRS/rules.docx
@@ -16,9 +16,9 @@
         <w:tblLook w:val="04A0" w:firstRow="1" w:lastRow="0" w:firstColumn="1" w:lastColumn="0" w:noHBand="0" w:noVBand="1"/>
       </w:tblPr>
       <w:tblGrid>
-        <w:gridCol w:w="2258"/>
-        <w:gridCol w:w="843"/>
-        <w:gridCol w:w="7355"/>
+        <w:gridCol w:w="2122"/>
+        <w:gridCol w:w="708"/>
+        <w:gridCol w:w="7626"/>
       </w:tblGrid>
       <w:tr>
         <w:trPr>
@@ -26,7 +26,7 @@
         </w:trPr>
         <w:tc>
           <w:tcPr>
-            <w:tcW w:w="2258" w:type="dxa"/>
+            <w:tcW w:w="2122" w:type="dxa"/>
             <w:tcBorders>
               <w:top w:val="single" w:sz="4" w:space="0" w:color="1F4E79"/>
               <w:left w:val="single" w:sz="4" w:space="0" w:color="1F4E79"/>
@@ -65,7 +65,7 @@
         </w:tc>
         <w:tc>
           <w:tcPr>
-            <w:tcW w:w="843" w:type="dxa"/>
+            <w:tcW w:w="708" w:type="dxa"/>
             <w:tcBorders>
               <w:top w:val="single" w:sz="4" w:space="0" w:color="1F4E79"/>
               <w:left w:val="single" w:sz="4" w:space="0" w:color="1F4E79"/>
@@ -91,7 +91,28 @@
                 <w:szCs w:val="20"/>
               </w:rPr>
             </w:pPr>
-            <w:r>
+          </w:p>
+        </w:tc>
+        <w:tc>
+          <w:tcPr>
+            <w:tcW w:w="7626" w:type="dxa"/>
+            <w:tcBorders>
+              <w:top w:val="single" w:sz="4" w:space="0" w:color="1F4E79"/>
+              <w:left w:val="single" w:sz="4" w:space="0" w:color="1F4E79"/>
+              <w:bottom w:val="single" w:sz="4" w:space="0" w:color="1F4E79"/>
+              <w:right w:val="single" w:sz="4" w:space="0" w:color="1F4E79"/>
+            </w:tcBorders>
+            <w:shd w:val="clear" w:color="auto" w:fill="auto"/>
+          </w:tcPr>
+          <w:p>
+            <w:pPr>
+              <w:widowControl w:val="0"/>
+              <w:tabs>
+                <w:tab w:val="left" w:pos="5274"/>
+              </w:tabs>
+              <w:spacing w:line="240" w:lineRule="auto"/>
+              <w:ind w:left="0" w:firstLine="0"/>
+              <w:jc w:val="center"/>
               <w:rPr>
                 <w:rFonts w:ascii="Lato" w:eastAsia="Lato" w:hAnsi="Lato" w:cs="Lato"/>
                 <w:b/>
@@ -99,30 +120,8 @@
                 <w:sz w:val="20"/>
                 <w:szCs w:val="20"/>
               </w:rPr>
-              <w:t>Item No</w:t>
-            </w:r>
-          </w:p>
-        </w:tc>
-        <w:tc>
-          <w:tcPr>
-            <w:tcW w:w="7355" w:type="dxa"/>
-            <w:tcBorders>
-              <w:top w:val="single" w:sz="4" w:space="0" w:color="1F4E79"/>
-              <w:left w:val="single" w:sz="4" w:space="0" w:color="1F4E79"/>
-              <w:bottom w:val="single" w:sz="4" w:space="0" w:color="1F4E79"/>
-              <w:right w:val="single" w:sz="4" w:space="0" w:color="1F4E79"/>
-            </w:tcBorders>
-            <w:shd w:val="clear" w:color="auto" w:fill="auto"/>
-          </w:tcPr>
-          <w:p>
-            <w:pPr>
-              <w:widowControl w:val="0"/>
-              <w:tabs>
-                <w:tab w:val="left" w:pos="5274"/>
-              </w:tabs>
-              <w:spacing w:line="240" w:lineRule="auto"/>
-              <w:ind w:left="0" w:firstLine="0"/>
-              <w:jc w:val="center"/>
+            </w:pPr>
+            <w:r>
               <w:rPr>
                 <w:rFonts w:ascii="Lato" w:eastAsia="Lato" w:hAnsi="Lato" w:cs="Lato"/>
                 <w:b/>
@@ -130,15 +129,6 @@
                 <w:sz w:val="20"/>
                 <w:szCs w:val="20"/>
               </w:rPr>
-            </w:pPr>
-            <w:r>
-              <w:rPr>
-                <w:rFonts w:ascii="Lato" w:eastAsia="Lato" w:hAnsi="Lato" w:cs="Lato"/>
-                <w:b/>
-                <w:bCs/>
-                <w:sz w:val="20"/>
-                <w:szCs w:val="20"/>
-              </w:rPr>
               <w:t>Rule</w:t>
             </w:r>
           </w:p>
@@ -147,7 +137,7 @@
       <w:tr>
         <w:tc>
           <w:tcPr>
-            <w:tcW w:w="2258" w:type="dxa"/>
+            <w:tcW w:w="2122" w:type="dxa"/>
             <w:tcBorders>
               <w:top w:val="single" w:sz="4" w:space="0" w:color="1F4E79"/>
               <w:left w:val="single" w:sz="4" w:space="0" w:color="1F4E79"/>
@@ -182,7 +172,7 @@
         </w:tc>
         <w:tc>
           <w:tcPr>
-            <w:tcW w:w="843" w:type="dxa"/>
+            <w:tcW w:w="708" w:type="dxa"/>
             <w:tcBorders>
               <w:top w:val="single" w:sz="4" w:space="0" w:color="1F4E79"/>
               <w:left w:val="single" w:sz="4" w:space="0" w:color="1F4E79"/>
@@ -218,7 +208,7 @@
         </w:tc>
         <w:tc>
           <w:tcPr>
-            <w:tcW w:w="7355" w:type="dxa"/>
+            <w:tcW w:w="7626" w:type="dxa"/>
             <w:tcBorders>
               <w:top w:val="single" w:sz="4" w:space="0" w:color="1F4E79"/>
               <w:left w:val="single" w:sz="4" w:space="0" w:color="1F4E79"/>
@@ -248,23 +238,7 @@
                 <w:sz w:val="20"/>
                 <w:szCs w:val="20"/>
               </w:rPr>
-              <w:t>Raw data used in the research is made publicly accessible, to the extent allowed by other agreements and the law.</w:t>
-            </w:r>
-            <w:r>
-              <w:rPr>
-                <w:rFonts w:ascii="Lato" w:eastAsia="Lato" w:hAnsi="Lato" w:cs="Lato"/>
-                <w:sz w:val="20"/>
-                <w:szCs w:val="20"/>
-              </w:rPr>
-              <w:t xml:space="preserve"> </w:t>
-            </w:r>
-            <w:r>
-              <w:rPr>
-                <w:rFonts w:ascii="Lato" w:eastAsia="Lato" w:hAnsi="Lato" w:cs="Lato"/>
-                <w:sz w:val="20"/>
-                <w:szCs w:val="20"/>
-              </w:rPr>
-              <w:t>If the raw data cannot be published, the rest of the policy still applies.</w:t>
+              <w:t xml:space="preserve">Raw data used in the research (primary data collected by the author, and secondary data not otherwise available) is made publicly accessible. </w:t>
             </w:r>
           </w:p>
         </w:tc>
@@ -272,7 +246,7 @@
       <w:tr>
         <w:tc>
           <w:tcPr>
-            <w:tcW w:w="2258" w:type="dxa"/>
+            <w:tcW w:w="2122" w:type="dxa"/>
             <w:tcBorders>
               <w:top w:val="single" w:sz="4" w:space="0" w:color="1F4E79"/>
               <w:left w:val="single" w:sz="4" w:space="0" w:color="1F4E79"/>
@@ -307,7 +281,7 @@
         </w:tc>
         <w:tc>
           <w:tcPr>
-            <w:tcW w:w="843" w:type="dxa"/>
+            <w:tcW w:w="708" w:type="dxa"/>
             <w:tcBorders>
               <w:top w:val="single" w:sz="4" w:space="0" w:color="1F4E79"/>
               <w:left w:val="single" w:sz="4" w:space="0" w:color="1F4E79"/>
@@ -343,7 +317,7 @@
         </w:tc>
         <w:tc>
           <w:tcPr>
-            <w:tcW w:w="7355" w:type="dxa"/>
+            <w:tcW w:w="7626" w:type="dxa"/>
             <w:tcBorders>
               <w:top w:val="single" w:sz="4" w:space="0" w:color="1F4E79"/>
               <w:left w:val="single" w:sz="4" w:space="0" w:color="1F4E79"/>
@@ -381,7 +355,7 @@
       <w:tr>
         <w:tc>
           <w:tcPr>
-            <w:tcW w:w="2258" w:type="dxa"/>
+            <w:tcW w:w="2122" w:type="dxa"/>
             <w:tcBorders>
               <w:top w:val="single" w:sz="4" w:space="0" w:color="1F4E79"/>
               <w:left w:val="single" w:sz="4" w:space="0" w:color="1F4E79"/>
@@ -410,13 +384,13 @@
                 <w:sz w:val="20"/>
                 <w:szCs w:val="20"/>
               </w:rPr>
-              <w:t>Metadata</w:t>
-            </w:r>
-          </w:p>
-        </w:tc>
-        <w:tc>
-          <w:tcPr>
-            <w:tcW w:w="843" w:type="dxa"/>
+              <w:t>Format</w:t>
+            </w:r>
+          </w:p>
+        </w:tc>
+        <w:tc>
+          <w:tcPr>
+            <w:tcW w:w="708" w:type="dxa"/>
             <w:tcBorders>
               <w:top w:val="nil"/>
               <w:left w:val="single" w:sz="4" w:space="0" w:color="1F4E79"/>
@@ -452,7 +426,7 @@
         </w:tc>
         <w:tc>
           <w:tcPr>
-            <w:tcW w:w="7355" w:type="dxa"/>
+            <w:tcW w:w="7626" w:type="dxa"/>
             <w:tcBorders>
               <w:top w:val="nil"/>
               <w:left w:val="single" w:sz="4" w:space="0" w:color="1F4E79"/>
@@ -482,7 +456,23 @@
                 <w:sz w:val="20"/>
                 <w:szCs w:val="20"/>
               </w:rPr>
-              <w:t>Description of variables and their allowed values are made publicly accessible.</w:t>
+              <w:t xml:space="preserve">The data files may be provided in any format compatible with any commonly used statistical package or software. </w:t>
+            </w:r>
+            <w:r>
+              <w:rPr>
+                <w:rFonts w:ascii="Lato" w:eastAsia="Lato" w:hAnsi="Lato" w:cs="Lato"/>
+                <w:sz w:val="20"/>
+                <w:szCs w:val="20"/>
+              </w:rPr>
+              <w:t>OR</w:t>
+            </w:r>
+            <w:r>
+              <w:rPr>
+                <w:rFonts w:ascii="Lato" w:eastAsia="Lato" w:hAnsi="Lato" w:cs="Lato"/>
+                <w:sz w:val="20"/>
+                <w:szCs w:val="20"/>
+              </w:rPr>
+              <w:t xml:space="preserve"> Data files are provided in open, non-proprietary formats.</w:t>
             </w:r>
           </w:p>
         </w:tc>
@@ -490,7 +480,7 @@
       <w:tr>
         <w:tc>
           <w:tcPr>
-            <w:tcW w:w="2258" w:type="dxa"/>
+            <w:tcW w:w="2122" w:type="dxa"/>
             <w:tcBorders>
               <w:top w:val="single" w:sz="4" w:space="0" w:color="1F4E79"/>
               <w:left w:val="single" w:sz="4" w:space="0" w:color="1F4E79"/>
@@ -519,13 +509,13 @@
                 <w:sz w:val="20"/>
                 <w:szCs w:val="20"/>
               </w:rPr>
-              <w:t>Citation</w:t>
-            </w:r>
-          </w:p>
-        </w:tc>
-        <w:tc>
-          <w:tcPr>
-            <w:tcW w:w="843" w:type="dxa"/>
+              <w:t>Metadata</w:t>
+            </w:r>
+          </w:p>
+        </w:tc>
+        <w:tc>
+          <w:tcPr>
+            <w:tcW w:w="708" w:type="dxa"/>
             <w:tcBorders>
               <w:top w:val="nil"/>
               <w:left w:val="single" w:sz="4" w:space="0" w:color="1F4E79"/>
@@ -561,7 +551,7 @@
         </w:tc>
         <w:tc>
           <w:tcPr>
-            <w:tcW w:w="7355" w:type="dxa"/>
+            <w:tcW w:w="7626" w:type="dxa"/>
             <w:tcBorders>
               <w:top w:val="nil"/>
               <w:left w:val="single" w:sz="4" w:space="0" w:color="1F4E79"/>
@@ -591,41 +581,7 @@
                 <w:sz w:val="20"/>
                 <w:szCs w:val="20"/>
               </w:rPr>
-              <w:t>All data used in the paper are cited</w:t>
-            </w:r>
-            <w:r>
-              <w:rPr>
-                <w:rFonts w:ascii="Lato" w:eastAsia="Lato" w:hAnsi="Lato" w:cs="Lato"/>
-                <w:sz w:val="20"/>
-                <w:szCs w:val="20"/>
-              </w:rPr>
-              <w:t>,</w:t>
-            </w:r>
-            <w:r>
-              <w:rPr>
-                <w:rFonts w:ascii="Lato" w:eastAsia="Lato" w:hAnsi="Lato" w:cs="Lato"/>
-                <w:sz w:val="20"/>
-                <w:szCs w:val="20"/>
-              </w:rPr>
-              <w:t xml:space="preserve"> </w:t>
-            </w:r>
-            <w:proofErr w:type="gramStart"/>
-            <w:r>
-              <w:rPr>
-                <w:rFonts w:ascii="Lato" w:eastAsia="Lato" w:hAnsi="Lato" w:cs="Lato"/>
-                <w:sz w:val="20"/>
-                <w:szCs w:val="20"/>
-              </w:rPr>
-              <w:t>with the exception of</w:t>
-            </w:r>
-            <w:proofErr w:type="gramEnd"/>
-            <w:r>
-              <w:rPr>
-                <w:rFonts w:ascii="Lato" w:eastAsia="Lato" w:hAnsi="Lato" w:cs="Lato"/>
-                <w:sz w:val="20"/>
-                <w:szCs w:val="20"/>
-              </w:rPr>
-              <w:t xml:space="preserve"> original data provided exclusively as part of the replication package.</w:t>
+              <w:t>Description of variables and their allowed values are made publicly accessible.</w:t>
             </w:r>
           </w:p>
         </w:tc>
@@ -633,7 +589,7 @@
       <w:tr>
         <w:tc>
           <w:tcPr>
-            <w:tcW w:w="2258" w:type="dxa"/>
+            <w:tcW w:w="2122" w:type="dxa"/>
             <w:tcBorders>
               <w:top w:val="single" w:sz="4" w:space="0" w:color="1F4E79"/>
               <w:left w:val="single" w:sz="4" w:space="0" w:color="1F4E79"/>
@@ -663,13 +619,13 @@
                 <w:sz w:val="20"/>
                 <w:szCs w:val="20"/>
               </w:rPr>
-              <w:t>Data Availability Statement</w:t>
-            </w:r>
-          </w:p>
-        </w:tc>
-        <w:tc>
-          <w:tcPr>
-            <w:tcW w:w="843" w:type="dxa"/>
+              <w:t>Citation</w:t>
+            </w:r>
+          </w:p>
+        </w:tc>
+        <w:tc>
+          <w:tcPr>
+            <w:tcW w:w="708" w:type="dxa"/>
             <w:tcBorders>
               <w:top w:val="nil"/>
               <w:left w:val="single" w:sz="4" w:space="0" w:color="1F4E79"/>
@@ -705,7 +661,7 @@
         </w:tc>
         <w:tc>
           <w:tcPr>
-            <w:tcW w:w="7355" w:type="dxa"/>
+            <w:tcW w:w="7626" w:type="dxa"/>
             <w:tcBorders>
               <w:top w:val="nil"/>
               <w:left w:val="single" w:sz="4" w:space="0" w:color="1F4E79"/>
@@ -735,25 +691,7 @@
                 <w:sz w:val="20"/>
                 <w:szCs w:val="20"/>
               </w:rPr>
-              <w:t xml:space="preserve">A Data Availability Statement is provided with detailed information on how, where, and under what conditions an independent researcher can </w:t>
-            </w:r>
-            <w:proofErr w:type="gramStart"/>
-            <w:r>
-              <w:rPr>
-                <w:rFonts w:ascii="Lato" w:eastAsia="Lato" w:hAnsi="Lato" w:cs="Lato"/>
-                <w:sz w:val="20"/>
-                <w:szCs w:val="20"/>
-              </w:rPr>
-              <w:t>access  data</w:t>
-            </w:r>
-            <w:proofErr w:type="gramEnd"/>
-            <w:r>
-              <w:rPr>
-                <w:rFonts w:ascii="Lato" w:eastAsia="Lato" w:hAnsi="Lato" w:cs="Lato"/>
-                <w:sz w:val="20"/>
-                <w:szCs w:val="20"/>
-              </w:rPr>
-              <w:t xml:space="preserve"> not provided as part of the replication package.</w:t>
+              <w:t>All data used in the paper are cited.</w:t>
             </w:r>
           </w:p>
         </w:tc>
@@ -761,7 +699,117 @@
       <w:tr>
         <w:tc>
           <w:tcPr>
-            <w:tcW w:w="2258" w:type="dxa"/>
+            <w:tcW w:w="2122" w:type="dxa"/>
+            <w:tcBorders>
+              <w:top w:val="single" w:sz="4" w:space="0" w:color="1F4E79"/>
+              <w:left w:val="single" w:sz="4" w:space="0" w:color="1F4E79"/>
+              <w:bottom w:val="single" w:sz="4" w:space="0" w:color="1F4E79"/>
+              <w:right w:val="single" w:sz="4" w:space="0" w:color="1F4E79"/>
+            </w:tcBorders>
+            <w:shd w:val="clear" w:color="auto" w:fill="auto"/>
+          </w:tcPr>
+          <w:p>
+            <w:pPr>
+              <w:widowControl w:val="0"/>
+              <w:tabs>
+                <w:tab w:val="left" w:pos="5274"/>
+              </w:tabs>
+              <w:spacing w:line="240" w:lineRule="auto"/>
+              <w:ind w:left="0" w:firstLine="0"/>
+              <w:jc w:val="left"/>
+              <w:rPr>
+                <w:rFonts w:ascii="Lato" w:eastAsia="Lato" w:hAnsi="Lato" w:cs="Lato"/>
+                <w:sz w:val="20"/>
+                <w:szCs w:val="20"/>
+              </w:rPr>
+            </w:pPr>
+            <w:r>
+              <w:rPr>
+                <w:rFonts w:ascii="Lato" w:eastAsia="Lato" w:hAnsi="Lato" w:cs="Lato"/>
+                <w:sz w:val="20"/>
+                <w:szCs w:val="20"/>
+              </w:rPr>
+              <w:t>Data Availability Statement</w:t>
+            </w:r>
+          </w:p>
+        </w:tc>
+        <w:tc>
+          <w:tcPr>
+            <w:tcW w:w="708" w:type="dxa"/>
+            <w:tcBorders>
+              <w:top w:val="nil"/>
+              <w:left w:val="single" w:sz="4" w:space="0" w:color="1F4E79"/>
+              <w:bottom w:val="single" w:sz="4" w:space="0" w:color="1F4E79"/>
+              <w:right w:val="single" w:sz="4" w:space="0" w:color="1F4E79"/>
+            </w:tcBorders>
+            <w:shd w:val="clear" w:color="auto" w:fill="auto"/>
+          </w:tcPr>
+          <w:p>
+            <w:pPr>
+              <w:widowControl w:val="0"/>
+              <w:tabs>
+                <w:tab w:val="left" w:pos="5274"/>
+              </w:tabs>
+              <w:spacing w:line="240" w:lineRule="auto"/>
+              <w:ind w:left="0" w:firstLine="0"/>
+              <w:jc w:val="center"/>
+              <w:rPr>
+                <w:rFonts w:ascii="Lato" w:eastAsia="Lato" w:hAnsi="Lato" w:cs="Lato"/>
+                <w:sz w:val="20"/>
+                <w:szCs w:val="20"/>
+              </w:rPr>
+            </w:pPr>
+            <w:r>
+              <w:rPr>
+                <w:rFonts w:ascii="Lato" w:eastAsia="Lato" w:hAnsi="Lato" w:cs="Lato"/>
+                <w:sz w:val="20"/>
+                <w:szCs w:val="20"/>
+              </w:rPr>
+              <w:t>6</w:t>
+            </w:r>
+          </w:p>
+        </w:tc>
+        <w:tc>
+          <w:tcPr>
+            <w:tcW w:w="7626" w:type="dxa"/>
+            <w:tcBorders>
+              <w:top w:val="nil"/>
+              <w:left w:val="single" w:sz="4" w:space="0" w:color="1F4E79"/>
+              <w:bottom w:val="single" w:sz="4" w:space="0" w:color="1F4E79"/>
+              <w:right w:val="single" w:sz="4" w:space="0" w:color="1F4E79"/>
+            </w:tcBorders>
+            <w:shd w:val="clear" w:color="auto" w:fill="auto"/>
+          </w:tcPr>
+          <w:p>
+            <w:pPr>
+              <w:widowControl w:val="0"/>
+              <w:tabs>
+                <w:tab w:val="left" w:pos="5274"/>
+              </w:tabs>
+              <w:spacing w:line="240" w:lineRule="auto"/>
+              <w:ind w:left="0" w:firstLine="0"/>
+              <w:jc w:val="left"/>
+              <w:rPr>
+                <w:rFonts w:ascii="Lato" w:eastAsia="Lato" w:hAnsi="Lato" w:cs="Lato"/>
+                <w:sz w:val="20"/>
+                <w:szCs w:val="20"/>
+              </w:rPr>
+            </w:pPr>
+            <w:r>
+              <w:rPr>
+                <w:rFonts w:ascii="Lato" w:eastAsia="Lato" w:hAnsi="Lato" w:cs="Lato"/>
+                <w:sz w:val="20"/>
+                <w:szCs w:val="20"/>
+              </w:rPr>
+              <w:t>A Data Availability Statement is provided with detailed enough information such that an independent researcher can replicate the steps needed to access the original data, including any limitations and the expected (monetary and time) cost of data access.</w:t>
+            </w:r>
+          </w:p>
+        </w:tc>
+      </w:tr>
+      <w:tr>
+        <w:tc>
+          <w:tcPr>
+            <w:tcW w:w="2122" w:type="dxa"/>
             <w:tcBorders>
               <w:top w:val="single" w:sz="4" w:space="0" w:color="1F4E79"/>
               <w:left w:val="single" w:sz="4" w:space="0" w:color="1F4E79"/>
@@ -801,7 +849,7 @@
         </w:tc>
         <w:tc>
           <w:tcPr>
-            <w:tcW w:w="843" w:type="dxa"/>
+            <w:tcW w:w="708" w:type="dxa"/>
             <w:tcBorders>
               <w:top w:val="single" w:sz="4" w:space="0" w:color="1F4E79"/>
               <w:left w:val="single" w:sz="4" w:space="0" w:color="1F4E79"/>
@@ -831,7 +879,7 @@
         </w:tc>
         <w:tc>
           <w:tcPr>
-            <w:tcW w:w="7355" w:type="dxa"/>
+            <w:tcW w:w="7626" w:type="dxa"/>
             <w:tcBorders>
               <w:top w:val="single" w:sz="4" w:space="0" w:color="1F4E79"/>
               <w:left w:val="single" w:sz="4" w:space="0" w:color="1F4E79"/>
@@ -863,7 +911,7 @@
       <w:tr>
         <w:tc>
           <w:tcPr>
-            <w:tcW w:w="2258" w:type="dxa"/>
+            <w:tcW w:w="2122" w:type="dxa"/>
             <w:tcBorders>
               <w:top w:val="single" w:sz="4" w:space="0" w:color="1F4E79"/>
               <w:left w:val="single" w:sz="4" w:space="0" w:color="1F4E79"/>
@@ -898,7 +946,7 @@
         </w:tc>
         <w:tc>
           <w:tcPr>
-            <w:tcW w:w="843" w:type="dxa"/>
+            <w:tcW w:w="708" w:type="dxa"/>
             <w:tcBorders>
               <w:top w:val="single" w:sz="4" w:space="0" w:color="1F4E79"/>
               <w:left w:val="single" w:sz="4" w:space="0" w:color="1F4E79"/>
@@ -929,13 +977,13 @@
                 <w:sz w:val="20"/>
                 <w:szCs w:val="20"/>
               </w:rPr>
-              <w:t>6</w:t>
-            </w:r>
-          </w:p>
-        </w:tc>
-        <w:tc>
-          <w:tcPr>
-            <w:tcW w:w="7355" w:type="dxa"/>
+              <w:t>7</w:t>
+            </w:r>
+          </w:p>
+        </w:tc>
+        <w:tc>
+          <w:tcPr>
+            <w:tcW w:w="7626" w:type="dxa"/>
             <w:tcBorders>
               <w:top w:val="single" w:sz="4" w:space="0" w:color="1F4E79"/>
               <w:left w:val="single" w:sz="4" w:space="0" w:color="1F4E79"/>
@@ -965,7 +1013,7 @@
                 <w:sz w:val="20"/>
                 <w:szCs w:val="20"/>
               </w:rPr>
-              <w:t>Programs used to create any final and analysis data sets from raw data are included, to the extent allowed by other agreements and the law.</w:t>
+              <w:t>Programs used to create any final and analysis data sets from raw data are included.</w:t>
             </w:r>
           </w:p>
         </w:tc>
@@ -973,7 +1021,7 @@
       <w:tr>
         <w:tc>
           <w:tcPr>
-            <w:tcW w:w="2258" w:type="dxa"/>
+            <w:tcW w:w="2122" w:type="dxa"/>
             <w:tcBorders>
               <w:top w:val="single" w:sz="4" w:space="0" w:color="1F4E79"/>
               <w:left w:val="single" w:sz="4" w:space="0" w:color="1F4E79"/>
@@ -1008,7 +1056,7 @@
         </w:tc>
         <w:tc>
           <w:tcPr>
-            <w:tcW w:w="843" w:type="dxa"/>
+            <w:tcW w:w="708" w:type="dxa"/>
             <w:tcBorders>
               <w:top w:val="single" w:sz="4" w:space="0" w:color="1F4E79"/>
               <w:left w:val="single" w:sz="4" w:space="0" w:color="1F4E79"/>
@@ -1039,13 +1087,13 @@
                 <w:sz w:val="20"/>
                 <w:szCs w:val="20"/>
               </w:rPr>
-              <w:t>7</w:t>
-            </w:r>
-          </w:p>
-        </w:tc>
-        <w:tc>
-          <w:tcPr>
-            <w:tcW w:w="7355" w:type="dxa"/>
+              <w:t>8</w:t>
+            </w:r>
+          </w:p>
+        </w:tc>
+        <w:tc>
+          <w:tcPr>
+            <w:tcW w:w="7626" w:type="dxa"/>
             <w:tcBorders>
               <w:top w:val="single" w:sz="4" w:space="0" w:color="1F4E79"/>
               <w:left w:val="single" w:sz="4" w:space="0" w:color="1F4E79"/>
@@ -1083,7 +1131,7 @@
       <w:tr>
         <w:tc>
           <w:tcPr>
-            <w:tcW w:w="2258" w:type="dxa"/>
+            <w:tcW w:w="2122" w:type="dxa"/>
             <w:tcBorders>
               <w:top w:val="single" w:sz="4" w:space="0" w:color="1F4E79"/>
               <w:left w:val="single" w:sz="4" w:space="0" w:color="1F4E79"/>
@@ -1112,13 +1160,13 @@
                 <w:sz w:val="20"/>
                 <w:szCs w:val="20"/>
               </w:rPr>
-              <w:t>Experiments</w:t>
-            </w:r>
-          </w:p>
-        </w:tc>
-        <w:tc>
-          <w:tcPr>
-            <w:tcW w:w="843" w:type="dxa"/>
+              <w:t>Format</w:t>
+            </w:r>
+          </w:p>
+        </w:tc>
+        <w:tc>
+          <w:tcPr>
+            <w:tcW w:w="708" w:type="dxa"/>
             <w:tcBorders>
               <w:top w:val="nil"/>
               <w:left w:val="single" w:sz="4" w:space="0" w:color="1F4E79"/>
@@ -1148,13 +1196,13 @@
                 <w:sz w:val="20"/>
                 <w:szCs w:val="20"/>
               </w:rPr>
-              <w:t>8</w:t>
-            </w:r>
-          </w:p>
-        </w:tc>
-        <w:tc>
-          <w:tcPr>
-            <w:tcW w:w="7355" w:type="dxa"/>
+              <w:t>9</w:t>
+            </w:r>
+          </w:p>
+        </w:tc>
+        <w:tc>
+          <w:tcPr>
+            <w:tcW w:w="7626" w:type="dxa"/>
             <w:tcBorders>
               <w:top w:val="nil"/>
               <w:left w:val="single" w:sz="4" w:space="0" w:color="1F4E79"/>
@@ -1184,23 +1232,7 @@
                 <w:sz w:val="20"/>
                 <w:szCs w:val="20"/>
               </w:rPr>
-              <w:t xml:space="preserve">If collecting original data through experiments, computer code for </w:t>
-            </w:r>
-            <w:r>
-              <w:rPr>
-                <w:rFonts w:ascii="Lato" w:eastAsia="Lato" w:hAnsi="Lato" w:cs="Lato"/>
-                <w:sz w:val="20"/>
-                <w:szCs w:val="20"/>
-              </w:rPr>
-              <w:t xml:space="preserve">the </w:t>
-            </w:r>
-            <w:r>
-              <w:rPr>
-                <w:rFonts w:ascii="Lato" w:eastAsia="Lato" w:hAnsi="Lato" w:cs="Lato"/>
-                <w:sz w:val="20"/>
-                <w:szCs w:val="20"/>
-              </w:rPr>
-              <w:t>experiment is included.</w:t>
+              <w:t xml:space="preserve">Code is provided in source format that can be directly interpreted or compiled by appropriate software. </w:t>
             </w:r>
           </w:p>
         </w:tc>
@@ -1211,7 +1243,7 @@
         </w:trPr>
         <w:tc>
           <w:tcPr>
-            <w:tcW w:w="2258" w:type="dxa"/>
+            <w:tcW w:w="2122" w:type="dxa"/>
             <w:tcBorders>
               <w:top w:val="single" w:sz="4" w:space="0" w:color="1F4E79"/>
               <w:left w:val="single" w:sz="4" w:space="0" w:color="1F4E79"/>
@@ -1251,7 +1283,7 @@
         </w:tc>
         <w:tc>
           <w:tcPr>
-            <w:tcW w:w="843" w:type="dxa"/>
+            <w:tcW w:w="708" w:type="dxa"/>
             <w:tcBorders>
               <w:top w:val="single" w:sz="4" w:space="0" w:color="1F4E79"/>
               <w:left w:val="single" w:sz="4" w:space="0" w:color="1F4E79"/>
@@ -1281,7 +1313,7 @@
         </w:tc>
         <w:tc>
           <w:tcPr>
-            <w:tcW w:w="7355" w:type="dxa"/>
+            <w:tcW w:w="7626" w:type="dxa"/>
             <w:tcBorders>
               <w:top w:val="single" w:sz="4" w:space="0" w:color="1F4E79"/>
               <w:left w:val="single" w:sz="4" w:space="0" w:color="1F4E79"/>
@@ -1313,7 +1345,7 @@
       <w:tr>
         <w:tc>
           <w:tcPr>
-            <w:tcW w:w="2258" w:type="dxa"/>
+            <w:tcW w:w="2122" w:type="dxa"/>
             <w:tcBorders>
               <w:top w:val="single" w:sz="4" w:space="0" w:color="1F4E79"/>
               <w:left w:val="single" w:sz="4" w:space="0" w:color="1F4E79"/>
@@ -1348,7 +1380,7 @@
         </w:tc>
         <w:tc>
           <w:tcPr>
-            <w:tcW w:w="843" w:type="dxa"/>
+            <w:tcW w:w="708" w:type="dxa"/>
             <w:tcBorders>
               <w:top w:val="single" w:sz="4" w:space="0" w:color="1F4E79"/>
               <w:left w:val="single" w:sz="4" w:space="0" w:color="1F4E79"/>
@@ -1378,13 +1410,13 @@
                 <w:sz w:val="20"/>
                 <w:szCs w:val="20"/>
               </w:rPr>
-              <w:t>9</w:t>
-            </w:r>
-          </w:p>
-        </w:tc>
-        <w:tc>
-          <w:tcPr>
-            <w:tcW w:w="7355" w:type="dxa"/>
+              <w:t>10</w:t>
+            </w:r>
+          </w:p>
+        </w:tc>
+        <w:tc>
+          <w:tcPr>
+            <w:tcW w:w="7626" w:type="dxa"/>
             <w:tcBorders>
               <w:top w:val="single" w:sz="4" w:space="0" w:color="1F4E79"/>
               <w:left w:val="single" w:sz="4" w:space="0" w:color="1F4E79"/>
@@ -1425,7 +1457,7 @@
         </w:trPr>
         <w:tc>
           <w:tcPr>
-            <w:tcW w:w="2258" w:type="dxa"/>
+            <w:tcW w:w="2122" w:type="dxa"/>
             <w:tcBorders>
               <w:top w:val="single" w:sz="4" w:space="0" w:color="1F4E79"/>
               <w:left w:val="single" w:sz="4" w:space="0" w:color="1F4E79"/>
@@ -1460,7 +1492,7 @@
         </w:tc>
         <w:tc>
           <w:tcPr>
-            <w:tcW w:w="843" w:type="dxa"/>
+            <w:tcW w:w="708" w:type="dxa"/>
             <w:tcBorders>
               <w:top w:val="single" w:sz="4" w:space="0" w:color="1F4E79"/>
               <w:left w:val="single" w:sz="4" w:space="0" w:color="1F4E79"/>
@@ -1490,13 +1522,13 @@
                 <w:sz w:val="20"/>
                 <w:szCs w:val="20"/>
               </w:rPr>
-              <w:t>10</w:t>
-            </w:r>
-          </w:p>
-        </w:tc>
-        <w:tc>
-          <w:tcPr>
-            <w:tcW w:w="7355" w:type="dxa"/>
+              <w:t>11</w:t>
+            </w:r>
+          </w:p>
+        </w:tc>
+        <w:tc>
+          <w:tcPr>
+            <w:tcW w:w="7626" w:type="dxa"/>
             <w:tcBorders>
               <w:top w:val="single" w:sz="4" w:space="0" w:color="1F4E79"/>
               <w:left w:val="single" w:sz="4" w:space="0" w:color="1F4E79"/>
@@ -1537,7 +1569,7 @@
         </w:trPr>
         <w:tc>
           <w:tcPr>
-            <w:tcW w:w="2258" w:type="dxa"/>
+            <w:tcW w:w="2122" w:type="dxa"/>
             <w:tcBorders>
               <w:top w:val="nil"/>
               <w:left w:val="single" w:sz="4" w:space="0" w:color="1F4E79"/>
@@ -1572,7 +1604,7 @@
         </w:tc>
         <w:tc>
           <w:tcPr>
-            <w:tcW w:w="843" w:type="dxa"/>
+            <w:tcW w:w="708" w:type="dxa"/>
             <w:tcBorders>
               <w:top w:val="nil"/>
               <w:left w:val="single" w:sz="4" w:space="0" w:color="1F4E79"/>
@@ -1602,21 +1634,13 @@
                 <w:sz w:val="20"/>
                 <w:szCs w:val="20"/>
               </w:rPr>
-              <w:t>1</w:t>
-            </w:r>
-            <w:r>
-              <w:rPr>
-                <w:rFonts w:ascii="Lato" w:eastAsia="Lato" w:hAnsi="Lato" w:cs="Lato"/>
-                <w:sz w:val="20"/>
-                <w:szCs w:val="20"/>
-              </w:rPr>
-              <w:t>1</w:t>
-            </w:r>
-          </w:p>
-        </w:tc>
-        <w:tc>
-          <w:tcPr>
-            <w:tcW w:w="7355" w:type="dxa"/>
+              <w:t>12</w:t>
+            </w:r>
+          </w:p>
+        </w:tc>
+        <w:tc>
+          <w:tcPr>
+            <w:tcW w:w="7626" w:type="dxa"/>
             <w:tcBorders>
               <w:top w:val="nil"/>
               <w:left w:val="single" w:sz="4" w:space="0" w:color="1F4E79"/>
@@ -1657,7 +1681,7 @@
         </w:trPr>
         <w:tc>
           <w:tcPr>
-            <w:tcW w:w="2258" w:type="dxa"/>
+            <w:tcW w:w="2122" w:type="dxa"/>
             <w:tcBorders>
               <w:top w:val="nil"/>
               <w:left w:val="single" w:sz="4" w:space="0" w:color="1F4E79"/>
@@ -1692,7 +1716,7 @@
         </w:tc>
         <w:tc>
           <w:tcPr>
-            <w:tcW w:w="843" w:type="dxa"/>
+            <w:tcW w:w="708" w:type="dxa"/>
             <w:tcBorders>
               <w:top w:val="nil"/>
               <w:left w:val="single" w:sz="4" w:space="0" w:color="1F4E79"/>
@@ -1722,21 +1746,13 @@
                 <w:sz w:val="20"/>
                 <w:szCs w:val="20"/>
               </w:rPr>
-              <w:t>1</w:t>
-            </w:r>
-            <w:r>
-              <w:rPr>
-                <w:rFonts w:ascii="Lato" w:hAnsi="Lato"/>
-                <w:sz w:val="20"/>
-                <w:szCs w:val="20"/>
-              </w:rPr>
-              <w:t>2</w:t>
-            </w:r>
-          </w:p>
-        </w:tc>
-        <w:tc>
-          <w:tcPr>
-            <w:tcW w:w="7355" w:type="dxa"/>
+              <w:t>13</w:t>
+            </w:r>
+          </w:p>
+        </w:tc>
+        <w:tc>
+          <w:tcPr>
+            <w:tcW w:w="7626" w:type="dxa"/>
             <w:tcBorders>
               <w:top w:val="nil"/>
               <w:left w:val="single" w:sz="4" w:space="0" w:color="1F4E79"/>
@@ -1755,42 +1771,18 @@
               <w:ind w:left="0" w:firstLine="0"/>
               <w:jc w:val="left"/>
               <w:rPr>
-                <w:rFonts w:ascii="Lato" w:hAnsi="Lato"/>
-                <w:sz w:val="20"/>
-                <w:szCs w:val="20"/>
-              </w:rPr>
-            </w:pPr>
-            <w:r>
-              <w:rPr>
-                <w:rFonts w:ascii="Lato" w:hAnsi="Lato"/>
-                <w:sz w:val="20"/>
-                <w:szCs w:val="20"/>
-              </w:rPr>
-              <w:t xml:space="preserve">A README document is included, containing a Data Availability Statement, listing all </w:t>
-            </w:r>
-            <w:r>
-              <w:rPr>
-                <w:rFonts w:ascii="Lato" w:hAnsi="Lato"/>
-                <w:sz w:val="20"/>
-                <w:szCs w:val="20"/>
-              </w:rPr>
-              <w:t xml:space="preserve">software and hardware </w:t>
-            </w:r>
-            <w:r>
-              <w:rPr>
-                <w:rFonts w:ascii="Lato" w:hAnsi="Lato"/>
-                <w:sz w:val="20"/>
-                <w:szCs w:val="20"/>
-              </w:rPr>
-              <w:t>dependencies, and explaining how to reproduce the research results.</w:t>
-            </w:r>
-            <w:r>
-              <w:rPr>
-                <w:rFonts w:ascii="Lato" w:hAnsi="Lato"/>
-                <w:sz w:val="20"/>
-                <w:szCs w:val="20"/>
-              </w:rPr>
-              <w:t xml:space="preserve"> </w:t>
+                <w:rFonts w:ascii="Lato" w:eastAsia="Lato" w:hAnsi="Lato" w:cs="Lato"/>
+                <w:sz w:val="20"/>
+                <w:szCs w:val="20"/>
+              </w:rPr>
+            </w:pPr>
+            <w:r>
+              <w:rPr>
+                <w:rFonts w:ascii="Lato" w:eastAsia="Lato" w:hAnsi="Lato" w:cs="Lato"/>
+                <w:sz w:val="20"/>
+                <w:szCs w:val="20"/>
+              </w:rPr>
+              <w:t>A README document is included, containing a Data Availability Statement, listing all software and hardware dependencies and requirements (including the expected running time), and explaining how to reproduce the research results. The README follows the schema provided by the Social Science Data Editors’ template README.</w:t>
             </w:r>
           </w:p>
         </w:tc>
@@ -1801,7 +1793,7 @@
         </w:trPr>
         <w:tc>
           <w:tcPr>
-            <w:tcW w:w="2258" w:type="dxa"/>
+            <w:tcW w:w="2122" w:type="dxa"/>
             <w:tcBorders>
               <w:top w:val="nil"/>
               <w:left w:val="single" w:sz="4" w:space="0" w:color="1F4E79"/>
@@ -1819,110 +1811,82 @@
               <w:spacing w:line="240" w:lineRule="auto"/>
               <w:ind w:left="0" w:firstLine="0"/>
               <w:rPr>
+                <w:rFonts w:ascii="Lato" w:eastAsia="Calibri" w:hAnsi="Lato"/>
+                <w:b/>
+                <w:bCs/>
+                <w:sz w:val="20"/>
+                <w:szCs w:val="20"/>
+              </w:rPr>
+            </w:pPr>
+            <w:r>
+              <w:rPr>
+                <w:rFonts w:ascii="Lato" w:eastAsia="Calibri" w:hAnsi="Lato"/>
+                <w:b/>
+                <w:bCs/>
+                <w:color w:val="E4211F"/>
+                <w:sz w:val="20"/>
+                <w:szCs w:val="20"/>
+              </w:rPr>
+              <w:t>Sharing</w:t>
+            </w:r>
+          </w:p>
+        </w:tc>
+        <w:tc>
+          <w:tcPr>
+            <w:tcW w:w="708" w:type="dxa"/>
+            <w:tcBorders>
+              <w:top w:val="nil"/>
+              <w:left w:val="single" w:sz="4" w:space="0" w:color="1F4E79"/>
+              <w:bottom w:val="single" w:sz="4" w:space="0" w:color="1F4E79"/>
+              <w:right w:val="single" w:sz="4" w:space="0" w:color="1F4E79"/>
+            </w:tcBorders>
+            <w:shd w:val="clear" w:color="auto" w:fill="auto"/>
+          </w:tcPr>
+          <w:p>
+            <w:pPr>
+              <w:widowControl w:val="0"/>
+              <w:tabs>
+                <w:tab w:val="left" w:pos="5274"/>
+              </w:tabs>
+              <w:spacing w:line="240" w:lineRule="auto"/>
+              <w:ind w:left="0" w:firstLine="0"/>
+              <w:jc w:val="center"/>
+              <w:rPr>
                 <w:rFonts w:ascii="Lato" w:hAnsi="Lato"/>
-                <w:sz w:val="20"/>
-                <w:szCs w:val="20"/>
-              </w:rPr>
-            </w:pPr>
-            <w:r>
+                <w:b/>
+                <w:sz w:val="20"/>
+                <w:szCs w:val="20"/>
+              </w:rPr>
+            </w:pPr>
+          </w:p>
+        </w:tc>
+        <w:tc>
+          <w:tcPr>
+            <w:tcW w:w="7626" w:type="dxa"/>
+            <w:tcBorders>
+              <w:top w:val="nil"/>
+              <w:left w:val="single" w:sz="4" w:space="0" w:color="1F4E79"/>
+              <w:bottom w:val="single" w:sz="4" w:space="0" w:color="1F4E79"/>
+              <w:right w:val="single" w:sz="4" w:space="0" w:color="1F4E79"/>
+            </w:tcBorders>
+            <w:shd w:val="clear" w:color="auto" w:fill="auto"/>
+          </w:tcPr>
+          <w:p>
+            <w:pPr>
+              <w:widowControl w:val="0"/>
+              <w:tabs>
+                <w:tab w:val="left" w:pos="5274"/>
+              </w:tabs>
+              <w:spacing w:line="240" w:lineRule="auto"/>
+              <w:ind w:left="0" w:firstLine="0"/>
+              <w:jc w:val="center"/>
               <w:rPr>
                 <w:rFonts w:ascii="Lato" w:hAnsi="Lato"/>
-                <w:sz w:val="20"/>
-                <w:szCs w:val="20"/>
-              </w:rPr>
-              <w:t>README</w:t>
-            </w:r>
-          </w:p>
-        </w:tc>
-        <w:tc>
-          <w:tcPr>
-            <w:tcW w:w="843" w:type="dxa"/>
-            <w:tcBorders>
-              <w:top w:val="nil"/>
-              <w:left w:val="single" w:sz="4" w:space="0" w:color="1F4E79"/>
-              <w:bottom w:val="single" w:sz="4" w:space="0" w:color="1F4E79"/>
-              <w:right w:val="single" w:sz="4" w:space="0" w:color="1F4E79"/>
-            </w:tcBorders>
-            <w:shd w:val="clear" w:color="auto" w:fill="auto"/>
-          </w:tcPr>
-          <w:p>
-            <w:pPr>
-              <w:widowControl w:val="0"/>
-              <w:tabs>
-                <w:tab w:val="left" w:pos="5274"/>
-              </w:tabs>
-              <w:spacing w:line="240" w:lineRule="auto"/>
-              <w:ind w:left="0" w:firstLine="0"/>
-              <w:jc w:val="center"/>
-              <w:rPr>
-                <w:rFonts w:ascii="Lato" w:hAnsi="Lato"/>
-                <w:sz w:val="20"/>
-                <w:szCs w:val="20"/>
-              </w:rPr>
-            </w:pPr>
-            <w:r>
-              <w:rPr>
-                <w:rFonts w:ascii="Lato" w:hAnsi="Lato"/>
-                <w:sz w:val="20"/>
-                <w:szCs w:val="20"/>
-              </w:rPr>
-              <w:t>13</w:t>
-            </w:r>
-          </w:p>
-        </w:tc>
-        <w:tc>
-          <w:tcPr>
-            <w:tcW w:w="7355" w:type="dxa"/>
-            <w:tcBorders>
-              <w:top w:val="nil"/>
-              <w:left w:val="single" w:sz="4" w:space="0" w:color="1F4E79"/>
-              <w:bottom w:val="single" w:sz="4" w:space="0" w:color="1F4E79"/>
-              <w:right w:val="single" w:sz="4" w:space="0" w:color="1F4E79"/>
-            </w:tcBorders>
-            <w:shd w:val="clear" w:color="auto" w:fill="auto"/>
-          </w:tcPr>
-          <w:p>
-            <w:pPr>
-              <w:widowControl w:val="0"/>
-              <w:tabs>
-                <w:tab w:val="left" w:pos="5274"/>
-              </w:tabs>
-              <w:spacing w:line="240" w:lineRule="auto"/>
-              <w:ind w:left="0" w:firstLine="0"/>
-              <w:jc w:val="left"/>
-              <w:rPr>
-                <w:rFonts w:ascii="Lato" w:hAnsi="Lato"/>
-                <w:sz w:val="20"/>
-                <w:szCs w:val="20"/>
-              </w:rPr>
-            </w:pPr>
-            <w:r>
-              <w:rPr>
-                <w:rFonts w:ascii="Lato" w:hAnsi="Lato"/>
-                <w:sz w:val="20"/>
-                <w:szCs w:val="20"/>
-              </w:rPr>
-              <w:t xml:space="preserve">The README follows the schema provided by the Social Science Data Editors’ </w:t>
-            </w:r>
-            <w:hyperlink r:id="rId6">
-              <w:r>
-                <w:rPr>
-                  <w:rStyle w:val="Hyperlink"/>
-                  <w:rFonts w:ascii="Lato" w:hAnsi="Lato"/>
-                  <w:sz w:val="20"/>
-                  <w:szCs w:val="20"/>
-                </w:rPr>
-                <w:t>template README</w:t>
-              </w:r>
-            </w:hyperlink>
-            <w:r>
-              <w:rPr>
-                <w:rFonts w:ascii="Lato" w:hAnsi="Lato"/>
-                <w:sz w:val="20"/>
-                <w:szCs w:val="20"/>
-              </w:rPr>
-              <w:t>.</w:t>
-            </w:r>
+                <w:b/>
+                <w:sz w:val="20"/>
+                <w:szCs w:val="20"/>
+              </w:rPr>
+            </w:pPr>
           </w:p>
         </w:tc>
       </w:tr>
@@ -1932,7 +1896,7 @@
         </w:trPr>
         <w:tc>
           <w:tcPr>
-            <w:tcW w:w="2258" w:type="dxa"/>
+            <w:tcW w:w="2122" w:type="dxa"/>
             <w:tcBorders>
               <w:top w:val="nil"/>
               <w:left w:val="single" w:sz="4" w:space="0" w:color="1F4E79"/>
@@ -1949,30 +1913,26 @@
               </w:tabs>
               <w:spacing w:line="240" w:lineRule="auto"/>
               <w:ind w:left="0" w:firstLine="0"/>
-              <w:rPr>
-                <w:rFonts w:ascii="Lato" w:eastAsia="Calibri" w:hAnsi="Lato"/>
-                <w:b/>
-                <w:bCs/>
-                <w:sz w:val="20"/>
-                <w:szCs w:val="20"/>
-              </w:rPr>
-            </w:pPr>
-            <w:r>
-              <w:rPr>
-                <w:rFonts w:ascii="Lato" w:eastAsia="Calibri" w:hAnsi="Lato"/>
-                <w:b/>
-                <w:bCs/>
-                <w:color w:val="E4211F"/>
-                <w:sz w:val="20"/>
-                <w:szCs w:val="20"/>
-              </w:rPr>
-              <w:t>Sharing</w:t>
-            </w:r>
-          </w:p>
-        </w:tc>
-        <w:tc>
-          <w:tcPr>
-            <w:tcW w:w="843" w:type="dxa"/>
+              <w:jc w:val="left"/>
+              <w:rPr>
+                <w:rFonts w:ascii="Lato" w:hAnsi="Lato"/>
+                <w:sz w:val="20"/>
+                <w:szCs w:val="20"/>
+              </w:rPr>
+            </w:pPr>
+            <w:r>
+              <w:rPr>
+                <w:rFonts w:ascii="Lato" w:hAnsi="Lato"/>
+                <w:sz w:val="20"/>
+                <w:szCs w:val="20"/>
+              </w:rPr>
+              <w:t>Location</w:t>
+            </w:r>
+          </w:p>
+        </w:tc>
+        <w:tc>
+          <w:tcPr>
+            <w:tcW w:w="708" w:type="dxa"/>
             <w:tcBorders>
               <w:top w:val="nil"/>
               <w:left w:val="single" w:sz="4" w:space="0" w:color="1F4E79"/>
@@ -1992,16 +1952,23 @@
               <w:jc w:val="center"/>
               <w:rPr>
                 <w:rFonts w:ascii="Lato" w:hAnsi="Lato"/>
-                <w:b/>
-                <w:sz w:val="20"/>
-                <w:szCs w:val="20"/>
-              </w:rPr>
-            </w:pPr>
-          </w:p>
-        </w:tc>
-        <w:tc>
-          <w:tcPr>
-            <w:tcW w:w="7355" w:type="dxa"/>
+                <w:sz w:val="20"/>
+                <w:szCs w:val="20"/>
+              </w:rPr>
+            </w:pPr>
+            <w:r>
+              <w:rPr>
+                <w:rFonts w:ascii="Lato" w:hAnsi="Lato"/>
+                <w:sz w:val="20"/>
+                <w:szCs w:val="20"/>
+              </w:rPr>
+              <w:t>14</w:t>
+            </w:r>
+          </w:p>
+        </w:tc>
+        <w:tc>
+          <w:tcPr>
+            <w:tcW w:w="7626" w:type="dxa"/>
             <w:tcBorders>
               <w:top w:val="nil"/>
               <w:left w:val="single" w:sz="4" w:space="0" w:color="1F4E79"/>
@@ -2018,14 +1985,21 @@
               </w:tabs>
               <w:spacing w:line="240" w:lineRule="auto"/>
               <w:ind w:left="0" w:firstLine="0"/>
-              <w:jc w:val="center"/>
-              <w:rPr>
-                <w:rFonts w:ascii="Lato" w:hAnsi="Lato"/>
-                <w:b/>
-                <w:sz w:val="20"/>
-                <w:szCs w:val="20"/>
-              </w:rPr>
-            </w:pPr>
+              <w:jc w:val="left"/>
+              <w:rPr>
+                <w:rFonts w:ascii="Lato" w:eastAsia="Lato" w:hAnsi="Lato" w:cs="Lato"/>
+                <w:sz w:val="20"/>
+                <w:szCs w:val="20"/>
+              </w:rPr>
+            </w:pPr>
+            <w:r>
+              <w:rPr>
+                <w:rFonts w:ascii="Lato" w:eastAsia="Lato" w:hAnsi="Lato" w:cs="Lato"/>
+                <w:sz w:val="20"/>
+                <w:szCs w:val="20"/>
+              </w:rPr>
+              <w:t>Data and programs are archived by the authors in the repositories deemed acceptable by the journal.</w:t>
+            </w:r>
           </w:p>
         </w:tc>
       </w:tr>
@@ -2035,11 +2009,11 @@
         </w:trPr>
         <w:tc>
           <w:tcPr>
-            <w:tcW w:w="2258" w:type="dxa"/>
-            <w:tcBorders>
-              <w:top w:val="nil"/>
-              <w:left w:val="single" w:sz="4" w:space="0" w:color="1F4E79"/>
-              <w:bottom w:val="single" w:sz="4" w:space="0" w:color="1F4E79"/>
+            <w:tcW w:w="2122" w:type="dxa"/>
+            <w:tcBorders>
+              <w:top w:val="single" w:sz="4" w:space="0" w:color="1F4E79"/>
+              <w:left w:val="single" w:sz="4" w:space="0" w:color="1F4E79"/>
+              <w:bottom w:val="single" w:sz="4" w:space="0" w:color="000000" w:themeColor="text1"/>
               <w:right w:val="single" w:sz="4" w:space="0" w:color="1F4E79"/>
             </w:tcBorders>
             <w:shd w:val="clear" w:color="auto" w:fill="auto"/>
@@ -2065,17 +2039,17 @@
                 <w:sz w:val="20"/>
                 <w:szCs w:val="20"/>
               </w:rPr>
-              <w:t>Location</w:t>
-            </w:r>
-          </w:p>
-        </w:tc>
-        <w:tc>
-          <w:tcPr>
-            <w:tcW w:w="843" w:type="dxa"/>
-            <w:tcBorders>
-              <w:top w:val="nil"/>
-              <w:left w:val="single" w:sz="4" w:space="0" w:color="1F4E79"/>
-              <w:bottom w:val="single" w:sz="4" w:space="0" w:color="1F4E79"/>
+              <w:t>License</w:t>
+            </w:r>
+          </w:p>
+        </w:tc>
+        <w:tc>
+          <w:tcPr>
+            <w:tcW w:w="708" w:type="dxa"/>
+            <w:tcBorders>
+              <w:top w:val="single" w:sz="4" w:space="0" w:color="1F4E79"/>
+              <w:left w:val="single" w:sz="4" w:space="0" w:color="1F4E79"/>
+              <w:bottom w:val="single" w:sz="4" w:space="0" w:color="000000" w:themeColor="text1"/>
               <w:right w:val="single" w:sz="4" w:space="0" w:color="1F4E79"/>
             </w:tcBorders>
             <w:shd w:val="clear" w:color="auto" w:fill="auto"/>
@@ -2101,25 +2075,17 @@
                 <w:sz w:val="20"/>
                 <w:szCs w:val="20"/>
               </w:rPr>
-              <w:t>1</w:t>
-            </w:r>
-            <w:r>
-              <w:rPr>
-                <w:rFonts w:ascii="Lato" w:hAnsi="Lato"/>
-                <w:sz w:val="20"/>
-                <w:szCs w:val="20"/>
-              </w:rPr>
-              <w:t>4</w:t>
-            </w:r>
-          </w:p>
-        </w:tc>
-        <w:tc>
-          <w:tcPr>
-            <w:tcW w:w="7355" w:type="dxa"/>
-            <w:tcBorders>
-              <w:top w:val="nil"/>
-              <w:left w:val="single" w:sz="4" w:space="0" w:color="1F4E79"/>
-              <w:bottom w:val="single" w:sz="4" w:space="0" w:color="1F4E79"/>
+              <w:t>15</w:t>
+            </w:r>
+          </w:p>
+        </w:tc>
+        <w:tc>
+          <w:tcPr>
+            <w:tcW w:w="7626" w:type="dxa"/>
+            <w:tcBorders>
+              <w:top w:val="single" w:sz="4" w:space="0" w:color="1F4E79"/>
+              <w:left w:val="single" w:sz="4" w:space="0" w:color="1F4E79"/>
+              <w:bottom w:val="single" w:sz="4" w:space="0" w:color="000000" w:themeColor="text1"/>
               <w:right w:val="single" w:sz="4" w:space="0" w:color="1F4E79"/>
             </w:tcBorders>
             <w:shd w:val="clear" w:color="auto" w:fill="auto"/>
@@ -2134,18 +2100,18 @@
               <w:ind w:left="0" w:firstLine="0"/>
               <w:jc w:val="left"/>
               <w:rPr>
-                <w:rFonts w:ascii="Lato" w:hAnsi="Lato"/>
-                <w:sz w:val="20"/>
-                <w:szCs w:val="20"/>
-              </w:rPr>
-            </w:pPr>
-            <w:r>
-              <w:rPr>
-                <w:rFonts w:ascii="Lato" w:hAnsi="Lato"/>
-                <w:sz w:val="20"/>
-                <w:szCs w:val="20"/>
-              </w:rPr>
-              <w:t>Data and programs are archived by the authors in the repositories deemed acceptable by the journal.</w:t>
+                <w:rFonts w:ascii="Lato" w:eastAsia="Lato" w:hAnsi="Lato" w:cs="Lato"/>
+                <w:sz w:val="20"/>
+                <w:szCs w:val="20"/>
+              </w:rPr>
+            </w:pPr>
+            <w:r>
+              <w:rPr>
+                <w:rFonts w:ascii="Lato" w:eastAsia="Lato" w:hAnsi="Lato" w:cs="Lato"/>
+                <w:sz w:val="20"/>
+                <w:szCs w:val="20"/>
+              </w:rPr>
+              <w:t>A license specifies the terms of use of code and data in the replication package. The license allows for replication by researchers unconnected to the original parties.</w:t>
             </w:r>
           </w:p>
         </w:tc>
@@ -2156,9 +2122,9 @@
         </w:trPr>
         <w:tc>
           <w:tcPr>
-            <w:tcW w:w="2258" w:type="dxa"/>
-            <w:tcBorders>
-              <w:top w:val="nil"/>
+            <w:tcW w:w="2122" w:type="dxa"/>
+            <w:tcBorders>
+              <w:top w:val="single" w:sz="4" w:space="0" w:color="000000" w:themeColor="text1"/>
               <w:left w:val="single" w:sz="4" w:space="0" w:color="1F4E79"/>
               <w:bottom w:val="single" w:sz="4" w:space="0" w:color="1F4E79"/>
               <w:right w:val="single" w:sz="4" w:space="0" w:color="1F4E79"/>
@@ -2186,15 +2152,15 @@
                 <w:sz w:val="20"/>
                 <w:szCs w:val="20"/>
               </w:rPr>
-              <w:t>License</w:t>
-            </w:r>
-          </w:p>
-        </w:tc>
-        <w:tc>
-          <w:tcPr>
-            <w:tcW w:w="843" w:type="dxa"/>
-            <w:tcBorders>
-              <w:top w:val="nil"/>
+              <w:t>Omissions</w:t>
+            </w:r>
+          </w:p>
+        </w:tc>
+        <w:tc>
+          <w:tcPr>
+            <w:tcW w:w="708" w:type="dxa"/>
+            <w:tcBorders>
+              <w:top w:val="single" w:sz="4" w:space="0" w:color="000000" w:themeColor="text1"/>
               <w:left w:val="single" w:sz="4" w:space="0" w:color="1F4E79"/>
               <w:bottom w:val="single" w:sz="4" w:space="0" w:color="1F4E79"/>
               <w:right w:val="single" w:sz="4" w:space="0" w:color="1F4E79"/>
@@ -2222,23 +2188,15 @@
                 <w:sz w:val="20"/>
                 <w:szCs w:val="20"/>
               </w:rPr>
-              <w:t>1</w:t>
-            </w:r>
-            <w:r>
-              <w:rPr>
-                <w:rFonts w:ascii="Lato" w:hAnsi="Lato"/>
-                <w:sz w:val="20"/>
-                <w:szCs w:val="20"/>
-              </w:rPr>
-              <w:t>5</w:t>
-            </w:r>
-          </w:p>
-        </w:tc>
-        <w:tc>
-          <w:tcPr>
-            <w:tcW w:w="7355" w:type="dxa"/>
-            <w:tcBorders>
-              <w:top w:val="nil"/>
+              <w:t>16</w:t>
+            </w:r>
+          </w:p>
+        </w:tc>
+        <w:tc>
+          <w:tcPr>
+            <w:tcW w:w="7626" w:type="dxa"/>
+            <w:tcBorders>
+              <w:top w:val="single" w:sz="4" w:space="0" w:color="000000" w:themeColor="text1"/>
               <w:left w:val="single" w:sz="4" w:space="0" w:color="1F4E79"/>
               <w:bottom w:val="single" w:sz="4" w:space="0" w:color="1F4E79"/>
               <w:right w:val="single" w:sz="4" w:space="0" w:color="1F4E79"/>
@@ -2255,18 +2213,34 @@
               <w:ind w:left="0" w:firstLine="0"/>
               <w:jc w:val="left"/>
               <w:rPr>
-                <w:rFonts w:ascii="Lato" w:hAnsi="Lato"/>
-                <w:sz w:val="20"/>
-                <w:szCs w:val="20"/>
-              </w:rPr>
-            </w:pPr>
-            <w:r>
-              <w:rPr>
-                <w:rFonts w:ascii="Lato" w:hAnsi="Lato"/>
-                <w:sz w:val="20"/>
-                <w:szCs w:val="20"/>
-              </w:rPr>
-              <w:t>A license specifies the terms of use of code and data in the replication package. The license allows for replication by researchers unconnected to the original parties, to the extent allowed by other agreements and the law.</w:t>
+                <w:rFonts w:ascii="Lato" w:eastAsia="Lato" w:hAnsi="Lato" w:cs="Lato"/>
+                <w:sz w:val="20"/>
+                <w:szCs w:val="20"/>
+              </w:rPr>
+            </w:pPr>
+            <w:r>
+              <w:rPr>
+                <w:rFonts w:ascii="Lato" w:eastAsia="Lato" w:hAnsi="Lato" w:cs="Lato"/>
+                <w:sz w:val="20"/>
+                <w:szCs w:val="20"/>
+              </w:rPr>
+              <w:t>The README clear</w:t>
+            </w:r>
+            <w:r>
+              <w:rPr>
+                <w:rFonts w:ascii="Lato" w:eastAsia="Lato" w:hAnsi="Lato" w:cs="Lato"/>
+                <w:sz w:val="20"/>
+                <w:szCs w:val="20"/>
+              </w:rPr>
+              <w:t>l</w:t>
+            </w:r>
+            <w:r>
+              <w:rPr>
+                <w:rFonts w:ascii="Lato" w:eastAsia="Lato" w:hAnsi="Lato" w:cs="Lato"/>
+                <w:sz w:val="20"/>
+                <w:szCs w:val="20"/>
+              </w:rPr>
+              <w:t>y indicates any omission of the required parts of the package due to legal requirements/limitations or other approved agreements.</w:t>
             </w:r>
           </w:p>
         </w:tc>
@@ -2280,12 +2254,12 @@
       </w:pPr>
     </w:p>
     <w:sectPr>
-      <w:headerReference w:type="even" r:id="rId7"/>
-      <w:headerReference w:type="default" r:id="rId8"/>
-      <w:footerReference w:type="even" r:id="rId9"/>
-      <w:footerReference w:type="default" r:id="rId10"/>
-      <w:headerReference w:type="first" r:id="rId11"/>
-      <w:footerReference w:type="first" r:id="rId12"/>
+      <w:headerReference w:type="even" r:id="rId6"/>
+      <w:headerReference w:type="default" r:id="rId7"/>
+      <w:footerReference w:type="even" r:id="rId8"/>
+      <w:footerReference w:type="default" r:id="rId9"/>
+      <w:headerReference w:type="first" r:id="rId10"/>
+      <w:footerReference w:type="first" r:id="rId11"/>
       <w:pgSz w:w="11906" w:h="16838"/>
       <w:pgMar w:top="1440" w:right="720" w:bottom="202" w:left="720" w:header="720" w:footer="144" w:gutter="0"/>
       <w:cols w:space="720"/>

</xml_diff>

<commit_message>
Edit rules after DE discussion
</commit_message>
<xml_diff>
--- a/RRS/rules.docx
+++ b/RRS/rules.docx
@@ -472,6 +472,14 @@
                 <w:sz w:val="20"/>
                 <w:szCs w:val="20"/>
               </w:rPr>
+              <w:t>:</w:t>
+            </w:r>
+            <w:r>
+              <w:rPr>
+                <w:rFonts w:ascii="Lato" w:eastAsia="Lato" w:hAnsi="Lato" w:cs="Lato"/>
+                <w:sz w:val="20"/>
+                <w:szCs w:val="20"/>
+              </w:rPr>
               <w:t xml:space="preserve"> Data files are provided in open, non-proprietary formats.</w:t>
             </w:r>
           </w:p>
@@ -1446,7 +1454,7 @@
                 <w:sz w:val="20"/>
                 <w:szCs w:val="20"/>
               </w:rPr>
-              <w:t>If collecting original data through surveys or experiments, survey instruments or experiment instructions as well as details on subject selection are included.</w:t>
+              <w:t>If collecting original data through surveys or experiments, survey instruments or experiment instructions as well as details on subject selection are included. OPTIONAL: Computer code for the survey or experiment is included.</w:t>
             </w:r>
           </w:p>
         </w:tc>
@@ -1670,7 +1678,7 @@
                 <w:sz w:val="20"/>
                 <w:szCs w:val="20"/>
               </w:rPr>
-              <w:t>If applicable, pre-registration of the research is cited / provided.</w:t>
+              <w:t>If applicable, pre-registration of the research is cited.</w:t>
             </w:r>
           </w:p>
         </w:tc>
@@ -2240,7 +2248,23 @@
                 <w:sz w:val="20"/>
                 <w:szCs w:val="20"/>
               </w:rPr>
-              <w:t>y indicates any omission of the required parts of the package due to legal requirements/limitations or other approved agreements.</w:t>
+              <w:t>y indicates any omission of the required parts of the package due to legal requirements</w:t>
+            </w:r>
+            <w:r>
+              <w:rPr>
+                <w:rFonts w:ascii="Lato" w:eastAsia="Lato" w:hAnsi="Lato" w:cs="Lato"/>
+                <w:sz w:val="20"/>
+                <w:szCs w:val="20"/>
+              </w:rPr>
+              <w:t xml:space="preserve"> and </w:t>
+            </w:r>
+            <w:r>
+              <w:rPr>
+                <w:rFonts w:ascii="Lato" w:eastAsia="Lato" w:hAnsi="Lato" w:cs="Lato"/>
+                <w:sz w:val="20"/>
+                <w:szCs w:val="20"/>
+              </w:rPr>
+              <w:t>limitations or other approved agreements.</w:t>
             </w:r>
           </w:p>
         </w:tc>
@@ -2254,12 +2278,10 @@
       </w:pPr>
     </w:p>
     <w:sectPr>
-      <w:headerReference w:type="even" r:id="rId6"/>
-      <w:headerReference w:type="default" r:id="rId7"/>
-      <w:footerReference w:type="even" r:id="rId8"/>
-      <w:footerReference w:type="default" r:id="rId9"/>
-      <w:headerReference w:type="first" r:id="rId10"/>
-      <w:footerReference w:type="first" r:id="rId11"/>
+      <w:headerReference w:type="default" r:id="rId6"/>
+      <w:footerReference w:type="default" r:id="rId7"/>
+      <w:headerReference w:type="first" r:id="rId8"/>
+      <w:footerReference w:type="first" r:id="rId9"/>
       <w:pgSz w:w="11906" w:h="16838"/>
       <w:pgMar w:top="1440" w:right="720" w:bottom="202" w:left="720" w:header="720" w:footer="144" w:gutter="0"/>
       <w:cols w:space="720"/>
@@ -2297,16 +2319,6 @@
 </file>
 
 <file path=word/footer1.xml><?xml version="1.0" encoding="utf-8"?>
-<w:ftr xmlns:wpc="http://schemas.microsoft.com/office/word/2010/wordprocessingCanvas" xmlns:cx="http://schemas.microsoft.com/office/drawing/2014/chartex" xmlns:cx1="http://schemas.microsoft.com/office/drawing/2015/9/8/chartex" xmlns:cx2="http://schemas.microsoft.com/office/drawing/2015/10/21/chartex" xmlns:cx3="http://schemas.microsoft.com/office/drawing/2016/5/9/chartex" xmlns:cx4="http://schemas.microsoft.com/office/drawing/2016/5/10/chartex" xmlns:cx5="http://schemas.microsoft.com/office/drawing/2016/5/11/chartex" xmlns:cx6="http://schemas.microsoft.com/office/drawing/2016/5/12/chartex" xmlns:cx7="http://schemas.microsoft.com/office/drawing/2016/5/13/chartex" xmlns:cx8="http://schemas.microsoft.com/office/drawing/2016/5/14/chartex" xmlns:mc="http://schemas.openxmlformats.org/markup-compatibility/2006" xmlns:aink="http://schemas.microsoft.com/office/drawing/2016/ink" xmlns:am3d="http://schemas.microsoft.com/office/drawing/2017/model3d" xmlns:o="urn:schemas-microsoft-com:office:office" xmlns:oel="http://schemas.microsoft.com/office/2019/extlst" xmlns:r="http://schemas.openxmlformats.org/officeDocument/2006/relationships" xmlns:m="http://schemas.openxmlformats.org/officeDocument/2006/math" xmlns:v="urn:schemas-microsoft-com:vml" xmlns:wp14="http://schemas.microsoft.com/office/word/2010/wordprocessingDrawing" xmlns:wp="http://schemas.openxmlformats.org/drawingml/2006/wordprocessingDrawing" xmlns:w10="urn:schemas-microsoft-com:office:word" xmlns:w="http://schemas.openxmlformats.org/wordprocessingml/2006/main" xmlns:w14="http://schemas.microsoft.com/office/word/2010/wordml" xmlns:w15="http://schemas.microsoft.com/office/word/2012/wordml" xmlns:w16cex="http://schemas.microsoft.com/office/word/2018/wordml/cex" xmlns:w16cid="http://schemas.microsoft.com/office/word/2016/wordml/cid" xmlns:w16="http://schemas.microsoft.com/office/word/2018/wordml" xmlns:w16sdtdh="http://schemas.microsoft.com/office/word/2020/wordml/sdtdatahash" xmlns:w16se="http://schemas.microsoft.com/office/word/2015/wordml/symex" xmlns:wpg="http://schemas.microsoft.com/office/word/2010/wordprocessingGroup" xmlns:wpi="http://schemas.microsoft.com/office/word/2010/wordprocessingInk" xmlns:wne="http://schemas.microsoft.com/office/word/2006/wordml" xmlns:wps="http://schemas.microsoft.com/office/word/2010/wordprocessingShape" mc:Ignorable="w14 w15 w16se w16cid w16 w16cex w16sdtdh wp14">
-  <w:p>
-    <w:pPr>
-      <w:pStyle w:val="Footer"/>
-    </w:pPr>
-  </w:p>
-</w:ftr>
-</file>
-
-<file path=word/footer2.xml><?xml version="1.0" encoding="utf-8"?>
 <w:ftr xmlns:wpc="http://schemas.microsoft.com/office/word/2010/wordprocessingCanvas" xmlns:cx="http://schemas.microsoft.com/office/drawing/2014/chartex" xmlns:cx1="http://schemas.microsoft.com/office/drawing/2015/9/8/chartex" xmlns:cx2="http://schemas.microsoft.com/office/drawing/2015/10/21/chartex" xmlns:cx3="http://schemas.microsoft.com/office/drawing/2016/5/9/chartex" xmlns:cx4="http://schemas.microsoft.com/office/drawing/2016/5/10/chartex" xmlns:cx5="http://schemas.microsoft.com/office/drawing/2016/5/11/chartex" xmlns:cx6="http://schemas.microsoft.com/office/drawing/2016/5/12/chartex" xmlns:cx7="http://schemas.microsoft.com/office/drawing/2016/5/13/chartex" xmlns:cx8="http://schemas.microsoft.com/office/drawing/2016/5/14/chartex" xmlns:mc="http://schemas.openxmlformats.org/markup-compatibility/2006" xmlns:aink="http://schemas.microsoft.com/office/drawing/2016/ink" xmlns:am3d="http://schemas.microsoft.com/office/drawing/2017/model3d" xmlns:o="urn:schemas-microsoft-com:office:office" xmlns:oel="http://schemas.microsoft.com/office/2019/extlst" xmlns:r="http://schemas.openxmlformats.org/officeDocument/2006/relationships" xmlns:m="http://schemas.openxmlformats.org/officeDocument/2006/math" xmlns:v="urn:schemas-microsoft-com:vml" xmlns:wp14="http://schemas.microsoft.com/office/word/2010/wordprocessingDrawing" xmlns:wp="http://schemas.openxmlformats.org/drawingml/2006/wordprocessingDrawing" xmlns:w10="urn:schemas-microsoft-com:office:word" xmlns:w="http://schemas.openxmlformats.org/wordprocessingml/2006/main" xmlns:w14="http://schemas.microsoft.com/office/word/2010/wordml" xmlns:w15="http://schemas.microsoft.com/office/word/2012/wordml" xmlns:w16cex="http://schemas.microsoft.com/office/word/2018/wordml/cex" xmlns:w16cid="http://schemas.microsoft.com/office/word/2016/wordml/cid" xmlns:w16="http://schemas.microsoft.com/office/word/2018/wordml" xmlns:w16sdtdh="http://schemas.microsoft.com/office/word/2020/wordml/sdtdatahash" xmlns:w16se="http://schemas.microsoft.com/office/word/2015/wordml/symex" xmlns:wpg="http://schemas.microsoft.com/office/word/2010/wordprocessingGroup" xmlns:wpi="http://schemas.microsoft.com/office/word/2010/wordprocessingInk" xmlns:wne="http://schemas.microsoft.com/office/word/2006/wordml" xmlns:wps="http://schemas.microsoft.com/office/word/2010/wordprocessingShape" mc:Ignorable="w14 w15 w16se w16cid w16 w16cex w16sdtdh wp14">
   <w:p>
     <w:pPr>
@@ -2448,7 +2460,7 @@
 </w:ftr>
 </file>
 
-<file path=word/footer3.xml><?xml version="1.0" encoding="utf-8"?>
+<file path=word/footer2.xml><?xml version="1.0" encoding="utf-8"?>
 <w:ftr xmlns:wpc="http://schemas.microsoft.com/office/word/2010/wordprocessingCanvas" xmlns:cx="http://schemas.microsoft.com/office/drawing/2014/chartex" xmlns:cx1="http://schemas.microsoft.com/office/drawing/2015/9/8/chartex" xmlns:cx2="http://schemas.microsoft.com/office/drawing/2015/10/21/chartex" xmlns:cx3="http://schemas.microsoft.com/office/drawing/2016/5/9/chartex" xmlns:cx4="http://schemas.microsoft.com/office/drawing/2016/5/10/chartex" xmlns:cx5="http://schemas.microsoft.com/office/drawing/2016/5/11/chartex" xmlns:cx6="http://schemas.microsoft.com/office/drawing/2016/5/12/chartex" xmlns:cx7="http://schemas.microsoft.com/office/drawing/2016/5/13/chartex" xmlns:cx8="http://schemas.microsoft.com/office/drawing/2016/5/14/chartex" xmlns:mc="http://schemas.openxmlformats.org/markup-compatibility/2006" xmlns:aink="http://schemas.microsoft.com/office/drawing/2016/ink" xmlns:am3d="http://schemas.microsoft.com/office/drawing/2017/model3d" xmlns:o="urn:schemas-microsoft-com:office:office" xmlns:oel="http://schemas.microsoft.com/office/2019/extlst" xmlns:r="http://schemas.openxmlformats.org/officeDocument/2006/relationships" xmlns:m="http://schemas.openxmlformats.org/officeDocument/2006/math" xmlns:v="urn:schemas-microsoft-com:vml" xmlns:wp14="http://schemas.microsoft.com/office/word/2010/wordprocessingDrawing" xmlns:wp="http://schemas.openxmlformats.org/drawingml/2006/wordprocessingDrawing" xmlns:w10="urn:schemas-microsoft-com:office:word" xmlns:w="http://schemas.openxmlformats.org/wordprocessingml/2006/main" xmlns:w14="http://schemas.microsoft.com/office/word/2010/wordml" xmlns:w15="http://schemas.microsoft.com/office/word/2012/wordml" xmlns:w16cex="http://schemas.microsoft.com/office/word/2018/wordml/cex" xmlns:w16cid="http://schemas.microsoft.com/office/word/2016/wordml/cid" xmlns:w16="http://schemas.microsoft.com/office/word/2018/wordml" xmlns:w16sdtdh="http://schemas.microsoft.com/office/word/2020/wordml/sdtdatahash" xmlns:w16se="http://schemas.microsoft.com/office/word/2015/wordml/symex" xmlns:wpg="http://schemas.microsoft.com/office/word/2010/wordprocessingGroup" xmlns:wpi="http://schemas.microsoft.com/office/word/2010/wordprocessingInk" xmlns:wne="http://schemas.microsoft.com/office/word/2006/wordml" xmlns:wps="http://schemas.microsoft.com/office/word/2010/wordprocessingShape" mc:Ignorable="w14 w15 w16se w16cid w16 w16cex w16sdtdh wp14">
   <w:p>
     <w:pPr>
@@ -2593,6 +2605,15 @@
         <w:sz w:val="18"/>
         <w:szCs w:val="18"/>
       </w:rPr>
+      <w:t>2</w:t>
+    </w:r>
+    <w:r>
+      <w:rPr>
+        <w:rFonts w:ascii="Lato" w:hAnsi="Lato"/>
+        <w:color w:val="FFFFFF"/>
+        <w:sz w:val="18"/>
+        <w:szCs w:val="18"/>
+      </w:rPr>
       <w:tab/>
     </w:r>
     <w:r>
@@ -2611,7 +2632,7 @@
         <w:sz w:val="18"/>
         <w:szCs w:val="18"/>
       </w:rPr>
-      <w:t>August 2</w:t>
+      <w:t>September 19</w:t>
     </w:r>
     <w:r>
       <w:rPr>
@@ -2656,16 +2677,6 @@
   <w:p>
     <w:pPr>
       <w:pStyle w:val="Header"/>
-    </w:pPr>
-  </w:p>
-</w:hdr>
-</file>
-
-<file path=word/header2.xml><?xml version="1.0" encoding="utf-8"?>
-<w:hdr xmlns:wpc="http://schemas.microsoft.com/office/word/2010/wordprocessingCanvas" xmlns:cx="http://schemas.microsoft.com/office/drawing/2014/chartex" xmlns:cx1="http://schemas.microsoft.com/office/drawing/2015/9/8/chartex" xmlns:cx2="http://schemas.microsoft.com/office/drawing/2015/10/21/chartex" xmlns:cx3="http://schemas.microsoft.com/office/drawing/2016/5/9/chartex" xmlns:cx4="http://schemas.microsoft.com/office/drawing/2016/5/10/chartex" xmlns:cx5="http://schemas.microsoft.com/office/drawing/2016/5/11/chartex" xmlns:cx6="http://schemas.microsoft.com/office/drawing/2016/5/12/chartex" xmlns:cx7="http://schemas.microsoft.com/office/drawing/2016/5/13/chartex" xmlns:cx8="http://schemas.microsoft.com/office/drawing/2016/5/14/chartex" xmlns:mc="http://schemas.openxmlformats.org/markup-compatibility/2006" xmlns:aink="http://schemas.microsoft.com/office/drawing/2016/ink" xmlns:am3d="http://schemas.microsoft.com/office/drawing/2017/model3d" xmlns:o="urn:schemas-microsoft-com:office:office" xmlns:oel="http://schemas.microsoft.com/office/2019/extlst" xmlns:r="http://schemas.openxmlformats.org/officeDocument/2006/relationships" xmlns:m="http://schemas.openxmlformats.org/officeDocument/2006/math" xmlns:v="urn:schemas-microsoft-com:vml" xmlns:wp14="http://schemas.microsoft.com/office/word/2010/wordprocessingDrawing" xmlns:wp="http://schemas.openxmlformats.org/drawingml/2006/wordprocessingDrawing" xmlns:w10="urn:schemas-microsoft-com:office:word" xmlns:w="http://schemas.openxmlformats.org/wordprocessingml/2006/main" xmlns:w14="http://schemas.microsoft.com/office/word/2010/wordml" xmlns:w15="http://schemas.microsoft.com/office/word/2012/wordml" xmlns:w16cex="http://schemas.microsoft.com/office/word/2018/wordml/cex" xmlns:w16cid="http://schemas.microsoft.com/office/word/2016/wordml/cid" xmlns:w16="http://schemas.microsoft.com/office/word/2018/wordml" xmlns:w16sdtdh="http://schemas.microsoft.com/office/word/2020/wordml/sdtdatahash" xmlns:w16se="http://schemas.microsoft.com/office/word/2015/wordml/symex" xmlns:wpg="http://schemas.microsoft.com/office/word/2010/wordprocessingGroup" xmlns:wpi="http://schemas.microsoft.com/office/word/2010/wordprocessingInk" xmlns:wne="http://schemas.microsoft.com/office/word/2006/wordml" xmlns:wps="http://schemas.microsoft.com/office/word/2010/wordprocessingShape" mc:Ignorable="w14 w15 w16se w16cid w16 w16cex w16sdtdh wp14">
-  <w:p>
-    <w:pPr>
-      <w:pStyle w:val="Header"/>
       <w:jc w:val="right"/>
       <w:rPr>
         <w:rFonts w:ascii="Calibri" w:eastAsia="Calibri" w:hAnsi="Calibri"/>
@@ -2679,7 +2690,7 @@
 </w:hdr>
 </file>
 
-<file path=word/header3.xml><?xml version="1.0" encoding="utf-8"?>
+<file path=word/header2.xml><?xml version="1.0" encoding="utf-8"?>
 <w:hdr xmlns:wpc="http://schemas.microsoft.com/office/word/2010/wordprocessingCanvas" xmlns:cx="http://schemas.microsoft.com/office/drawing/2014/chartex" xmlns:cx1="http://schemas.microsoft.com/office/drawing/2015/9/8/chartex" xmlns:cx2="http://schemas.microsoft.com/office/drawing/2015/10/21/chartex" xmlns:cx3="http://schemas.microsoft.com/office/drawing/2016/5/9/chartex" xmlns:cx4="http://schemas.microsoft.com/office/drawing/2016/5/10/chartex" xmlns:cx5="http://schemas.microsoft.com/office/drawing/2016/5/11/chartex" xmlns:cx6="http://schemas.microsoft.com/office/drawing/2016/5/12/chartex" xmlns:cx7="http://schemas.microsoft.com/office/drawing/2016/5/13/chartex" xmlns:cx8="http://schemas.microsoft.com/office/drawing/2016/5/14/chartex" xmlns:mc="http://schemas.openxmlformats.org/markup-compatibility/2006" xmlns:aink="http://schemas.microsoft.com/office/drawing/2016/ink" xmlns:am3d="http://schemas.microsoft.com/office/drawing/2017/model3d" xmlns:o="urn:schemas-microsoft-com:office:office" xmlns:oel="http://schemas.microsoft.com/office/2019/extlst" xmlns:r="http://schemas.openxmlformats.org/officeDocument/2006/relationships" xmlns:m="http://schemas.openxmlformats.org/officeDocument/2006/math" xmlns:v="urn:schemas-microsoft-com:vml" xmlns:wp14="http://schemas.microsoft.com/office/word/2010/wordprocessingDrawing" xmlns:wp="http://schemas.openxmlformats.org/drawingml/2006/wordprocessingDrawing" xmlns:w10="urn:schemas-microsoft-com:office:word" xmlns:w="http://schemas.openxmlformats.org/wordprocessingml/2006/main" xmlns:w14="http://schemas.microsoft.com/office/word/2010/wordml" xmlns:w15="http://schemas.microsoft.com/office/word/2012/wordml" xmlns:w16cex="http://schemas.microsoft.com/office/word/2018/wordml/cex" xmlns:w16cid="http://schemas.microsoft.com/office/word/2016/wordml/cid" xmlns:w16="http://schemas.microsoft.com/office/word/2018/wordml" xmlns:w16sdtdh="http://schemas.microsoft.com/office/word/2020/wordml/sdtdatahash" xmlns:w16se="http://schemas.microsoft.com/office/word/2015/wordml/symex" xmlns:wpg="http://schemas.microsoft.com/office/word/2010/wordprocessingGroup" xmlns:wpi="http://schemas.microsoft.com/office/word/2010/wordprocessingInk" xmlns:wne="http://schemas.microsoft.com/office/word/2006/wordml" xmlns:wps="http://schemas.microsoft.com/office/word/2010/wordprocessingShape" mc:Ignorable="w14 w15 w16se w16cid w16 w16cex w16sdtdh wp14">
   <w:p>
     <w:pPr>
@@ -2775,6 +2786,17 @@
         <w:szCs w:val="32"/>
       </w:rPr>
       <w:t xml:space="preserve"> Standard v1.0rc</w:t>
+    </w:r>
+    <w:r>
+      <w:rPr>
+        <w:rFonts w:ascii="Lato" w:eastAsia="Lato" w:hAnsi="Lato" w:cs="Lato"/>
+        <w:b/>
+        <w:bCs/>
+        <w:color w:val="FF0000"/>
+        <w:sz w:val="32"/>
+        <w:szCs w:val="32"/>
+      </w:rPr>
+      <w:t>2</w:t>
     </w:r>
   </w:p>
   <w:p>

</xml_diff>